<commit_message>
Updated TKB Updated AB Added IS Added code_gen Added test-suite Removed old files
</commit_message>
<xml_diff>
--- a/ServiceInteractions/riv/clinicalprocess/activity/request/trunk/docs/AB_clinicalprocess_activity_request.docx
+++ b/ServiceInteractions/riv/clinicalprocess/activity/request/trunk/docs/AB_clinicalprocess_activity_request.docx
@@ -249,7 +249,7 @@
                 <w:color w:val="008000"/>
                 <w:sz w:val="28"/>
               </w:rPr>
-              <w:t>2014-08-15</w:t>
+              <w:t>2014-10-13</w:t>
             </w:r>
             <w:r>
               <w:rPr>
@@ -983,8 +983,6 @@
       <w:r>
         <w:br w:type="page"/>
       </w:r>
-      <w:bookmarkStart w:id="3" w:name="_GoBack"/>
-      <w:bookmarkEnd w:id="3"/>
     </w:p>
     <w:tbl>
       <w:tblPr>
@@ -1235,6 +1233,9 @@
             <w:r>
               <w:t>Första version</w:t>
             </w:r>
+            <w:r>
+              <w:t>, från tidigare specifikation</w:t>
+            </w:r>
           </w:p>
         </w:tc>
         <w:tc>
@@ -1405,66 +1406,6 @@
             <w:pPr>
               <w:pStyle w:val="Brdtext"/>
             </w:pPr>
-            <w:r>
-              <w:t>R1</w:t>
-            </w:r>
-          </w:p>
-        </w:tc>
-        <w:tc>
-          <w:tcPr>
-            <w:tcW w:w="1842" w:type="dxa"/>
-          </w:tcPr>
-          <w:p>
-            <w:pPr>
-              <w:pStyle w:val="Brdtext"/>
-            </w:pPr>
-            <w:r>
-              <w:rPr>
-                <w:highlight w:val="yellow"/>
-              </w:rPr>
-              <w:t>Pekare till vart detta AB dokument hör</w:t>
-            </w:r>
-          </w:p>
-        </w:tc>
-        <w:tc>
-          <w:tcPr>
-            <w:tcW w:w="3261" w:type="dxa"/>
-          </w:tcPr>
-          <w:p>
-            <w:pPr>
-              <w:pStyle w:val="Brdtext"/>
-            </w:pPr>
-            <w:r>
-              <w:t>AB dokument för aktuell domän</w:t>
-            </w:r>
-          </w:p>
-        </w:tc>
-        <w:tc>
-          <w:tcPr>
-            <w:tcW w:w="2440" w:type="dxa"/>
-          </w:tcPr>
-          <w:p>
-            <w:pPr>
-              <w:pStyle w:val="Brdtext"/>
-            </w:pPr>
-            <w:r>
-              <w:rPr>
-                <w:color w:val="00A9A7" w:themeColor="accent1"/>
-              </w:rPr>
-              <w:t>Plats där dokumentet finns</w:t>
-            </w:r>
-          </w:p>
-        </w:tc>
-      </w:tr>
-      <w:tr>
-        <w:tc>
-          <w:tcPr>
-            <w:tcW w:w="1101" w:type="dxa"/>
-          </w:tcPr>
-          <w:p>
-            <w:pPr>
-              <w:pStyle w:val="Brdtext"/>
-            </w:pPr>
           </w:p>
         </w:tc>
         <w:tc>
@@ -1522,16 +1463,16 @@
       <w:pPr>
         <w:pStyle w:val="Rubrik1Nr"/>
       </w:pPr>
-      <w:bookmarkStart w:id="4" w:name="_Toc230936749"/>
-      <w:bookmarkStart w:id="5" w:name="_Toc398623498"/>
+      <w:bookmarkStart w:id="3" w:name="_Toc230936749"/>
+      <w:bookmarkStart w:id="4" w:name="_Toc398623498"/>
       <w:bookmarkEnd w:id="0"/>
       <w:bookmarkEnd w:id="1"/>
       <w:bookmarkEnd w:id="2"/>
       <w:r>
         <w:t>Inledning</w:t>
       </w:r>
+      <w:bookmarkEnd w:id="3"/>
       <w:bookmarkEnd w:id="4"/>
-      <w:bookmarkEnd w:id="5"/>
     </w:p>
     <w:p>
       <w:r>
@@ -1557,17 +1498,17 @@
       <w:pPr>
         <w:pStyle w:val="Rubrik2Nr"/>
       </w:pPr>
-      <w:bookmarkStart w:id="6" w:name="_Toc264866304"/>
-      <w:bookmarkStart w:id="7" w:name="_Toc185913452"/>
-      <w:bookmarkStart w:id="8" w:name="_Toc230936750"/>
-      <w:bookmarkStart w:id="9" w:name="_Toc398623499"/>
+      <w:bookmarkStart w:id="5" w:name="_Toc264866304"/>
+      <w:bookmarkStart w:id="6" w:name="_Toc185913452"/>
+      <w:bookmarkStart w:id="7" w:name="_Toc230936750"/>
+      <w:bookmarkStart w:id="8" w:name="_Toc398623499"/>
       <w:r>
         <w:t>Syfte</w:t>
       </w:r>
+      <w:bookmarkEnd w:id="5"/>
       <w:bookmarkEnd w:id="6"/>
       <w:bookmarkEnd w:id="7"/>
       <w:bookmarkEnd w:id="8"/>
-      <w:bookmarkEnd w:id="9"/>
     </w:p>
     <w:p>
       <w:pPr>
@@ -1648,13 +1589,13 @@
       <w:pPr>
         <w:pStyle w:val="Rubrik2Nr"/>
       </w:pPr>
-      <w:bookmarkStart w:id="10" w:name="_Toc230936751"/>
-      <w:bookmarkStart w:id="11" w:name="_Toc398623500"/>
+      <w:bookmarkStart w:id="9" w:name="_Toc230936751"/>
+      <w:bookmarkStart w:id="10" w:name="_Toc398623500"/>
       <w:r>
         <w:t>Begrepp</w:t>
       </w:r>
+      <w:bookmarkEnd w:id="9"/>
       <w:bookmarkEnd w:id="10"/>
-      <w:bookmarkEnd w:id="11"/>
     </w:p>
     <w:p>
       <w:pPr>
@@ -1999,18 +1940,18 @@
       <w:pPr>
         <w:pStyle w:val="Rubrik1Nr"/>
       </w:pPr>
-      <w:bookmarkStart w:id="12" w:name="_Toc264866307"/>
-      <w:bookmarkStart w:id="13" w:name="_Toc185913455"/>
-      <w:bookmarkStart w:id="14" w:name="_Toc230936752"/>
-      <w:bookmarkStart w:id="15" w:name="_Toc398623501"/>
+      <w:bookmarkStart w:id="11" w:name="_Toc264866307"/>
+      <w:bookmarkStart w:id="12" w:name="_Toc185913455"/>
+      <w:bookmarkStart w:id="13" w:name="_Toc230936752"/>
+      <w:bookmarkStart w:id="14" w:name="_Toc398623501"/>
       <w:r>
         <w:lastRenderedPageBreak/>
         <w:t>Arkitekturella beslut</w:t>
       </w:r>
+      <w:bookmarkEnd w:id="11"/>
       <w:bookmarkEnd w:id="12"/>
       <w:bookmarkEnd w:id="13"/>
       <w:bookmarkEnd w:id="14"/>
-      <w:bookmarkEnd w:id="15"/>
     </w:p>
     <w:p>
       <w:pPr>
@@ -2026,17 +1967,17 @@
         <w:suppressAutoHyphens/>
         <w:spacing w:before="360" w:after="60" w:line="240" w:lineRule="atLeast"/>
       </w:pPr>
-      <w:bookmarkStart w:id="16" w:name="_Ref225908901"/>
-      <w:bookmarkStart w:id="17" w:name="_Ref225909090"/>
-      <w:bookmarkStart w:id="18" w:name="_Ref225909231"/>
-      <w:bookmarkStart w:id="19" w:name="_Ref226178323"/>
-      <w:bookmarkStart w:id="20" w:name="_Toc343780097"/>
-      <w:bookmarkStart w:id="21" w:name="_Toc398623502"/>
+      <w:bookmarkStart w:id="15" w:name="_Toc343780097"/>
+      <w:bookmarkStart w:id="16" w:name="_Toc398623502"/>
+      <w:bookmarkStart w:id="17" w:name="_Ref225908901"/>
+      <w:bookmarkStart w:id="18" w:name="_Ref225909090"/>
+      <w:bookmarkStart w:id="19" w:name="_Ref225909231"/>
+      <w:bookmarkStart w:id="20" w:name="_Ref226178323"/>
       <w:r>
         <w:t>AB-2.1: Remisstatus</w:t>
       </w:r>
-      <w:bookmarkEnd w:id="20"/>
-      <w:bookmarkEnd w:id="21"/>
+      <w:bookmarkEnd w:id="15"/>
+      <w:bookmarkEnd w:id="16"/>
     </w:p>
     <w:tbl>
       <w:tblPr>
@@ -2200,11 +2141,9 @@
             <w:r>
               <w:t xml:space="preserve">Det finns även ett problem i att ha en pull-modell i verksamheter där det finns många utestående remisser en användare behöver se status för. Detta kan resultera i masslagningar då en användare tar upp sin lista med utestående remisser för att säkerställa aktualitet i visad </w:t>
             </w:r>
-            <w:proofErr w:type="spellStart"/>
-            <w:r>
-              <w:t>informaton</w:t>
-            </w:r>
-            <w:proofErr w:type="spellEnd"/>
+            <w:r>
+              <w:t>information</w:t>
+            </w:r>
             <w:r>
               <w:t>.</w:t>
             </w:r>
@@ -2816,7 +2755,6 @@
                 <w:lang w:val="sv-SE"/>
               </w:rPr>
             </w:pPr>
-            <w:commentRangeStart w:id="22"/>
             <w:r>
               <w:rPr>
                 <w:b/>
@@ -2839,15 +2777,6 @@
               </w:rPr>
               <w:t xml:space="preserve"> </w:t>
             </w:r>
-            <w:commentRangeEnd w:id="22"/>
-            <w:r>
-              <w:rPr>
-                <w:rStyle w:val="Kommentarsreferens"/>
-                <w:rFonts w:ascii="Times New Roman" w:hAnsi="Times New Roman"/>
-                <w:lang w:val="sv-SE" w:eastAsia="en-GB"/>
-              </w:rPr>
-              <w:commentReference w:id="22"/>
-            </w:r>
           </w:p>
           <w:p>
             <w:pPr>
@@ -2863,14 +2792,45 @@
               </w:rPr>
               <w:t xml:space="preserve">Tjänstekontraktsbeskrivningen för att kommunicera via Engagemangsindex återfinns på </w:t>
             </w:r>
-            <w:hyperlink r:id="rId10" w:history="1">
+            <w:hyperlink r:id="rId9" w:history="1">
               <w:r>
                 <w:rPr>
                   <w:rStyle w:val="Hyperlnk"/>
                 </w:rPr>
-                <w:t>http://code.google.com/p/rivta/downloads/detail?name=ServiceContracts_itintegration_engagementindex_1.0-RC6.zip</w:t>
+                <w:t>https://code.google.com/p/rivta/wiki/ServiceDomainTable</w:t>
               </w:r>
             </w:hyperlink>
+          </w:p>
+          <w:p>
+            <w:pPr>
+              <w:pStyle w:val="TableText"/>
+              <w:snapToGrid w:val="0"/>
+              <w:rPr>
+                <w:lang w:val="sv-SE"/>
+              </w:rPr>
+            </w:pPr>
+            <w:r>
+              <w:rPr>
+                <w:lang w:val="sv-SE"/>
+              </w:rPr>
+              <w:t>(</w:t>
+            </w:r>
+            <w:proofErr w:type="spellStart"/>
+            <w:proofErr w:type="gramStart"/>
+            <w:r>
+              <w:rPr>
+                <w:lang w:val="sv-SE"/>
+              </w:rPr>
+              <w:t>itintegration:engagementindex</w:t>
+            </w:r>
+            <w:proofErr w:type="spellEnd"/>
+            <w:proofErr w:type="gramEnd"/>
+            <w:r>
+              <w:rPr>
+                <w:lang w:val="sv-SE"/>
+              </w:rPr>
+              <w:t>)</w:t>
+            </w:r>
           </w:p>
           <w:p>
             <w:pPr>
@@ -3016,23 +2976,11 @@
                 <w:lang w:val="sv-SE"/>
               </w:rPr>
             </w:pPr>
-            <w:commentRangeStart w:id="23"/>
             <w:r>
               <w:rPr>
                 <w:lang w:val="sv-SE"/>
               </w:rPr>
               <w:t>Konsekvenser</w:t>
-            </w:r>
-            <w:commentRangeEnd w:id="23"/>
-            <w:r>
-              <w:rPr>
-                <w:rStyle w:val="Kommentarsreferens"/>
-                <w:rFonts w:ascii="Times New Roman" w:hAnsi="Times New Roman"/>
-                <w:b w:val="0"/>
-                <w:bCs w:val="0"/>
-                <w:lang w:val="sv-SE" w:eastAsia="en-GB"/>
-              </w:rPr>
-              <w:commentReference w:id="23"/>
             </w:r>
           </w:p>
         </w:tc>
@@ -3059,35 +3007,7 @@
               <w:rPr>
                 <w:lang w:val="sv-SE"/>
               </w:rPr>
-              <w:t xml:space="preserve">Beroende på hur utformingen av tjänsterna relaterade till den nationella processmotorn/-följaren kommer se ut kan det förväntade beteendet från systemen komma att ändras i jämförelse med det som alternativ 2 ovan förespråkar. När detta skriv finns ännu inga specifikationer kring de nationella processtjänsterna framtagna. För att säkerställa framtida hållbarhet i lösningen borde man övergå till alternativ 3 när en sådan finns på plats. Se AB 2.7 för ytterligare förklaring av hur detta kan </w:t>
-            </w:r>
-            <w:proofErr w:type="gramStart"/>
-            <w:r>
-              <w:rPr>
-                <w:lang w:val="sv-SE"/>
-              </w:rPr>
-              <w:t>tänkas</w:t>
-            </w:r>
-            <w:proofErr w:type="gramEnd"/>
-            <w:r>
-              <w:rPr>
-                <w:lang w:val="sv-SE"/>
-              </w:rPr>
-              <w:t xml:space="preserve"> </w:t>
-            </w:r>
-            <w:proofErr w:type="gramStart"/>
-            <w:r>
-              <w:rPr>
-                <w:lang w:val="sv-SE"/>
-              </w:rPr>
-              <w:t>hanteras</w:t>
-            </w:r>
-            <w:proofErr w:type="gramEnd"/>
-            <w:r>
-              <w:rPr>
-                <w:lang w:val="sv-SE"/>
-              </w:rPr>
-              <w:t>.</w:t>
+              <w:t xml:space="preserve">Beroende på hur utformingen av tjänsterna relaterade till den nationella processmotorn/-följaren kommer se ut kan det förväntade beteendet från systemen komma att ändras i jämförelse med det som alternativ 2 ovan förespråkar. När detta skriv finns ännu inga specifikationer kring de nationella processtjänsterna framtagna. För att säkerställa framtida hållbarhet i lösningen borde man övergå till alternativ 3 när en sådan finns på plats. </w:t>
             </w:r>
           </w:p>
         </w:tc>
@@ -3170,9 +3090,9 @@
       </w:tr>
     </w:tbl>
     <w:p>
-      <w:bookmarkStart w:id="24" w:name="_Toc258934551"/>
-      <w:bookmarkStart w:id="25" w:name="_Toc264276589"/>
-      <w:bookmarkStart w:id="26" w:name="_Toc264276588"/>
+      <w:bookmarkStart w:id="21" w:name="_Toc258934551"/>
+      <w:bookmarkStart w:id="22" w:name="_Toc264276589"/>
+      <w:bookmarkStart w:id="23" w:name="_Toc264276588"/>
     </w:p>
     <w:p>
       <w:pPr>
@@ -3191,17 +3111,11 @@
       <w:r>
         <w:br w:type="page"/>
       </w:r>
-      <w:bookmarkStart w:id="27" w:name="_Toc343780099"/>
-      <w:bookmarkStart w:id="28" w:name="_Toc398623503"/>
+      <w:bookmarkStart w:id="24" w:name="_Toc343780099"/>
+      <w:bookmarkStart w:id="25" w:name="_Toc398623503"/>
       <w:r>
         <w:lastRenderedPageBreak/>
-        <w:t>AB-2.</w:t>
-      </w:r>
-      <w:r>
-        <w:t>2</w:t>
-      </w:r>
-      <w:r>
-        <w:t xml:space="preserve">: </w:t>
+        <w:t xml:space="preserve">AB-2.2: </w:t>
       </w:r>
       <w:proofErr w:type="spellStart"/>
       <w:r>
@@ -3219,6 +3133,1173 @@
       <w:r>
         <w:t>-uppfyllnad</w:t>
       </w:r>
+      <w:bookmarkEnd w:id="24"/>
+      <w:bookmarkEnd w:id="25"/>
+    </w:p>
+    <w:tbl>
+      <w:tblPr>
+        <w:tblW w:w="9316" w:type="dxa"/>
+        <w:tblInd w:w="108" w:type="dxa"/>
+        <w:tblLayout w:type="fixed"/>
+        <w:tblLook w:val="0000" w:firstRow="0" w:lastRow="0" w:firstColumn="0" w:lastColumn="0" w:noHBand="0" w:noVBand="0"/>
+      </w:tblPr>
+      <w:tblGrid>
+        <w:gridCol w:w="2388"/>
+        <w:gridCol w:w="395"/>
+        <w:gridCol w:w="6533"/>
+      </w:tblGrid>
+      <w:tr>
+        <w:tc>
+          <w:tcPr>
+            <w:tcW w:w="2388" w:type="dxa"/>
+            <w:tcBorders>
+              <w:top w:val="single" w:sz="4" w:space="0" w:color="000000"/>
+              <w:left w:val="single" w:sz="4" w:space="0" w:color="000000"/>
+              <w:bottom w:val="single" w:sz="4" w:space="0" w:color="000000"/>
+            </w:tcBorders>
+          </w:tcPr>
+          <w:p>
+            <w:pPr>
+              <w:pStyle w:val="TableHeader"/>
+              <w:snapToGrid w:val="0"/>
+              <w:jc w:val="left"/>
+              <w:rPr>
+                <w:lang w:val="sv-SE"/>
+              </w:rPr>
+            </w:pPr>
+            <w:r>
+              <w:rPr>
+                <w:lang w:val="sv-SE"/>
+              </w:rPr>
+              <w:t>ID</w:t>
+            </w:r>
+          </w:p>
+        </w:tc>
+        <w:tc>
+          <w:tcPr>
+            <w:tcW w:w="6928" w:type="dxa"/>
+            <w:gridSpan w:val="2"/>
+            <w:tcBorders>
+              <w:top w:val="single" w:sz="4" w:space="0" w:color="000000"/>
+              <w:left w:val="single" w:sz="4" w:space="0" w:color="000000"/>
+              <w:bottom w:val="single" w:sz="4" w:space="0" w:color="000000"/>
+              <w:right w:val="single" w:sz="4" w:space="0" w:color="000000"/>
+            </w:tcBorders>
+          </w:tcPr>
+          <w:p>
+            <w:pPr>
+              <w:pStyle w:val="TableText"/>
+              <w:snapToGrid w:val="0"/>
+              <w:rPr>
+                <w:lang w:val="sv-SE"/>
+              </w:rPr>
+            </w:pPr>
+            <w:r>
+              <w:rPr>
+                <w:lang w:val="sv-SE"/>
+              </w:rPr>
+              <w:t xml:space="preserve">AB-2.2 </w:t>
+            </w:r>
+          </w:p>
+        </w:tc>
+      </w:tr>
+      <w:tr>
+        <w:trPr>
+          <w:cantSplit/>
+        </w:trPr>
+        <w:tc>
+          <w:tcPr>
+            <w:tcW w:w="2388" w:type="dxa"/>
+            <w:tcBorders>
+              <w:top w:val="single" w:sz="4" w:space="0" w:color="000000"/>
+              <w:left w:val="single" w:sz="4" w:space="0" w:color="000000"/>
+              <w:bottom w:val="single" w:sz="4" w:space="0" w:color="000000"/>
+            </w:tcBorders>
+          </w:tcPr>
+          <w:p>
+            <w:pPr>
+              <w:pStyle w:val="TableHeader"/>
+              <w:snapToGrid w:val="0"/>
+              <w:jc w:val="left"/>
+              <w:rPr>
+                <w:lang w:val="sv-SE"/>
+              </w:rPr>
+            </w:pPr>
+            <w:r>
+              <w:rPr>
+                <w:lang w:val="sv-SE"/>
+              </w:rPr>
+              <w:t>Problembeskrivning</w:t>
+            </w:r>
+          </w:p>
+        </w:tc>
+        <w:tc>
+          <w:tcPr>
+            <w:tcW w:w="6928" w:type="dxa"/>
+            <w:gridSpan w:val="2"/>
+            <w:tcBorders>
+              <w:top w:val="single" w:sz="4" w:space="0" w:color="000000"/>
+              <w:left w:val="single" w:sz="4" w:space="0" w:color="000000"/>
+              <w:bottom w:val="single" w:sz="4" w:space="0" w:color="000000"/>
+              <w:right w:val="single" w:sz="4" w:space="0" w:color="000000"/>
+            </w:tcBorders>
+          </w:tcPr>
+          <w:p>
+            <w:pPr>
+              <w:pStyle w:val="PontusSvar"/>
+              <w:snapToGrid w:val="0"/>
+              <w:ind w:left="0" w:firstLine="0"/>
+            </w:pPr>
+            <w:r>
+              <w:t xml:space="preserve">Projektet har inte fått </w:t>
+            </w:r>
+            <w:proofErr w:type="spellStart"/>
+            <w:r>
+              <w:t>OIDar</w:t>
+            </w:r>
+            <w:proofErr w:type="spellEnd"/>
+            <w:r>
+              <w:t xml:space="preserve"> tilldelade för följande </w:t>
+            </w:r>
+            <w:proofErr w:type="spellStart"/>
+            <w:r>
+              <w:t>kodverk</w:t>
+            </w:r>
+            <w:proofErr w:type="spellEnd"/>
+            <w:r>
+              <w:t>:</w:t>
+            </w:r>
+          </w:p>
+          <w:p>
+            <w:pPr>
+              <w:pStyle w:val="PontusSvar"/>
+              <w:snapToGrid w:val="0"/>
+              <w:ind w:left="0" w:firstLine="0"/>
+            </w:pPr>
+            <w:r>
+              <w:t>Remissversionsorsak</w:t>
+            </w:r>
+          </w:p>
+          <w:p>
+            <w:pPr>
+              <w:pStyle w:val="PontusSvar"/>
+              <w:snapToGrid w:val="0"/>
+              <w:ind w:left="0" w:firstLine="0"/>
+            </w:pPr>
+            <w:proofErr w:type="spellStart"/>
+            <w:r>
+              <w:t>Betalningsförbindelsetyp_kapitel</w:t>
+            </w:r>
+            <w:proofErr w:type="spellEnd"/>
+          </w:p>
+          <w:p>
+            <w:pPr>
+              <w:pStyle w:val="PontusSvar"/>
+              <w:snapToGrid w:val="0"/>
+              <w:ind w:left="0" w:firstLine="0"/>
+            </w:pPr>
+            <w:proofErr w:type="spellStart"/>
+            <w:r>
+              <w:t>Betalningsförbindelsetyp_ersättningstyp</w:t>
+            </w:r>
+            <w:proofErr w:type="spellEnd"/>
+          </w:p>
+          <w:p>
+            <w:pPr>
+              <w:pStyle w:val="PontusSvar"/>
+              <w:snapToGrid w:val="0"/>
+              <w:ind w:left="0" w:firstLine="0"/>
+            </w:pPr>
+          </w:p>
+          <w:p>
+            <w:pPr>
+              <w:pStyle w:val="TableText"/>
+              <w:snapToGrid w:val="0"/>
+              <w:rPr>
+                <w:rFonts w:cs="Arial"/>
+                <w:lang w:val="sv-SE"/>
+              </w:rPr>
+            </w:pPr>
+            <w:r>
+              <w:rPr>
+                <w:rFonts w:cs="Arial"/>
+                <w:lang w:val="sv-SE"/>
+              </w:rPr>
+              <w:t xml:space="preserve">Historiskt har ansvaret att ta fram </w:t>
+            </w:r>
+            <w:proofErr w:type="spellStart"/>
+            <w:r>
+              <w:rPr>
+                <w:rFonts w:cs="Arial"/>
+                <w:lang w:val="sv-SE"/>
+              </w:rPr>
+              <w:t>OIDer</w:t>
+            </w:r>
+            <w:proofErr w:type="spellEnd"/>
+            <w:r>
+              <w:rPr>
+                <w:rFonts w:cs="Arial"/>
+                <w:lang w:val="sv-SE"/>
+              </w:rPr>
+              <w:t xml:space="preserve"> till nationella projekt legat på </w:t>
+            </w:r>
+            <w:proofErr w:type="spellStart"/>
+            <w:r>
+              <w:rPr>
+                <w:rFonts w:cs="Arial"/>
+                <w:lang w:val="sv-SE"/>
+              </w:rPr>
+              <w:t>CeHis</w:t>
+            </w:r>
+            <w:proofErr w:type="spellEnd"/>
+            <w:r>
+              <w:rPr>
+                <w:rFonts w:cs="Arial"/>
+                <w:lang w:val="sv-SE"/>
+              </w:rPr>
+              <w:t xml:space="preserve"> och AL-I. Eftersom ansvaret vid årsskiftet 2012/2013 </w:t>
+            </w:r>
+            <w:r>
+              <w:rPr>
+                <w:rFonts w:cs="Arial"/>
+                <w:lang w:val="sv-SE"/>
+              </w:rPr>
+              <w:t xml:space="preserve">övergick till </w:t>
+            </w:r>
+            <w:r>
+              <w:rPr>
+                <w:rFonts w:cs="Arial"/>
+                <w:lang w:val="sv-SE"/>
+              </w:rPr>
+              <w:t xml:space="preserve">Socialstyrelsen råder otydligheter kring vem som ska hantera frågan. </w:t>
+            </w:r>
+          </w:p>
+          <w:p>
+            <w:pPr>
+              <w:pStyle w:val="PontusSvar"/>
+              <w:snapToGrid w:val="0"/>
+              <w:ind w:left="0" w:firstLine="0"/>
+              <w:rPr>
+                <w:rFonts w:cs="Arial"/>
+              </w:rPr>
+            </w:pPr>
+          </w:p>
+          <w:p>
+            <w:pPr>
+              <w:pStyle w:val="PontusSvar"/>
+              <w:snapToGrid w:val="0"/>
+              <w:ind w:left="0" w:firstLine="0"/>
+            </w:pPr>
+            <w:r>
+              <w:t xml:space="preserve">För att </w:t>
+            </w:r>
+            <w:proofErr w:type="spellStart"/>
+            <w:r>
+              <w:t>GreenCDA</w:t>
+            </w:r>
+            <w:proofErr w:type="spellEnd"/>
+            <w:r>
+              <w:t xml:space="preserve"> lösningen skall vara korrekt krävs att dessa </w:t>
+            </w:r>
+            <w:proofErr w:type="spellStart"/>
+            <w:r>
+              <w:t>OIDar</w:t>
+            </w:r>
+            <w:proofErr w:type="spellEnd"/>
+            <w:r>
+              <w:t xml:space="preserve"> </w:t>
+            </w:r>
+            <w:r>
+              <w:t xml:space="preserve">alternativt UUID </w:t>
+            </w:r>
+            <w:r>
+              <w:t xml:space="preserve">finns. Om de inte finns kan man inte översätta från </w:t>
+            </w:r>
+            <w:proofErr w:type="spellStart"/>
+            <w:r>
+              <w:t>GreenCDA</w:t>
+            </w:r>
+            <w:proofErr w:type="spellEnd"/>
+            <w:r>
+              <w:t xml:space="preserve"> till CDA. De implementationer som inte har behov av CDA-representationen kan implementeras utan att dessa finns, </w:t>
+            </w:r>
+            <w:proofErr w:type="gramStart"/>
+            <w:r>
+              <w:t>dvs</w:t>
+            </w:r>
+            <w:proofErr w:type="gramEnd"/>
+            <w:r>
+              <w:t xml:space="preserve"> </w:t>
+            </w:r>
+            <w:proofErr w:type="spellStart"/>
+            <w:r>
+              <w:t>greenCDA</w:t>
+            </w:r>
+            <w:proofErr w:type="spellEnd"/>
+            <w:r>
+              <w:t>-formatet klarar att överföra inf</w:t>
+            </w:r>
+            <w:r>
+              <w:t>ormationen även utan OID/UUID</w:t>
+            </w:r>
+            <w:r>
+              <w:t>.</w:t>
+            </w:r>
+          </w:p>
+          <w:p>
+            <w:pPr>
+              <w:pStyle w:val="PontusSvar"/>
+              <w:snapToGrid w:val="0"/>
+              <w:ind w:left="0" w:firstLine="0"/>
+            </w:pPr>
+          </w:p>
+        </w:tc>
+      </w:tr>
+      <w:tr>
+        <w:trPr>
+          <w:cantSplit/>
+        </w:trPr>
+        <w:tc>
+          <w:tcPr>
+            <w:tcW w:w="2388" w:type="dxa"/>
+            <w:tcBorders>
+              <w:top w:val="single" w:sz="4" w:space="0" w:color="000000"/>
+              <w:left w:val="single" w:sz="4" w:space="0" w:color="000000"/>
+              <w:bottom w:val="single" w:sz="4" w:space="0" w:color="000000"/>
+            </w:tcBorders>
+          </w:tcPr>
+          <w:p>
+            <w:pPr>
+              <w:pStyle w:val="TableHeader"/>
+              <w:snapToGrid w:val="0"/>
+              <w:jc w:val="left"/>
+              <w:rPr>
+                <w:lang w:val="sv-SE"/>
+              </w:rPr>
+            </w:pPr>
+            <w:r>
+              <w:rPr>
+                <w:lang w:val="sv-SE"/>
+              </w:rPr>
+              <w:t>Antaganden</w:t>
+            </w:r>
+          </w:p>
+        </w:tc>
+        <w:tc>
+          <w:tcPr>
+            <w:tcW w:w="6928" w:type="dxa"/>
+            <w:gridSpan w:val="2"/>
+            <w:tcBorders>
+              <w:top w:val="single" w:sz="4" w:space="0" w:color="000000"/>
+              <w:left w:val="single" w:sz="4" w:space="0" w:color="000000"/>
+              <w:bottom w:val="single" w:sz="4" w:space="0" w:color="000000"/>
+              <w:right w:val="single" w:sz="4" w:space="0" w:color="000000"/>
+            </w:tcBorders>
+          </w:tcPr>
+          <w:p>
+            <w:pPr>
+              <w:pStyle w:val="PontusSvar"/>
+              <w:snapToGrid w:val="0"/>
+              <w:ind w:left="0" w:firstLine="0"/>
+            </w:pPr>
+          </w:p>
+        </w:tc>
+      </w:tr>
+      <w:tr>
+        <w:trPr>
+          <w:cantSplit/>
+        </w:trPr>
+        <w:tc>
+          <w:tcPr>
+            <w:tcW w:w="2388" w:type="dxa"/>
+            <w:tcBorders>
+              <w:top w:val="single" w:sz="4" w:space="0" w:color="000000"/>
+              <w:left w:val="single" w:sz="4" w:space="0" w:color="000000"/>
+              <w:bottom w:val="single" w:sz="4" w:space="0" w:color="000000"/>
+            </w:tcBorders>
+          </w:tcPr>
+          <w:p>
+            <w:pPr>
+              <w:pStyle w:val="TableHeader"/>
+              <w:snapToGrid w:val="0"/>
+              <w:jc w:val="left"/>
+              <w:rPr>
+                <w:lang w:val="sv-SE"/>
+              </w:rPr>
+            </w:pPr>
+            <w:r>
+              <w:rPr>
+                <w:lang w:val="sv-SE"/>
+              </w:rPr>
+              <w:t xml:space="preserve">Motivation </w:t>
+            </w:r>
+          </w:p>
+          <w:p>
+            <w:pPr>
+              <w:pStyle w:val="TableHeader"/>
+              <w:jc w:val="left"/>
+              <w:rPr>
+                <w:b w:val="0"/>
+                <w:bCs w:val="0"/>
+                <w:sz w:val="16"/>
+                <w:szCs w:val="16"/>
+                <w:lang w:val="sv-SE"/>
+              </w:rPr>
+            </w:pPr>
+            <w:r>
+              <w:rPr>
+                <w:b w:val="0"/>
+                <w:bCs w:val="0"/>
+                <w:sz w:val="16"/>
+                <w:szCs w:val="16"/>
+                <w:lang w:val="sv-SE"/>
+              </w:rPr>
+              <w:t>(varför detta beslut är viktigt)</w:t>
+            </w:r>
+          </w:p>
+        </w:tc>
+        <w:tc>
+          <w:tcPr>
+            <w:tcW w:w="6928" w:type="dxa"/>
+            <w:gridSpan w:val="2"/>
+            <w:tcBorders>
+              <w:top w:val="single" w:sz="4" w:space="0" w:color="000000"/>
+              <w:left w:val="single" w:sz="4" w:space="0" w:color="000000"/>
+              <w:bottom w:val="single" w:sz="4" w:space="0" w:color="000000"/>
+              <w:right w:val="single" w:sz="4" w:space="0" w:color="000000"/>
+            </w:tcBorders>
+          </w:tcPr>
+          <w:p>
+            <w:pPr>
+              <w:pStyle w:val="PontusSvar"/>
+              <w:snapToGrid w:val="0"/>
+              <w:ind w:left="0" w:firstLine="0"/>
+            </w:pPr>
+          </w:p>
+        </w:tc>
+      </w:tr>
+      <w:tr>
+        <w:trPr>
+          <w:cantSplit/>
+          <w:trHeight w:val="75"/>
+        </w:trPr>
+        <w:tc>
+          <w:tcPr>
+            <w:tcW w:w="2388" w:type="dxa"/>
+            <w:vMerge w:val="restart"/>
+            <w:tcBorders>
+              <w:top w:val="single" w:sz="4" w:space="0" w:color="000000"/>
+              <w:left w:val="single" w:sz="4" w:space="0" w:color="000000"/>
+              <w:bottom w:val="single" w:sz="4" w:space="0" w:color="000000"/>
+            </w:tcBorders>
+          </w:tcPr>
+          <w:p>
+            <w:pPr>
+              <w:pStyle w:val="TableHeader"/>
+              <w:snapToGrid w:val="0"/>
+              <w:jc w:val="left"/>
+              <w:rPr>
+                <w:lang w:val="sv-SE"/>
+              </w:rPr>
+            </w:pPr>
+            <w:r>
+              <w:rPr>
+                <w:lang w:val="sv-SE"/>
+              </w:rPr>
+              <w:t>Alternativ</w:t>
+            </w:r>
+          </w:p>
+        </w:tc>
+        <w:tc>
+          <w:tcPr>
+            <w:tcW w:w="395" w:type="dxa"/>
+            <w:tcBorders>
+              <w:top w:val="single" w:sz="4" w:space="0" w:color="000000"/>
+              <w:left w:val="single" w:sz="4" w:space="0" w:color="000000"/>
+              <w:bottom w:val="single" w:sz="4" w:space="0" w:color="000000"/>
+            </w:tcBorders>
+          </w:tcPr>
+          <w:p>
+            <w:pPr>
+              <w:pStyle w:val="TableText"/>
+              <w:snapToGrid w:val="0"/>
+              <w:rPr>
+                <w:lang w:val="sv-SE"/>
+              </w:rPr>
+            </w:pPr>
+            <w:r>
+              <w:rPr>
+                <w:lang w:val="sv-SE"/>
+              </w:rPr>
+              <w:t>1</w:t>
+            </w:r>
+          </w:p>
+        </w:tc>
+        <w:tc>
+          <w:tcPr>
+            <w:tcW w:w="6533" w:type="dxa"/>
+            <w:tcBorders>
+              <w:top w:val="single" w:sz="4" w:space="0" w:color="000000"/>
+              <w:left w:val="single" w:sz="4" w:space="0" w:color="000000"/>
+              <w:bottom w:val="single" w:sz="4" w:space="0" w:color="000000"/>
+              <w:right w:val="single" w:sz="4" w:space="0" w:color="000000"/>
+            </w:tcBorders>
+          </w:tcPr>
+          <w:p>
+            <w:pPr>
+              <w:pStyle w:val="TableText"/>
+              <w:ind w:left="0"/>
+              <w:rPr>
+                <w:sz w:val="20"/>
+                <w:lang w:val="sv-SE"/>
+              </w:rPr>
+            </w:pPr>
+            <w:r>
+              <w:rPr>
+                <w:sz w:val="20"/>
+                <w:lang w:val="sv-SE"/>
+              </w:rPr>
+              <w:t xml:space="preserve"> </w:t>
+            </w:r>
+            <w:proofErr w:type="spellStart"/>
+            <w:r>
+              <w:rPr>
+                <w:sz w:val="20"/>
+                <w:lang w:val="sv-SE"/>
+              </w:rPr>
+              <w:t>OIDar</w:t>
+            </w:r>
+            <w:proofErr w:type="spellEnd"/>
+            <w:r>
+              <w:rPr>
+                <w:sz w:val="20"/>
+                <w:lang w:val="sv-SE"/>
+              </w:rPr>
+              <w:t xml:space="preserve"> tas fram för ovanstående </w:t>
+            </w:r>
+            <w:proofErr w:type="spellStart"/>
+            <w:r>
+              <w:rPr>
+                <w:sz w:val="20"/>
+                <w:lang w:val="sv-SE"/>
+              </w:rPr>
+              <w:t>kodverk</w:t>
+            </w:r>
+            <w:proofErr w:type="spellEnd"/>
+          </w:p>
+        </w:tc>
+      </w:tr>
+      <w:tr>
+        <w:trPr>
+          <w:cantSplit/>
+          <w:trHeight w:val="761"/>
+        </w:trPr>
+        <w:tc>
+          <w:tcPr>
+            <w:tcW w:w="2388" w:type="dxa"/>
+            <w:vMerge/>
+            <w:tcBorders>
+              <w:top w:val="single" w:sz="4" w:space="0" w:color="000000"/>
+              <w:left w:val="single" w:sz="4" w:space="0" w:color="000000"/>
+              <w:bottom w:val="single" w:sz="4" w:space="0" w:color="000000"/>
+            </w:tcBorders>
+          </w:tcPr>
+          <w:p>
+            <w:pPr>
+              <w:pStyle w:val="TableHeader"/>
+              <w:snapToGrid w:val="0"/>
+              <w:jc w:val="left"/>
+              <w:rPr>
+                <w:lang w:val="sv-SE"/>
+              </w:rPr>
+            </w:pPr>
+          </w:p>
+        </w:tc>
+        <w:tc>
+          <w:tcPr>
+            <w:tcW w:w="395" w:type="dxa"/>
+            <w:tcBorders>
+              <w:top w:val="single" w:sz="4" w:space="0" w:color="000000"/>
+              <w:left w:val="single" w:sz="4" w:space="0" w:color="000000"/>
+              <w:bottom w:val="single" w:sz="4" w:space="0" w:color="000000"/>
+            </w:tcBorders>
+          </w:tcPr>
+          <w:p>
+            <w:pPr>
+              <w:pStyle w:val="TableText"/>
+              <w:snapToGrid w:val="0"/>
+              <w:rPr>
+                <w:lang w:val="sv-SE"/>
+              </w:rPr>
+            </w:pPr>
+            <w:r>
+              <w:rPr>
+                <w:lang w:val="sv-SE"/>
+              </w:rPr>
+              <w:t>2</w:t>
+            </w:r>
+          </w:p>
+        </w:tc>
+        <w:tc>
+          <w:tcPr>
+            <w:tcW w:w="6533" w:type="dxa"/>
+            <w:tcBorders>
+              <w:top w:val="single" w:sz="4" w:space="0" w:color="000000"/>
+              <w:left w:val="single" w:sz="4" w:space="0" w:color="000000"/>
+              <w:bottom w:val="single" w:sz="4" w:space="0" w:color="000000"/>
+              <w:right w:val="single" w:sz="4" w:space="0" w:color="000000"/>
+            </w:tcBorders>
+          </w:tcPr>
+          <w:p>
+            <w:pPr>
+              <w:pStyle w:val="TableText"/>
+              <w:ind w:left="0"/>
+              <w:rPr>
+                <w:sz w:val="20"/>
+                <w:lang w:val="sv-SE"/>
+              </w:rPr>
+            </w:pPr>
+            <w:r>
+              <w:rPr>
+                <w:sz w:val="20"/>
+                <w:lang w:val="sv-SE"/>
+              </w:rPr>
+              <w:t xml:space="preserve"> Projektet </w:t>
+            </w:r>
+            <w:r>
+              <w:rPr>
+                <w:sz w:val="20"/>
+                <w:lang w:val="sv-SE"/>
+              </w:rPr>
+              <w:t>avvaktar</w:t>
+            </w:r>
+            <w:r>
+              <w:rPr>
+                <w:sz w:val="20"/>
+                <w:lang w:val="sv-SE"/>
+              </w:rPr>
+              <w:t xml:space="preserve"> behovet a</w:t>
+            </w:r>
+            <w:r>
+              <w:rPr>
+                <w:sz w:val="20"/>
+                <w:lang w:val="sv-SE"/>
+              </w:rPr>
+              <w:t xml:space="preserve">v </w:t>
+            </w:r>
+            <w:proofErr w:type="spellStart"/>
+            <w:r>
+              <w:rPr>
+                <w:sz w:val="20"/>
+                <w:lang w:val="sv-SE"/>
+              </w:rPr>
+              <w:t>OIDar</w:t>
+            </w:r>
+            <w:proofErr w:type="spellEnd"/>
+            <w:r>
+              <w:rPr>
+                <w:sz w:val="20"/>
+                <w:lang w:val="sv-SE"/>
+              </w:rPr>
+              <w:t xml:space="preserve"> för ovanstående </w:t>
+            </w:r>
+            <w:proofErr w:type="spellStart"/>
+            <w:r>
+              <w:rPr>
+                <w:sz w:val="20"/>
+                <w:lang w:val="sv-SE"/>
+              </w:rPr>
+              <w:t>kodverk</w:t>
+            </w:r>
+            <w:proofErr w:type="spellEnd"/>
+            <w:r>
+              <w:rPr>
+                <w:sz w:val="20"/>
+                <w:lang w:val="sv-SE"/>
+              </w:rPr>
+              <w:t xml:space="preserve"> </w:t>
+            </w:r>
+          </w:p>
+        </w:tc>
+      </w:tr>
+      <w:tr>
+        <w:trPr>
+          <w:cantSplit/>
+          <w:trHeight w:val="761"/>
+        </w:trPr>
+        <w:tc>
+          <w:tcPr>
+            <w:tcW w:w="2388" w:type="dxa"/>
+            <w:tcBorders>
+              <w:top w:val="single" w:sz="4" w:space="0" w:color="000000"/>
+              <w:left w:val="single" w:sz="4" w:space="0" w:color="000000"/>
+              <w:bottom w:val="single" w:sz="4" w:space="0" w:color="000000"/>
+            </w:tcBorders>
+          </w:tcPr>
+          <w:p>
+            <w:pPr>
+              <w:pStyle w:val="TableHeader"/>
+              <w:snapToGrid w:val="0"/>
+              <w:jc w:val="left"/>
+              <w:rPr>
+                <w:lang w:val="sv-SE"/>
+              </w:rPr>
+            </w:pPr>
+          </w:p>
+        </w:tc>
+        <w:tc>
+          <w:tcPr>
+            <w:tcW w:w="395" w:type="dxa"/>
+            <w:tcBorders>
+              <w:top w:val="single" w:sz="4" w:space="0" w:color="000000"/>
+              <w:left w:val="single" w:sz="4" w:space="0" w:color="000000"/>
+              <w:bottom w:val="single" w:sz="4" w:space="0" w:color="000000"/>
+            </w:tcBorders>
+          </w:tcPr>
+          <w:p>
+            <w:pPr>
+              <w:pStyle w:val="TableText"/>
+              <w:snapToGrid w:val="0"/>
+              <w:rPr>
+                <w:lang w:val="sv-SE"/>
+              </w:rPr>
+            </w:pPr>
+            <w:r>
+              <w:rPr>
+                <w:lang w:val="sv-SE"/>
+              </w:rPr>
+              <w:t>3</w:t>
+            </w:r>
+          </w:p>
+        </w:tc>
+        <w:tc>
+          <w:tcPr>
+            <w:tcW w:w="6533" w:type="dxa"/>
+            <w:tcBorders>
+              <w:top w:val="single" w:sz="4" w:space="0" w:color="000000"/>
+              <w:left w:val="single" w:sz="4" w:space="0" w:color="000000"/>
+              <w:bottom w:val="single" w:sz="4" w:space="0" w:color="000000"/>
+              <w:right w:val="single" w:sz="4" w:space="0" w:color="000000"/>
+            </w:tcBorders>
+          </w:tcPr>
+          <w:p>
+            <w:pPr>
+              <w:pStyle w:val="TableText"/>
+              <w:ind w:left="0"/>
+              <w:rPr>
+                <w:color w:val="999999"/>
+                <w:sz w:val="20"/>
+                <w:lang w:val="sv-SE"/>
+              </w:rPr>
+            </w:pPr>
+            <w:r>
+              <w:rPr>
+                <w:sz w:val="20"/>
+                <w:lang w:val="sv-SE"/>
+              </w:rPr>
+              <w:t xml:space="preserve">Projektet rekommenderar en lösning där man istället använder den nationella terminologitjänsten med </w:t>
+            </w:r>
+            <w:proofErr w:type="spellStart"/>
+            <w:r>
+              <w:rPr>
+                <w:sz w:val="20"/>
+                <w:lang w:val="sv-SE"/>
+              </w:rPr>
+              <w:t>urvals-id:n</w:t>
+            </w:r>
+            <w:proofErr w:type="spellEnd"/>
+            <w:r>
+              <w:rPr>
+                <w:sz w:val="20"/>
+                <w:lang w:val="sv-SE"/>
+              </w:rPr>
+              <w:t xml:space="preserve"> baserade på UUID. UUID är en giltig</w:t>
+            </w:r>
+            <w:r>
+              <w:rPr>
+                <w:sz w:val="20"/>
+                <w:lang w:val="sv-SE"/>
+              </w:rPr>
+              <w:t xml:space="preserve"> identifierare som alternativ till </w:t>
+            </w:r>
+            <w:proofErr w:type="spellStart"/>
+            <w:r>
+              <w:rPr>
+                <w:sz w:val="20"/>
+                <w:lang w:val="sv-SE"/>
+              </w:rPr>
+              <w:t>OIDar</w:t>
+            </w:r>
+            <w:proofErr w:type="spellEnd"/>
+            <w:r>
+              <w:rPr>
+                <w:sz w:val="20"/>
+                <w:lang w:val="sv-SE"/>
+              </w:rPr>
+              <w:t xml:space="preserve"> i CDA-dokument och behöver inte genereras av en central aktör. Genom att hänvisa till terminologitjänsten får man också en bättre dynamik i urvalen av </w:t>
+            </w:r>
+            <w:proofErr w:type="spellStart"/>
+            <w:r>
+              <w:rPr>
+                <w:sz w:val="20"/>
+                <w:lang w:val="sv-SE"/>
+              </w:rPr>
+              <w:t>kodverk</w:t>
+            </w:r>
+            <w:proofErr w:type="spellEnd"/>
+            <w:r>
+              <w:rPr>
+                <w:sz w:val="20"/>
+                <w:lang w:val="sv-SE"/>
+              </w:rPr>
+              <w:t>.</w:t>
+            </w:r>
+          </w:p>
+        </w:tc>
+      </w:tr>
+      <w:tr>
+        <w:trPr>
+          <w:cantSplit/>
+        </w:trPr>
+        <w:tc>
+          <w:tcPr>
+            <w:tcW w:w="2388" w:type="dxa"/>
+            <w:tcBorders>
+              <w:top w:val="single" w:sz="4" w:space="0" w:color="000000"/>
+              <w:left w:val="single" w:sz="4" w:space="0" w:color="000000"/>
+              <w:bottom w:val="single" w:sz="4" w:space="0" w:color="000000"/>
+            </w:tcBorders>
+          </w:tcPr>
+          <w:p>
+            <w:pPr>
+              <w:pStyle w:val="TableHeader"/>
+              <w:snapToGrid w:val="0"/>
+              <w:jc w:val="left"/>
+              <w:rPr>
+                <w:lang w:val="sv-SE"/>
+              </w:rPr>
+            </w:pPr>
+            <w:r>
+              <w:rPr>
+                <w:lang w:val="sv-SE"/>
+              </w:rPr>
+              <w:t>Beslut</w:t>
+            </w:r>
+          </w:p>
+        </w:tc>
+        <w:tc>
+          <w:tcPr>
+            <w:tcW w:w="6928" w:type="dxa"/>
+            <w:gridSpan w:val="2"/>
+            <w:tcBorders>
+              <w:top w:val="single" w:sz="4" w:space="0" w:color="000000"/>
+              <w:left w:val="single" w:sz="4" w:space="0" w:color="000000"/>
+              <w:bottom w:val="single" w:sz="4" w:space="0" w:color="000000"/>
+              <w:right w:val="single" w:sz="4" w:space="0" w:color="000000"/>
+            </w:tcBorders>
+          </w:tcPr>
+          <w:p>
+            <w:pPr>
+              <w:pStyle w:val="TableText"/>
+              <w:snapToGrid w:val="0"/>
+              <w:rPr>
+                <w:lang w:val="sv-SE"/>
+              </w:rPr>
+            </w:pPr>
+            <w:r>
+              <w:rPr>
+                <w:b/>
+                <w:bCs/>
+                <w:lang w:val="sv-SE"/>
+              </w:rPr>
+              <w:t xml:space="preserve">Alternativ </w:t>
+            </w:r>
+            <w:r>
+              <w:rPr>
+                <w:b/>
+                <w:bCs/>
+                <w:lang w:val="sv-SE"/>
+              </w:rPr>
+              <w:t>3</w:t>
+            </w:r>
+          </w:p>
+          <w:p>
+            <w:pPr>
+              <w:pStyle w:val="TableText"/>
+              <w:ind w:left="0"/>
+              <w:rPr>
+                <w:rFonts w:cs="Arial"/>
+                <w:lang w:val="sv-SE"/>
+              </w:rPr>
+            </w:pPr>
+            <w:r>
+              <w:rPr>
+                <w:sz w:val="20"/>
+                <w:lang w:val="sv-SE"/>
+              </w:rPr>
+              <w:br/>
+            </w:r>
+            <w:r>
+              <w:rPr>
+                <w:sz w:val="20"/>
+                <w:lang w:val="sv-SE"/>
+              </w:rPr>
+              <w:t>Projektet generar de UUID som behövs för CDA-transformen. Kodverken förvaltas i den nationella terminologitjänsten.</w:t>
+            </w:r>
+            <w:bookmarkStart w:id="26" w:name="_GoBack"/>
+            <w:bookmarkEnd w:id="26"/>
+          </w:p>
+        </w:tc>
+      </w:tr>
+      <w:tr>
+        <w:trPr>
+          <w:cantSplit/>
+        </w:trPr>
+        <w:tc>
+          <w:tcPr>
+            <w:tcW w:w="2388" w:type="dxa"/>
+            <w:tcBorders>
+              <w:top w:val="single" w:sz="4" w:space="0" w:color="000000"/>
+              <w:left w:val="single" w:sz="4" w:space="0" w:color="000000"/>
+              <w:bottom w:val="single" w:sz="4" w:space="0" w:color="000000"/>
+            </w:tcBorders>
+          </w:tcPr>
+          <w:p>
+            <w:pPr>
+              <w:pStyle w:val="PontusSvar"/>
+              <w:snapToGrid w:val="0"/>
+              <w:ind w:left="0" w:firstLine="0"/>
+              <w:rPr>
+                <w:rFonts w:cs="Arial"/>
+              </w:rPr>
+            </w:pPr>
+            <w:r>
+              <w:rPr>
+                <w:rFonts w:cs="Arial"/>
+              </w:rPr>
+              <w:t>Skäl till beslut</w:t>
+            </w:r>
+          </w:p>
+        </w:tc>
+        <w:tc>
+          <w:tcPr>
+            <w:tcW w:w="6928" w:type="dxa"/>
+            <w:gridSpan w:val="2"/>
+            <w:tcBorders>
+              <w:top w:val="single" w:sz="4" w:space="0" w:color="000000"/>
+              <w:left w:val="single" w:sz="4" w:space="0" w:color="000000"/>
+              <w:bottom w:val="single" w:sz="4" w:space="0" w:color="000000"/>
+              <w:right w:val="single" w:sz="4" w:space="0" w:color="000000"/>
+            </w:tcBorders>
+          </w:tcPr>
+          <w:p>
+            <w:pPr>
+              <w:pStyle w:val="PontusSvar"/>
+              <w:snapToGrid w:val="0"/>
+              <w:ind w:left="0" w:firstLine="0"/>
+              <w:rPr>
+                <w:rFonts w:cs="Arial"/>
+              </w:rPr>
+            </w:pPr>
+            <w:r>
+              <w:rPr>
+                <w:rFonts w:cs="Arial"/>
+              </w:rPr>
+              <w:t>Detta är en långsiktigt bättre lösning som minskar behov uppdatering av tjänster och kontrakt.</w:t>
+            </w:r>
+          </w:p>
+        </w:tc>
+      </w:tr>
+      <w:tr>
+        <w:trPr>
+          <w:cantSplit/>
+        </w:trPr>
+        <w:tc>
+          <w:tcPr>
+            <w:tcW w:w="2388" w:type="dxa"/>
+            <w:tcBorders>
+              <w:top w:val="single" w:sz="4" w:space="0" w:color="000000"/>
+              <w:left w:val="single" w:sz="4" w:space="0" w:color="000000"/>
+              <w:bottom w:val="single" w:sz="4" w:space="0" w:color="000000"/>
+            </w:tcBorders>
+          </w:tcPr>
+          <w:p>
+            <w:pPr>
+              <w:pStyle w:val="PontusSvar"/>
+              <w:snapToGrid w:val="0"/>
+              <w:ind w:left="0" w:firstLine="0"/>
+              <w:rPr>
+                <w:rFonts w:cs="Arial"/>
+              </w:rPr>
+            </w:pPr>
+            <w:r>
+              <w:rPr>
+                <w:rFonts w:cs="Arial"/>
+              </w:rPr>
+              <w:t>Konsekvenser</w:t>
+            </w:r>
+          </w:p>
+        </w:tc>
+        <w:tc>
+          <w:tcPr>
+            <w:tcW w:w="6928" w:type="dxa"/>
+            <w:gridSpan w:val="2"/>
+            <w:tcBorders>
+              <w:top w:val="single" w:sz="4" w:space="0" w:color="000000"/>
+              <w:left w:val="single" w:sz="4" w:space="0" w:color="000000"/>
+              <w:bottom w:val="single" w:sz="4" w:space="0" w:color="000000"/>
+              <w:right w:val="single" w:sz="4" w:space="0" w:color="000000"/>
+            </w:tcBorders>
+          </w:tcPr>
+          <w:p>
+            <w:pPr>
+              <w:pStyle w:val="PontusSvar"/>
+              <w:snapToGrid w:val="0"/>
+              <w:ind w:left="0" w:firstLine="0"/>
+              <w:rPr>
+                <w:rFonts w:cs="Arial"/>
+              </w:rPr>
+            </w:pPr>
+            <w:r>
+              <w:rPr>
+                <w:rFonts w:cs="Arial"/>
+              </w:rPr>
+              <w:t xml:space="preserve">Kopplingen till CDA tappas bort om </w:t>
+            </w:r>
+            <w:proofErr w:type="spellStart"/>
+            <w:r>
+              <w:rPr>
+                <w:rFonts w:cs="Arial"/>
+              </w:rPr>
+              <w:t>OIDarna</w:t>
+            </w:r>
+            <w:proofErr w:type="spellEnd"/>
+            <w:r>
+              <w:rPr>
+                <w:rFonts w:cs="Arial"/>
+              </w:rPr>
+              <w:t xml:space="preserve"> inte tillhandahålls.</w:t>
+            </w:r>
+          </w:p>
+        </w:tc>
+      </w:tr>
+      <w:tr>
+        <w:trPr>
+          <w:cantSplit/>
+        </w:trPr>
+        <w:tc>
+          <w:tcPr>
+            <w:tcW w:w="2388" w:type="dxa"/>
+            <w:tcBorders>
+              <w:top w:val="single" w:sz="4" w:space="0" w:color="000000"/>
+              <w:left w:val="single" w:sz="4" w:space="0" w:color="000000"/>
+              <w:bottom w:val="single" w:sz="4" w:space="0" w:color="000000"/>
+            </w:tcBorders>
+          </w:tcPr>
+          <w:p>
+            <w:pPr>
+              <w:pStyle w:val="TableHeader"/>
+              <w:snapToGrid w:val="0"/>
+              <w:jc w:val="left"/>
+              <w:rPr>
+                <w:lang w:val="sv-SE"/>
+              </w:rPr>
+            </w:pPr>
+            <w:r>
+              <w:rPr>
+                <w:lang w:val="sv-SE"/>
+              </w:rPr>
+              <w:t>Avvikelsehantering</w:t>
+            </w:r>
+          </w:p>
+        </w:tc>
+        <w:tc>
+          <w:tcPr>
+            <w:tcW w:w="6928" w:type="dxa"/>
+            <w:gridSpan w:val="2"/>
+            <w:tcBorders>
+              <w:top w:val="single" w:sz="4" w:space="0" w:color="000000"/>
+              <w:left w:val="single" w:sz="4" w:space="0" w:color="000000"/>
+              <w:bottom w:val="single" w:sz="4" w:space="0" w:color="000000"/>
+              <w:right w:val="single" w:sz="4" w:space="0" w:color="000000"/>
+            </w:tcBorders>
+          </w:tcPr>
+          <w:p>
+            <w:pPr>
+              <w:pStyle w:val="TableText"/>
+              <w:snapToGrid w:val="0"/>
+              <w:ind w:left="0"/>
+              <w:rPr>
+                <w:sz w:val="20"/>
+                <w:lang w:val="sv-SE"/>
+              </w:rPr>
+            </w:pPr>
+            <w:r>
+              <w:rPr>
+                <w:sz w:val="20"/>
+                <w:lang w:val="sv-SE"/>
+              </w:rPr>
+              <w:t xml:space="preserve">Behöver hanteras av </w:t>
+            </w:r>
+            <w:proofErr w:type="spellStart"/>
+            <w:r>
+              <w:rPr>
+                <w:sz w:val="20"/>
+                <w:lang w:val="sv-SE"/>
+              </w:rPr>
+              <w:t>NeR</w:t>
+            </w:r>
+            <w:proofErr w:type="spellEnd"/>
+            <w:r>
+              <w:rPr>
+                <w:sz w:val="20"/>
+                <w:lang w:val="sv-SE"/>
+              </w:rPr>
+              <w:t>-förvaltning</w:t>
+            </w:r>
+          </w:p>
+        </w:tc>
+      </w:tr>
+    </w:tbl>
+    <w:p/>
+    <w:p>
+      <w:pPr>
+        <w:pStyle w:val="Rubrik2"/>
+        <w:widowControl w:val="0"/>
+        <w:numPr>
+          <w:ilvl w:val="1"/>
+          <w:numId w:val="0"/>
+        </w:numPr>
+        <w:tabs>
+          <w:tab w:val="num" w:pos="0"/>
+        </w:tabs>
+        <w:suppressAutoHyphens/>
+        <w:spacing w:before="360" w:after="60" w:line="240" w:lineRule="atLeast"/>
+      </w:pPr>
+      <w:r>
+        <w:br w:type="page"/>
+      </w:r>
+      <w:bookmarkStart w:id="27" w:name="_Toc343780101"/>
+    </w:p>
+    <w:p>
+      <w:pPr>
+        <w:pStyle w:val="Rubrik2"/>
+        <w:widowControl w:val="0"/>
+        <w:numPr>
+          <w:ilvl w:val="1"/>
+          <w:numId w:val="0"/>
+        </w:numPr>
+        <w:tabs>
+          <w:tab w:val="num" w:pos="0"/>
+        </w:tabs>
+        <w:suppressAutoHyphens/>
+        <w:spacing w:before="360" w:after="60" w:line="240" w:lineRule="atLeast"/>
+      </w:pPr>
+      <w:bookmarkStart w:id="28" w:name="_Toc398623504"/>
+      <w:r>
+        <w:lastRenderedPageBreak/>
+        <w:t>AB-2.3: Remittent och svarmottagare ska kunna vara olika enheter</w:t>
+      </w:r>
       <w:bookmarkEnd w:id="27"/>
       <w:bookmarkEnd w:id="28"/>
     </w:p>
@@ -3284,19 +4365,7 @@
               <w:rPr>
                 <w:lang w:val="sv-SE"/>
               </w:rPr>
-              <w:t>AB-2.</w:t>
-            </w:r>
-            <w:r>
-              <w:rPr>
-                <w:lang w:val="sv-SE"/>
-              </w:rPr>
-              <w:t>2</w:t>
-            </w:r>
-            <w:r>
-              <w:rPr>
-                <w:lang w:val="sv-SE"/>
-              </w:rPr>
-              <w:t xml:space="preserve"> </w:t>
+              <w:t xml:space="preserve">AB-2.3 </w:t>
             </w:r>
           </w:p>
         </w:tc>
@@ -3349,318 +4418,24 @@
               <w:ind w:left="0" w:firstLine="0"/>
             </w:pPr>
             <w:r>
-              <w:t xml:space="preserve">Projektet har inte fått </w:t>
+              <w:t xml:space="preserve">I </w:t>
             </w:r>
             <w:proofErr w:type="spellStart"/>
             <w:r>
-              <w:t>OIDar</w:t>
+              <w:t>NeR</w:t>
             </w:r>
             <w:proofErr w:type="spellEnd"/>
             <w:r>
-              <w:t xml:space="preserve"> tilldelade för följande </w:t>
+              <w:t xml:space="preserve"> version 1.0 hanteras inte att en alternativ svarsmottagare kan anges i remissen. Skälet till att detta inte finns med i denna version är att juridik och systemstöd inte har utretts tillräckligt. Det finns dock tydliga verksamhetsscenarion där detta är önskvärt (exempelvis då en </w:t>
             </w:r>
             <w:proofErr w:type="spellStart"/>
             <w:r>
-              <w:t>kodverk</w:t>
+              <w:t>närakut</w:t>
             </w:r>
             <w:proofErr w:type="spellEnd"/>
             <w:r>
-              <w:t>:</w:t>
-            </w:r>
-          </w:p>
-          <w:p>
-            <w:pPr>
-              <w:pStyle w:val="PontusSvar"/>
-              <w:snapToGrid w:val="0"/>
-              <w:ind w:left="0" w:firstLine="0"/>
-            </w:pPr>
-            <w:r>
-              <w:t>Remissversionsorsak</w:t>
-            </w:r>
-          </w:p>
-          <w:p>
-            <w:pPr>
-              <w:pStyle w:val="PontusSvar"/>
-              <w:snapToGrid w:val="0"/>
-              <w:ind w:left="0" w:firstLine="0"/>
-            </w:pPr>
-            <w:proofErr w:type="spellStart"/>
-            <w:r>
-              <w:t>Betalningsförbindelsetyp_kapitel</w:t>
-            </w:r>
-            <w:proofErr w:type="spellEnd"/>
-          </w:p>
-          <w:p>
-            <w:pPr>
-              <w:pStyle w:val="PontusSvar"/>
-              <w:snapToGrid w:val="0"/>
-              <w:ind w:left="0" w:firstLine="0"/>
-            </w:pPr>
-            <w:proofErr w:type="spellStart"/>
-            <w:r>
-              <w:t>Betalningsförbindelsetyp_ersättningstyp</w:t>
-            </w:r>
-            <w:proofErr w:type="spellEnd"/>
-          </w:p>
-          <w:p>
-            <w:pPr>
-              <w:pStyle w:val="PontusSvar"/>
-              <w:snapToGrid w:val="0"/>
-              <w:ind w:left="0" w:firstLine="0"/>
-            </w:pPr>
-          </w:p>
-          <w:p>
-            <w:pPr>
-              <w:pStyle w:val="TableText"/>
-              <w:snapToGrid w:val="0"/>
-              <w:rPr>
-                <w:rFonts w:cs="Arial"/>
-                <w:lang w:val="sv-SE"/>
-              </w:rPr>
-            </w:pPr>
-            <w:r>
-              <w:rPr>
-                <w:rFonts w:cs="Arial"/>
-                <w:lang w:val="sv-SE"/>
-              </w:rPr>
-              <w:t xml:space="preserve">Historiskt har ansvaret att ta fram </w:t>
-            </w:r>
-            <w:proofErr w:type="spellStart"/>
-            <w:r>
-              <w:rPr>
-                <w:rFonts w:cs="Arial"/>
-                <w:lang w:val="sv-SE"/>
-              </w:rPr>
-              <w:t>OIDer</w:t>
-            </w:r>
-            <w:proofErr w:type="spellEnd"/>
-            <w:r>
-              <w:rPr>
-                <w:rFonts w:cs="Arial"/>
-                <w:lang w:val="sv-SE"/>
-              </w:rPr>
-              <w:t xml:space="preserve"> till nationella projekt legat på </w:t>
-            </w:r>
-            <w:proofErr w:type="spellStart"/>
-            <w:r>
-              <w:rPr>
-                <w:rFonts w:cs="Arial"/>
-                <w:lang w:val="sv-SE"/>
-              </w:rPr>
-              <w:t>CeHis</w:t>
-            </w:r>
-            <w:proofErr w:type="spellEnd"/>
-            <w:r>
-              <w:rPr>
-                <w:rFonts w:cs="Arial"/>
-                <w:lang w:val="sv-SE"/>
-              </w:rPr>
-              <w:t xml:space="preserve"> och AL-I. Eftersom ansvaret vid årsskiftet 2012/2013 kommer övergå på Socialstyrelsen råder otydligheter kring vem som ska hantera frågan. </w:t>
-            </w:r>
-          </w:p>
-          <w:p>
-            <w:pPr>
-              <w:pStyle w:val="TableText"/>
-              <w:snapToGrid w:val="0"/>
-              <w:rPr>
-                <w:rFonts w:cs="Arial"/>
-                <w:lang w:val="sv-SE"/>
-              </w:rPr>
-            </w:pPr>
-          </w:p>
-          <w:p>
-            <w:pPr>
-              <w:pStyle w:val="TableText"/>
-              <w:snapToGrid w:val="0"/>
-              <w:rPr>
-                <w:rFonts w:cs="Arial"/>
-                <w:lang w:val="sv-SE"/>
-              </w:rPr>
-            </w:pPr>
-            <w:r>
-              <w:rPr>
-                <w:rFonts w:cs="Arial"/>
-                <w:lang w:val="sv-SE"/>
-              </w:rPr>
-              <w:t xml:space="preserve">AL-I har sagt att </w:t>
-            </w:r>
-            <w:proofErr w:type="spellStart"/>
-            <w:r>
-              <w:rPr>
-                <w:rFonts w:cs="Arial"/>
-                <w:lang w:val="sv-SE"/>
-              </w:rPr>
-              <w:t>kodverk</w:t>
-            </w:r>
-            <w:proofErr w:type="spellEnd"/>
-            <w:r>
-              <w:rPr>
-                <w:rFonts w:cs="Arial"/>
-                <w:lang w:val="sv-SE"/>
-              </w:rPr>
-              <w:t xml:space="preserve"> för versionsorsaker är för projektspecifika för att sammanställas i ett nationellt </w:t>
-            </w:r>
-            <w:proofErr w:type="spellStart"/>
-            <w:r>
-              <w:rPr>
-                <w:rFonts w:cs="Arial"/>
-                <w:lang w:val="sv-SE"/>
-              </w:rPr>
-              <w:t>kodverk</w:t>
-            </w:r>
-            <w:proofErr w:type="spellEnd"/>
-            <w:r>
-              <w:rPr>
-                <w:rFonts w:cs="Arial"/>
-                <w:lang w:val="sv-SE"/>
-              </w:rPr>
-              <w:t xml:space="preserve"> och har överlåtit uppdraget på projektet att själva råda över situationen. Problemet är att projektet inte har fått någon OID-rot tilldelad sig av dess huvudman (</w:t>
-            </w:r>
-            <w:proofErr w:type="spellStart"/>
-            <w:r>
-              <w:rPr>
-                <w:rFonts w:cs="Arial"/>
-                <w:lang w:val="sv-SE"/>
-              </w:rPr>
-              <w:t>CeHis</w:t>
-            </w:r>
-            <w:proofErr w:type="spellEnd"/>
-            <w:r>
-              <w:rPr>
-                <w:rFonts w:cs="Arial"/>
-                <w:lang w:val="sv-SE"/>
-              </w:rPr>
-              <w:t>) så i dagsläget finns inget möjlighet för projektgruppen att sätta en sådan OID.</w:t>
-            </w:r>
-          </w:p>
-          <w:p>
-            <w:pPr>
-              <w:pStyle w:val="TableText"/>
-              <w:snapToGrid w:val="0"/>
-              <w:rPr>
-                <w:rFonts w:cs="Arial"/>
-                <w:lang w:val="sv-SE"/>
-              </w:rPr>
-            </w:pPr>
-          </w:p>
-          <w:p>
-            <w:pPr>
-              <w:pStyle w:val="PontusSvar"/>
-              <w:snapToGrid w:val="0"/>
-              <w:ind w:left="0" w:firstLine="0"/>
-              <w:rPr>
-                <w:rFonts w:cs="Arial"/>
-              </w:rPr>
-            </w:pPr>
-            <w:r>
-              <w:rPr>
-                <w:rFonts w:cs="Arial"/>
-              </w:rPr>
-              <w:t xml:space="preserve">Kodverken som rör betalningsförbindelse är inte av klinisk natur vilket har gjort att Socialstyrelsen vid en preliminär förfrågan konstaterat att det </w:t>
-            </w:r>
-            <w:proofErr w:type="gramStart"/>
-            <w:r>
-              <w:rPr>
-                <w:rFonts w:cs="Arial"/>
-              </w:rPr>
-              <w:t>ej</w:t>
-            </w:r>
-            <w:proofErr w:type="gramEnd"/>
-            <w:r>
-              <w:rPr>
-                <w:rFonts w:cs="Arial"/>
-              </w:rPr>
-              <w:t xml:space="preserve"> kommer ligga på deras bord att hantera framöver, utan att det borde vara SKL i egenskap av ägare av det Riksavtal som dagens betalningsförbindelseblankett lutar sig mot som borde ansvara för </w:t>
-            </w:r>
-            <w:proofErr w:type="spellStart"/>
-            <w:r>
-              <w:rPr>
-                <w:rFonts w:cs="Arial"/>
-              </w:rPr>
-              <w:t>OIDen</w:t>
-            </w:r>
-            <w:proofErr w:type="spellEnd"/>
-            <w:r>
-              <w:rPr>
-                <w:rFonts w:cs="Arial"/>
-              </w:rPr>
-              <w:t xml:space="preserve"> och kodverket. </w:t>
-            </w:r>
-          </w:p>
-          <w:p>
-            <w:pPr>
-              <w:pStyle w:val="PontusSvar"/>
-              <w:snapToGrid w:val="0"/>
-              <w:ind w:left="0" w:firstLine="0"/>
-              <w:rPr>
-                <w:rFonts w:cs="Arial"/>
-              </w:rPr>
-            </w:pPr>
-          </w:p>
-          <w:p>
-            <w:pPr>
-              <w:pStyle w:val="PontusSvar"/>
-              <w:snapToGrid w:val="0"/>
-              <w:ind w:left="0" w:firstLine="0"/>
-            </w:pPr>
-            <w:r>
-              <w:t xml:space="preserve">För att </w:t>
-            </w:r>
-            <w:proofErr w:type="spellStart"/>
-            <w:r>
-              <w:t>GreenCDA</w:t>
-            </w:r>
-            <w:proofErr w:type="spellEnd"/>
-            <w:r>
-              <w:t xml:space="preserve"> lösningen skall vara korrekt krävs att dessa </w:t>
-            </w:r>
-            <w:proofErr w:type="spellStart"/>
-            <w:r>
-              <w:t>OIDar</w:t>
-            </w:r>
-            <w:proofErr w:type="spellEnd"/>
-            <w:r>
-              <w:t xml:space="preserve"> finns. Om de inte finns kan man inte översätta från </w:t>
-            </w:r>
-            <w:proofErr w:type="spellStart"/>
-            <w:r>
-              <w:t>GreenCDA</w:t>
-            </w:r>
-            <w:proofErr w:type="spellEnd"/>
-            <w:r>
-              <w:t xml:space="preserve"> till CDA. De implementationer som inte har behov av CDA-representationen kan implementeras utan att dessa finns, </w:t>
-            </w:r>
-            <w:proofErr w:type="gramStart"/>
-            <w:r>
-              <w:t>dvs</w:t>
-            </w:r>
-            <w:proofErr w:type="gramEnd"/>
-            <w:r>
-              <w:t xml:space="preserve"> </w:t>
-            </w:r>
-            <w:proofErr w:type="spellStart"/>
-            <w:r>
-              <w:t>greenCDA</w:t>
-            </w:r>
-            <w:proofErr w:type="spellEnd"/>
-            <w:r>
-              <w:t xml:space="preserve">-formatet klarar att överföra informationen även utan dessa </w:t>
-            </w:r>
-            <w:proofErr w:type="spellStart"/>
-            <w:r>
-              <w:t>OIDer</w:t>
-            </w:r>
-            <w:proofErr w:type="spellEnd"/>
-            <w:r>
-              <w:t>.</w:t>
-            </w:r>
-          </w:p>
-          <w:p>
-            <w:pPr>
-              <w:pStyle w:val="PontusSvar"/>
-              <w:snapToGrid w:val="0"/>
-              <w:ind w:left="0" w:firstLine="0"/>
-            </w:pPr>
+              <w:t xml:space="preserve"> remitterar patient men svaret skall gå till patientens husläkare)</w:t>
+            </w:r>
           </w:p>
         </w:tc>
       </w:tr>
@@ -3784,6 +4559,9 @@
               <w:snapToGrid w:val="0"/>
               <w:ind w:left="0" w:firstLine="0"/>
             </w:pPr>
+            <w:r>
+              <w:t>Det finns önskade verksamhetsscenarion som inte tillgodoses med den nuvarande lösningen</w:t>
+            </w:r>
           </w:p>
         </w:tc>
       </w:tr>
@@ -3868,7 +4646,7 @@
                 <w:sz w:val="20"/>
                 <w:lang w:val="sv-SE"/>
               </w:rPr>
-              <w:t xml:space="preserve"> </w:t>
+              <w:t xml:space="preserve">Avvakta med detta till en senare </w:t>
             </w:r>
             <w:proofErr w:type="spellStart"/>
             <w:r>
@@ -3876,7 +4654,7 @@
                 <w:sz w:val="20"/>
                 <w:lang w:val="sv-SE"/>
               </w:rPr>
-              <w:t>OIDar</w:t>
+              <w:t>NeR</w:t>
             </w:r>
             <w:proofErr w:type="spellEnd"/>
             <w:r>
@@ -3884,17 +4662,8 @@
                 <w:sz w:val="20"/>
                 <w:lang w:val="sv-SE"/>
               </w:rPr>
-              <w:t xml:space="preserve"> tas fram för ovanstående </w:t>
-            </w:r>
-            <w:proofErr w:type="spellStart"/>
-            <w:r>
-              <w:rPr>
-                <w:sz w:val="20"/>
-                <w:lang w:val="sv-SE"/>
-              </w:rPr>
-              <w:t>kodverk</w:t>
-            </w:r>
-            <w:proofErr w:type="spellEnd"/>
+              <w:t>-version</w:t>
+            </w:r>
           </w:p>
         </w:tc>
       </w:tr>
@@ -3973,39 +4742,7 @@
                 <w:sz w:val="20"/>
                 <w:lang w:val="sv-SE"/>
               </w:rPr>
-              <w:t xml:space="preserve"> Projektet ignorerar behovet av </w:t>
-            </w:r>
-            <w:proofErr w:type="spellStart"/>
-            <w:r>
-              <w:rPr>
-                <w:sz w:val="20"/>
-                <w:lang w:val="sv-SE"/>
-              </w:rPr>
-              <w:t>OIDar</w:t>
-            </w:r>
-            <w:proofErr w:type="spellEnd"/>
-            <w:r>
-              <w:rPr>
-                <w:sz w:val="20"/>
-                <w:lang w:val="sv-SE"/>
-              </w:rPr>
-              <w:t xml:space="preserve"> för ovanstående </w:t>
-            </w:r>
-            <w:proofErr w:type="spellStart"/>
-            <w:r>
-              <w:rPr>
-                <w:sz w:val="20"/>
-                <w:lang w:val="sv-SE"/>
-              </w:rPr>
-              <w:t>kodverk</w:t>
-            </w:r>
-            <w:proofErr w:type="spellEnd"/>
-            <w:r>
-              <w:rPr>
-                <w:sz w:val="20"/>
-                <w:lang w:val="sv-SE"/>
-              </w:rPr>
-              <w:t>,</w:t>
+              <w:t xml:space="preserve"> Stryka möjligheten helt</w:t>
             </w:r>
           </w:p>
         </w:tc>
@@ -4104,7 +4841,6 @@
               <w:rPr>
                 <w:lang w:val="sv-SE"/>
               </w:rPr>
-              <w:lastRenderedPageBreak/>
               <w:t>Beslut</w:t>
             </w:r>
           </w:p>
@@ -4128,7 +4864,6 @@
                 <w:lang w:val="sv-SE"/>
               </w:rPr>
             </w:pPr>
-            <w:commentRangeStart w:id="29"/>
             <w:r>
               <w:rPr>
                 <w:b/>
@@ -4145,63 +4880,16 @@
               </w:rPr>
               <w:t>1</w:t>
             </w:r>
-            <w:commentRangeEnd w:id="29"/>
-            <w:r>
-              <w:rPr>
-                <w:rStyle w:val="Kommentarsreferens"/>
-                <w:rFonts w:ascii="Times New Roman" w:hAnsi="Times New Roman"/>
-                <w:lang w:val="sv-SE" w:eastAsia="en-GB"/>
-              </w:rPr>
-              <w:commentReference w:id="29"/>
-            </w:r>
           </w:p>
           <w:p>
             <w:pPr>
               <w:pStyle w:val="TableText"/>
-              <w:ind w:left="0"/>
+              <w:snapToGrid w:val="0"/>
               <w:rPr>
                 <w:rFonts w:cs="Arial"/>
                 <w:lang w:val="sv-SE"/>
               </w:rPr>
             </w:pPr>
-            <w:r>
-              <w:rPr>
-                <w:sz w:val="20"/>
-                <w:lang w:val="sv-SE"/>
-              </w:rPr>
-              <w:t xml:space="preserve">Socialstyrelsen tar fram de </w:t>
-            </w:r>
-            <w:proofErr w:type="spellStart"/>
-            <w:r>
-              <w:rPr>
-                <w:sz w:val="20"/>
-                <w:lang w:val="sv-SE"/>
-              </w:rPr>
-              <w:t>OIDar</w:t>
-            </w:r>
-            <w:proofErr w:type="spellEnd"/>
-            <w:r>
-              <w:rPr>
-                <w:sz w:val="20"/>
-                <w:lang w:val="sv-SE"/>
-              </w:rPr>
-              <w:t xml:space="preserve"> som behövs för klinisk information</w:t>
-            </w:r>
-            <w:r>
-              <w:rPr>
-                <w:sz w:val="20"/>
-                <w:lang w:val="sv-SE"/>
-              </w:rPr>
-              <w:t>,</w:t>
-            </w:r>
-            <w:r>
-              <w:rPr>
-                <w:sz w:val="20"/>
-                <w:lang w:val="sv-SE"/>
-              </w:rPr>
-              <w:br/>
-              <w:t>SKL tar fram de som behövs kring betalningsförbindelse enligt ovan.</w:t>
-            </w:r>
           </w:p>
         </w:tc>
       </w:tr>
@@ -4220,16 +4908,16 @@
           </w:tcPr>
           <w:p>
             <w:pPr>
-              <w:pStyle w:val="PontusSvar"/>
-              <w:snapToGrid w:val="0"/>
-              <w:ind w:left="0" w:firstLine="0"/>
-              <w:rPr>
-                <w:rFonts w:cs="Arial"/>
-              </w:rPr>
-            </w:pPr>
-            <w:r>
-              <w:rPr>
-                <w:rFonts w:cs="Arial"/>
+              <w:pStyle w:val="TableHeader"/>
+              <w:snapToGrid w:val="0"/>
+              <w:jc w:val="left"/>
+              <w:rPr>
+                <w:lang w:val="sv-SE"/>
+              </w:rPr>
+            </w:pPr>
+            <w:r>
+              <w:rPr>
+                <w:lang w:val="sv-SE"/>
               </w:rPr>
               <w:t>Skäl till beslut</w:t>
             </w:r>
@@ -4251,43 +4939,17 @@
               <w:pStyle w:val="PontusSvar"/>
               <w:snapToGrid w:val="0"/>
               <w:ind w:left="0" w:firstLine="0"/>
-              <w:rPr>
-                <w:rFonts w:cs="Arial"/>
-              </w:rPr>
-            </w:pPr>
-            <w:r>
-              <w:rPr>
-                <w:rFonts w:cs="Arial"/>
-              </w:rPr>
-              <w:t xml:space="preserve">Om </w:t>
-            </w:r>
-            <w:proofErr w:type="spellStart"/>
-            <w:r>
-              <w:rPr>
-                <w:rFonts w:cs="Arial"/>
-              </w:rPr>
-              <w:t>OIDar</w:t>
-            </w:r>
-            <w:proofErr w:type="spellEnd"/>
-            <w:r>
-              <w:rPr>
-                <w:rFonts w:cs="Arial"/>
-              </w:rPr>
-              <w:t xml:space="preserve"> saknas kommer det inte gå att översätta </w:t>
-            </w:r>
-            <w:proofErr w:type="spellStart"/>
-            <w:r>
-              <w:rPr>
-                <w:rFonts w:cs="Arial"/>
-              </w:rPr>
-              <w:t>greenCDA</w:t>
-            </w:r>
-            <w:proofErr w:type="spellEnd"/>
-            <w:r>
-              <w:rPr>
-                <w:rFonts w:cs="Arial"/>
-              </w:rPr>
-              <w:t>-formatet till ett normativt CDA-format.</w:t>
+            </w:pPr>
+            <w:r>
+              <w:t xml:space="preserve">Verksamhetsnyttan verkar vid första anblick finnas, men utredningen är </w:t>
+            </w:r>
+            <w:proofErr w:type="gramStart"/>
+            <w:r>
+              <w:t>ej</w:t>
+            </w:r>
+            <w:proofErr w:type="gramEnd"/>
+            <w:r>
+              <w:t xml:space="preserve"> tillräckligt detaljerat utförd.</w:t>
             </w:r>
           </w:p>
         </w:tc>
@@ -4307,15 +4969,16 @@
           </w:tcPr>
           <w:p>
             <w:pPr>
-              <w:pStyle w:val="PontusSvar"/>
-              <w:snapToGrid w:val="0"/>
-              <w:rPr>
-                <w:rFonts w:cs="Arial"/>
-              </w:rPr>
-            </w:pPr>
-            <w:r>
-              <w:rPr>
-                <w:rFonts w:cs="Arial"/>
+              <w:pStyle w:val="TableHeader"/>
+              <w:snapToGrid w:val="0"/>
+              <w:jc w:val="left"/>
+              <w:rPr>
+                <w:lang w:val="sv-SE"/>
+              </w:rPr>
+            </w:pPr>
+            <w:r>
+              <w:rPr>
+                <w:lang w:val="sv-SE"/>
               </w:rPr>
               <w:t>Konsekvenser</w:t>
             </w:r>
@@ -4336,29 +4999,18 @@
             <w:pPr>
               <w:pStyle w:val="PontusSvar"/>
               <w:snapToGrid w:val="0"/>
-              <w:rPr>
-                <w:rFonts w:cs="Arial"/>
-              </w:rPr>
-            </w:pPr>
-            <w:r>
-              <w:rPr>
-                <w:rFonts w:cs="Arial"/>
-              </w:rPr>
-              <w:t xml:space="preserve">Kopplingen till CDA tappas bort om </w:t>
+              <w:ind w:left="0" w:firstLine="0"/>
+            </w:pPr>
+            <w:r>
+              <w:t xml:space="preserve">Verksamheten får ingen möjlighet att skicka remisskopior och ange alternativa svarsmottagare som remittent till dess att förvaltningen av </w:t>
             </w:r>
             <w:proofErr w:type="spellStart"/>
             <w:r>
-              <w:rPr>
-                <w:rFonts w:cs="Arial"/>
-              </w:rPr>
-              <w:t>OIDarna</w:t>
+              <w:t>NeR</w:t>
             </w:r>
             <w:proofErr w:type="spellEnd"/>
             <w:r>
-              <w:rPr>
-                <w:rFonts w:cs="Arial"/>
-              </w:rPr>
-              <w:t xml:space="preserve"> inte tillhandahålls.</w:t>
+              <w:t xml:space="preserve"> har vidare utrett frågan.</w:t>
             </w:r>
           </w:p>
         </w:tc>
@@ -4406,34 +5058,19 @@
           </w:tcPr>
           <w:p>
             <w:pPr>
-              <w:pStyle w:val="TableText"/>
-              <w:snapToGrid w:val="0"/>
-              <w:rPr>
-                <w:sz w:val="20"/>
-                <w:lang w:val="sv-SE"/>
-              </w:rPr>
-            </w:pPr>
-            <w:r>
-              <w:rPr>
-                <w:sz w:val="20"/>
-                <w:lang w:val="sv-SE"/>
-              </w:rPr>
+              <w:pStyle w:val="PontusSvar"/>
+              <w:snapToGrid w:val="0"/>
+              <w:ind w:left="0" w:firstLine="0"/>
+            </w:pPr>
+            <w:r>
               <w:t xml:space="preserve">Behöver hanteras av </w:t>
             </w:r>
             <w:proofErr w:type="spellStart"/>
             <w:r>
-              <w:rPr>
-                <w:sz w:val="20"/>
-                <w:lang w:val="sv-SE"/>
-              </w:rPr>
               <w:t>NeR</w:t>
             </w:r>
             <w:proofErr w:type="spellEnd"/>
             <w:r>
-              <w:rPr>
-                <w:sz w:val="20"/>
-                <w:lang w:val="sv-SE"/>
-              </w:rPr>
               <w:t>-förvaltning</w:t>
             </w:r>
           </w:p>
@@ -4455,10 +5092,6 @@
         <w:suppressAutoHyphens/>
         <w:spacing w:before="360" w:after="60" w:line="240" w:lineRule="atLeast"/>
       </w:pPr>
-      <w:r>
-        <w:br w:type="page"/>
-      </w:r>
-      <w:bookmarkStart w:id="30" w:name="_Toc343780101"/>
     </w:p>
     <w:p>
       <w:pPr>
@@ -4474,19 +5107,9 @@
         <w:suppressAutoHyphens/>
         <w:spacing w:before="360" w:after="60" w:line="240" w:lineRule="atLeast"/>
       </w:pPr>
-      <w:bookmarkStart w:id="31" w:name="_Toc398623504"/>
       <w:r>
-        <w:lastRenderedPageBreak/>
-        <w:t>AB-2.</w:t>
+        <w:t>AB-2.4: Remittent och svarmottagare ska kunna vara olika enheter</w:t>
       </w:r>
-      <w:r>
-        <w:t>3</w:t>
-      </w:r>
-      <w:r>
-        <w:t>: Remittent och svarmottagare ska kunna vara olika enheter</w:t>
-      </w:r>
-      <w:bookmarkEnd w:id="30"/>
-      <w:bookmarkEnd w:id="31"/>
     </w:p>
     <w:tbl>
       <w:tblPr>
@@ -4550,19 +5173,7 @@
               <w:rPr>
                 <w:lang w:val="sv-SE"/>
               </w:rPr>
-              <w:t>AB-2.</w:t>
-            </w:r>
-            <w:r>
-              <w:rPr>
-                <w:lang w:val="sv-SE"/>
-              </w:rPr>
-              <w:t>3</w:t>
-            </w:r>
-            <w:r>
-              <w:rPr>
-                <w:lang w:val="sv-SE"/>
-              </w:rPr>
-              <w:t xml:space="preserve"> </w:t>
+              <w:t xml:space="preserve">AB-2.4 </w:t>
             </w:r>
           </w:p>
         </w:tc>
@@ -5274,7 +5885,6 @@
         </w:tc>
       </w:tr>
     </w:tbl>
-    <w:p/>
     <w:p>
       <w:pPr>
         <w:pStyle w:val="Rubrik2"/>
@@ -5292,33 +5902,21 @@
       <w:r>
         <w:br w:type="page"/>
       </w:r>
-      <w:bookmarkStart w:id="32" w:name="_Toc343780102"/>
-      <w:bookmarkStart w:id="33" w:name="_Toc398623505"/>
-      <w:bookmarkEnd w:id="16"/>
+      <w:bookmarkStart w:id="29" w:name="_Toc343780102"/>
+      <w:bookmarkStart w:id="30" w:name="_Toc398623505"/>
       <w:bookmarkEnd w:id="17"/>
       <w:bookmarkEnd w:id="18"/>
       <w:bookmarkEnd w:id="19"/>
-      <w:bookmarkEnd w:id="24"/>
-      <w:bookmarkEnd w:id="25"/>
-      <w:bookmarkEnd w:id="26"/>
+      <w:bookmarkEnd w:id="20"/>
+      <w:bookmarkEnd w:id="21"/>
+      <w:bookmarkEnd w:id="22"/>
+      <w:bookmarkEnd w:id="23"/>
       <w:r>
         <w:lastRenderedPageBreak/>
-        <w:t>AB-2.</w:t>
+        <w:t>AB-2.4: Utbud/Sortimentskatalog</w:t>
       </w:r>
-      <w:r>
-        <w:t>4</w:t>
-      </w:r>
-      <w:r>
-        <w:t xml:space="preserve">: </w:t>
-      </w:r>
-      <w:r>
-        <w:t>Utbud/</w:t>
-      </w:r>
-      <w:r>
-        <w:t>Sortimentskatalog</w:t>
-      </w:r>
-      <w:bookmarkEnd w:id="32"/>
-      <w:bookmarkEnd w:id="33"/>
+      <w:bookmarkEnd w:id="29"/>
+      <w:bookmarkEnd w:id="30"/>
     </w:p>
     <w:tbl>
       <w:tblPr>
@@ -5814,7 +6412,15 @@
                 <w:bCs/>
                 <w:lang w:val="sv-SE"/>
               </w:rPr>
-              <w:t>saknas</w:t>
+              <w:t>S</w:t>
+            </w:r>
+            <w:r>
+              <w:rPr>
+                <w:b/>
+                <w:bCs/>
+                <w:lang w:val="sv-SE"/>
+              </w:rPr>
+              <w:t>aknas</w:t>
             </w:r>
           </w:p>
           <w:p>
@@ -6006,12 +6612,16 @@
         </w:tc>
       </w:tr>
     </w:tbl>
-    <w:p/>
+    <w:p>
+      <w:r>
+        <w:t xml:space="preserve"> </w:t>
+      </w:r>
+    </w:p>
     <w:sectPr>
-      <w:headerReference w:type="even" r:id="rId11"/>
-      <w:headerReference w:type="default" r:id="rId12"/>
-      <w:footerReference w:type="default" r:id="rId13"/>
-      <w:headerReference w:type="first" r:id="rId14"/>
+      <w:headerReference w:type="even" r:id="rId10"/>
+      <w:headerReference w:type="default" r:id="rId11"/>
+      <w:footerReference w:type="default" r:id="rId12"/>
+      <w:headerReference w:type="first" r:id="rId13"/>
       <w:pgSz w:w="11906" w:h="16838" w:code="9"/>
       <w:pgMar w:top="2948" w:right="1701" w:bottom="1814" w:left="1701" w:header="340" w:footer="0" w:gutter="0"/>
       <w:pgNumType w:start="0"/>
@@ -6021,69 +6631,6 @@
     </w:sectPr>
   </w:body>
 </w:document>
-</file>
-
-<file path=word/comments.xml><?xml version="1.0" encoding="utf-8"?>
-<w:comments xmlns:wpc="http://schemas.microsoft.com/office/word/2010/wordprocessingCanvas" xmlns:mc="http://schemas.openxmlformats.org/markup-compatibility/2006" xmlns:o="urn:schemas-microsoft-com:office:office" xmlns:r="http://schemas.openxmlformats.org/officeDocument/2006/relationships" xmlns:m="http://schemas.openxmlformats.org/officeDocument/2006/math" xmlns:v="urn:schemas-microsoft-com:vml" xmlns:wp14="http://schemas.microsoft.com/office/word/2010/wordprocessingDrawing" xmlns:wp="http://schemas.openxmlformats.org/drawingml/2006/wordprocessingDrawing" xmlns:w10="urn:schemas-microsoft-com:office:word" xmlns:w="http://schemas.openxmlformats.org/wordprocessingml/2006/main" xmlns:w14="http://schemas.microsoft.com/office/word/2010/wordml" xmlns:wpg="http://schemas.microsoft.com/office/word/2010/wordprocessingGroup" xmlns:wpi="http://schemas.microsoft.com/office/word/2010/wordprocessingInk" xmlns:wne="http://schemas.microsoft.com/office/word/2006/wordml" xmlns:wps="http://schemas.microsoft.com/office/word/2010/wordprocessingShape" mc:Ignorable="w14 wp14">
-  <w:comment w:id="22" w:author="Lennart Eriksson" w:date="2014-09-16T09:31:00Z" w:initials="Leriks">
-    <w:p>
-      <w:pPr>
-        <w:pStyle w:val="Kommentarer"/>
-      </w:pPr>
-      <w:r>
-        <w:rPr>
-          <w:rStyle w:val="Kommentarsreferens"/>
-        </w:rPr>
-        <w:annotationRef/>
-      </w:r>
-      <w:r>
-        <w:t>Var finns kontraktet?</w:t>
-      </w:r>
-    </w:p>
-  </w:comment>
-  <w:comment w:id="23" w:author="Lennart Eriksson" w:date="2014-09-16T09:31:00Z" w:initials="Leriks">
-    <w:p>
-      <w:pPr>
-        <w:pStyle w:val="Kommentarer"/>
-      </w:pPr>
-      <w:r>
-        <w:rPr>
-          <w:rStyle w:val="Kommentarsreferens"/>
-        </w:rPr>
-        <w:annotationRef/>
-      </w:r>
-      <w:r>
-        <w:t xml:space="preserve">Beskrivning av hur man anpassar om processtjänst kommer fram borde finnas kort beskriven här. </w:t>
-      </w:r>
-    </w:p>
-  </w:comment>
-  <w:comment w:id="29" w:author="Lennart Eriksson" w:date="2014-09-16T09:31:00Z" w:initials="Leriks">
-    <w:p>
-      <w:pPr>
-        <w:pStyle w:val="Kommentarer"/>
-      </w:pPr>
-      <w:r>
-        <w:rPr>
-          <w:rStyle w:val="Kommentarsreferens"/>
-        </w:rPr>
-        <w:annotationRef/>
-      </w:r>
-      <w:r>
-        <w:t xml:space="preserve">Vem skall leverera dessa Det </w:t>
-      </w:r>
-      <w:proofErr w:type="spellStart"/>
-      <w:proofErr w:type="gramStart"/>
-      <w:r>
-        <w:t>m,åste</w:t>
-      </w:r>
-      <w:proofErr w:type="spellEnd"/>
-      <w:proofErr w:type="gramEnd"/>
-      <w:r>
-        <w:t xml:space="preserve"> pekas på. </w:t>
-      </w:r>
-    </w:p>
-  </w:comment>
-</w:comments>
 </file>
 
 <file path=word/endnotes.xml><?xml version="1.0" encoding="utf-8"?>
@@ -6292,7 +6839,7 @@
               <w:rStyle w:val="Sidnummer"/>
               <w:noProof/>
             </w:rPr>
-            <w:t>1</w:t>
+            <w:t>6</w:t>
           </w:r>
           <w:r>
             <w:rPr>
@@ -6564,14 +7111,27 @@
           <w:pPr>
             <w:pStyle w:val="Sidfot"/>
           </w:pPr>
-          <w:fldSimple w:instr=" SAVEDATE  \* MERGEFORMAT ">
-            <w:r>
-              <w:rPr>
-                <w:noProof/>
-              </w:rPr>
-              <w:t>2014-08-15 07:21:00</w:t>
-            </w:r>
-          </w:fldSimple>
+          <w:r>
+            <w:fldChar w:fldCharType="begin"/>
+          </w:r>
+          <w:r>
+            <w:instrText xml:space="preserve"> SAVEDATE  \* MERGEFORMAT </w:instrText>
+          </w:r>
+          <w:r>
+            <w:fldChar w:fldCharType="separate"/>
+          </w:r>
+          <w:r>
+            <w:rPr>
+              <w:noProof/>
+            </w:rPr>
+            <w:t>2014-10-08 17:48:00</w:t>
+          </w:r>
+          <w:r>
+            <w:rPr>
+              <w:noProof/>
+            </w:rPr>
+            <w:fldChar w:fldCharType="end"/>
+          </w:r>
         </w:p>
       </w:tc>
     </w:tr>
@@ -6859,21 +7419,21 @@
         <v:path o:extrusionok="f" gradientshapeok="t" o:connecttype="rect"/>
         <o:lock v:ext="edit" aspectratio="t"/>
       </v:shapetype>
-      <v:shape id="_x0000_i1056" type="#_x0000_t75" style="width:5pt;height:14.5pt" o:bullet="t">
+      <v:shape id="_x0000_i1038" type="#_x0000_t75" style="width:4.5pt;height:13.5pt" o:bullet="t">
         <v:imagedata r:id="rId1" o:title="Pil-v2-Word"/>
       </v:shape>
     </w:pict>
   </w:numPicBullet>
   <w:numPicBullet w:numPicBulletId="1">
     <w:pict>
-      <v:shape id="_x0000_i1057" type="#_x0000_t75" style="width:5pt;height:12pt" o:bullet="t">
+      <v:shape id="_x0000_i1039" type="#_x0000_t75" style="width:4.5pt;height:12pt" o:bullet="t">
         <v:imagedata r:id="rId2" o:title="Pil-v2-Word"/>
       </v:shape>
     </w:pict>
   </w:numPicBullet>
   <w:numPicBullet w:numPicBulletId="2">
     <w:pict>
-      <v:shape id="_x0000_i1058" type="#_x0000_t75" style="width:5pt;height:10pt" o:bullet="t">
+      <v:shape id="_x0000_i1040" type="#_x0000_t75" style="width:4pt;height:9pt" o:bullet="t">
         <v:imagedata r:id="rId3" o:title="Pil-v2-Word"/>
       </v:shape>
     </w:pict>
@@ -12319,7 +12879,7 @@
 </file>
 
 <file path=customXml/itemProps1.xml><?xml version="1.0" encoding="utf-8"?>
-<ds:datastoreItem xmlns:ds="http://schemas.openxmlformats.org/officeDocument/2006/customXml" ds:itemID="{BFF29D6A-7514-4776-932B-127059F37F89}">
+<ds:datastoreItem xmlns:ds="http://schemas.openxmlformats.org/officeDocument/2006/customXml" ds:itemID="{065FEDD7-3F58-4FF3-99DB-0D2A19C3923B}">
   <ds:schemaRefs>
     <ds:schemaRef ds:uri="http://schemas.openxmlformats.org/officeDocument/2006/bibliography"/>
   </ds:schemaRefs>

</xml_diff>

<commit_message>
Uppdateringar baserat på feedback från AL
</commit_message>
<xml_diff>
--- a/ServiceInteractions/riv/clinicalprocess/activity/request/trunk/docs/AB_clinicalprocess_activity_request.docx
+++ b/ServiceInteractions/riv/clinicalprocess/activity/request/trunk/docs/AB_clinicalprocess_activity_request.docx
@@ -2379,7 +2379,58 @@
                 <w:sz w:val="20"/>
                 <w:lang w:val="sv-SE"/>
               </w:rPr>
-              <w:t xml:space="preserve">Denna lösning medför att en del men inte alla statuspunkter kan följas. En del händelser resulterar inte i extern kommunikation även om remissprocessens status förändras. Eftersom processkommunikation endast går tillbaka till remittenten i denna lösning finns det inte möjlighet för andra intressenter i processen att ta del av remissprocessens status. </w:t>
+              <w:t xml:space="preserve">Denna lösning medför att en del men inte alla statuspunkter kan följas. En del händelser resulterar inte i extern kommunikation även om remissprocessens status förändras. Eftersom processkommunikation endast går tillbaka till remittenten i denna lösning finns det inte möjlighet för andra intressenter </w:t>
+            </w:r>
+            <w:r>
+              <w:rPr>
+                <w:sz w:val="20"/>
+                <w:lang w:val="sv-SE"/>
+              </w:rPr>
+              <w:t>av remissens status</w:t>
+            </w:r>
+            <w:r>
+              <w:rPr>
+                <w:sz w:val="20"/>
+                <w:lang w:val="sv-SE"/>
+              </w:rPr>
+              <w:t xml:space="preserve"> att ta </w:t>
+            </w:r>
+            <w:r>
+              <w:rPr>
+                <w:sz w:val="20"/>
+                <w:lang w:val="sv-SE"/>
+              </w:rPr>
+              <w:t xml:space="preserve">del av </w:t>
+            </w:r>
+            <w:r>
+              <w:rPr>
+                <w:sz w:val="20"/>
+                <w:lang w:val="sv-SE"/>
+              </w:rPr>
+              <w:t>denna</w:t>
+            </w:r>
+            <w:r>
+              <w:rPr>
+                <w:sz w:val="20"/>
+                <w:lang w:val="sv-SE"/>
+              </w:rPr>
+              <w:t xml:space="preserve"> (exempelvis om övervakning delegeras till annat system, eller patientens </w:t>
+            </w:r>
+            <w:proofErr w:type="gramStart"/>
+            <w:r>
+              <w:rPr>
+                <w:sz w:val="20"/>
+                <w:lang w:val="sv-SE"/>
+              </w:rPr>
+              <w:t>egna</w:t>
+            </w:r>
+            <w:proofErr w:type="gramEnd"/>
+            <w:r>
+              <w:rPr>
+                <w:sz w:val="20"/>
+                <w:lang w:val="sv-SE"/>
+              </w:rPr>
+              <w:t xml:space="preserve"> intresse av att följa remissen).</w:t>
             </w:r>
           </w:p>
           <w:p>
@@ -2507,7 +2558,30 @@
                 <w:sz w:val="20"/>
                 <w:lang w:val="sv-SE"/>
               </w:rPr>
-              <w:t xml:space="preserve"> engagemangsindex om remisstatusförändringar kan man bygga en aggregerad tjänst ovanpå lokala remisstatustjänster. Detta löser inte önskemålet om en push-uppdatering av intressenter.</w:t>
+              <w:t xml:space="preserve"> engagemangsindex om remisstatusförändringar kan man bygga en aggregerad tjänst ovanpå lokala remisstatustjänster. </w:t>
+            </w:r>
+            <w:r>
+              <w:rPr>
+                <w:sz w:val="20"/>
+                <w:lang w:val="sv-SE"/>
+              </w:rPr>
+              <w:t xml:space="preserve">Via </w:t>
+            </w:r>
+            <w:proofErr w:type="spellStart"/>
+            <w:r>
+              <w:rPr>
+                <w:sz w:val="20"/>
+                <w:lang w:val="sv-SE"/>
+              </w:rPr>
+              <w:t>ProcessNotification</w:t>
+            </w:r>
+            <w:proofErr w:type="spellEnd"/>
+            <w:r>
+              <w:rPr>
+                <w:sz w:val="20"/>
+                <w:lang w:val="sv-SE"/>
+              </w:rPr>
+              <w:t xml:space="preserve"> kan man prenumerera på nya statuspunkter.</w:t>
             </w:r>
           </w:p>
         </w:tc>
@@ -2731,7 +2805,6 @@
               <w:rPr>
                 <w:lang w:val="sv-SE"/>
               </w:rPr>
-              <w:lastRenderedPageBreak/>
               <w:t>Beslut</w:t>
             </w:r>
           </w:p>
@@ -2752,23 +2825,51 @@
               <w:pStyle w:val="TableText"/>
               <w:snapToGrid w:val="0"/>
               <w:rPr>
-                <w:lang w:val="sv-SE"/>
-              </w:rPr>
-            </w:pPr>
-            <w:r>
-              <w:rPr>
                 <w:b/>
                 <w:bCs/>
                 <w:lang w:val="sv-SE"/>
               </w:rPr>
-              <w:t xml:space="preserve">Alternativ </w:t>
-            </w:r>
+            </w:pPr>
             <w:r>
               <w:rPr>
                 <w:b/>
                 <w:bCs/>
                 <w:lang w:val="sv-SE"/>
               </w:rPr>
+              <w:t xml:space="preserve">Alternativ </w:t>
+            </w:r>
+            <w:r>
+              <w:rPr>
+                <w:b/>
+                <w:bCs/>
+                <w:lang w:val="sv-SE"/>
+              </w:rPr>
+              <w:t>1 obligatoriskt</w:t>
+            </w:r>
+          </w:p>
+          <w:p>
+            <w:pPr>
+              <w:pStyle w:val="TableText"/>
+              <w:snapToGrid w:val="0"/>
+              <w:rPr>
+                <w:lang w:val="sv-SE"/>
+              </w:rPr>
+            </w:pPr>
+            <w:r>
+              <w:rPr>
+                <w:b/>
+                <w:bCs/>
+                <w:lang w:val="sv-SE"/>
+              </w:rPr>
+              <w:t xml:space="preserve">Alternativ </w:t>
+            </w:r>
+            <w:proofErr w:type="gramStart"/>
+            <w:r>
+              <w:rPr>
+                <w:b/>
+                <w:bCs/>
+                <w:lang w:val="sv-SE"/>
+              </w:rPr>
               <w:t>2</w:t>
             </w:r>
             <w:r>
@@ -2777,6 +2878,13 @@
               </w:rPr>
               <w:t xml:space="preserve"> </w:t>
             </w:r>
+            <w:r>
+              <w:rPr>
+                <w:lang w:val="sv-SE"/>
+              </w:rPr>
+              <w:t xml:space="preserve"> frivilligt</w:t>
+            </w:r>
+            <w:proofErr w:type="gramEnd"/>
           </w:p>
           <w:p>
             <w:pPr>
@@ -2786,102 +2894,12 @@
                 <w:lang w:val="sv-SE"/>
               </w:rPr>
             </w:pPr>
-            <w:r>
-              <w:rPr>
-                <w:lang w:val="sv-SE"/>
-              </w:rPr>
-              <w:t xml:space="preserve">Tjänstekontraktsbeskrivningen för att kommunicera via Engagemangsindex återfinns på </w:t>
-            </w:r>
-            <w:hyperlink r:id="rId9" w:history="1">
-              <w:r>
-                <w:rPr>
-                  <w:rStyle w:val="Hyperlnk"/>
-                </w:rPr>
-                <w:t>https://code.google.com/p/rivta/wiki/ServiceDomainTable</w:t>
-              </w:r>
-            </w:hyperlink>
           </w:p>
           <w:p>
             <w:pPr>
               <w:pStyle w:val="TableText"/>
               <w:snapToGrid w:val="0"/>
-              <w:rPr>
-                <w:lang w:val="sv-SE"/>
-              </w:rPr>
-            </w:pPr>
-            <w:r>
-              <w:rPr>
-                <w:lang w:val="sv-SE"/>
-              </w:rPr>
-              <w:t>(</w:t>
-            </w:r>
-            <w:proofErr w:type="spellStart"/>
-            <w:proofErr w:type="gramStart"/>
-            <w:r>
-              <w:rPr>
-                <w:lang w:val="sv-SE"/>
-              </w:rPr>
-              <w:t>itintegration:engagementindex</w:t>
-            </w:r>
-            <w:proofErr w:type="spellEnd"/>
-            <w:proofErr w:type="gramEnd"/>
-            <w:r>
-              <w:rPr>
-                <w:lang w:val="sv-SE"/>
-              </w:rPr>
-              <w:t>)</w:t>
-            </w:r>
-          </w:p>
-          <w:p>
-            <w:pPr>
-              <w:pStyle w:val="TableText"/>
-              <w:snapToGrid w:val="0"/>
-              <w:rPr>
-                <w:lang w:val="sv-SE"/>
-              </w:rPr>
-            </w:pPr>
-          </w:p>
-          <w:p>
-            <w:pPr>
-              <w:pStyle w:val="TableText"/>
-              <w:snapToGrid w:val="0"/>
-              <w:rPr>
-                <w:lang w:val="sv-SE"/>
-              </w:rPr>
-            </w:pPr>
-            <w:proofErr w:type="spellStart"/>
-            <w:r>
-              <w:rPr>
-                <w:lang w:val="sv-SE"/>
-              </w:rPr>
-              <w:t>GetRequestStatus</w:t>
-            </w:r>
-            <w:proofErr w:type="spellEnd"/>
-            <w:r>
-              <w:rPr>
-                <w:lang w:val="sv-SE"/>
-              </w:rPr>
-              <w:t xml:space="preserve"> som används för att skicka status på remiss till frågande tjänst återfinns i </w:t>
-            </w:r>
-            <w:proofErr w:type="spellStart"/>
-            <w:r>
-              <w:rPr>
-                <w:lang w:val="sv-SE"/>
-              </w:rPr>
-              <w:t>Tjänstekontraktbeskrivning</w:t>
-            </w:r>
-            <w:proofErr w:type="spellEnd"/>
-            <w:r>
-              <w:rPr>
-                <w:lang w:val="sv-SE"/>
-              </w:rPr>
-              <w:t xml:space="preserve"> NeR.doc, kapitel 6</w:t>
-            </w:r>
-          </w:p>
-          <w:p>
-            <w:pPr>
-              <w:pStyle w:val="TableText"/>
-              <w:snapToGrid w:val="0"/>
+              <w:ind w:left="0"/>
               <w:rPr>
                 <w:rFonts w:cs="Arial"/>
                 <w:lang w:val="sv-SE"/>
@@ -2916,6 +2934,7 @@
               <w:rPr>
                 <w:lang w:val="sv-SE"/>
               </w:rPr>
+              <w:lastRenderedPageBreak/>
               <w:t>Skäl till beslut</w:t>
             </w:r>
           </w:p>
@@ -2943,13 +2962,49 @@
               <w:rPr>
                 <w:lang w:val="sv-SE"/>
               </w:rPr>
-              <w:t>Detta beslut ger möjlighet att följa samtliga</w:t>
-            </w:r>
-            <w:r>
-              <w:rPr>
-                <w:lang w:val="sv-SE"/>
-              </w:rPr>
-              <w:t xml:space="preserve"> statuspunkter redan från start, samt möjliggör en flexibilitet i hur vårdgivaren väljer att organisera och implementera sin övervakning.</w:t>
+              <w:t>Remisshanteringsdomänen kräver idag att man hanterar bekräftelsemeddelanden tillbaka till originalremittenten. Detta möjliggör för en remittent att uppfylla de krav som finns i regelverket från Socialstyrelsen. Om en producent implementerar remisstatuskontraktet ges även patienter och andra intressenter av remissens status möjlighet att ta del av denna. Vår rekommendation är att konsumenter implementerar både 1 och 2 men endast 1 är obligatoriskt idag.</w:t>
+            </w:r>
+            <w:r>
+              <w:rPr>
+                <w:lang w:val="sv-SE"/>
+              </w:rPr>
+              <w:t xml:space="preserve"> Alternativ </w:t>
+            </w:r>
+            <w:r>
+              <w:rPr>
+                <w:lang w:val="sv-SE"/>
+              </w:rPr>
+              <w:t>3</w:t>
+            </w:r>
+            <w:r>
+              <w:rPr>
+                <w:lang w:val="sv-SE"/>
+              </w:rPr>
+              <w:t xml:space="preserve"> har idag inte specificerats ytterligare nationellt </w:t>
+            </w:r>
+            <w:r>
+              <w:rPr>
+                <w:lang w:val="sv-SE"/>
+              </w:rPr>
+              <w:t xml:space="preserve">sen denna AB skrevs </w:t>
+            </w:r>
+            <w:r>
+              <w:rPr>
+                <w:lang w:val="sv-SE"/>
+              </w:rPr>
+              <w:t xml:space="preserve">och är </w:t>
+            </w:r>
+            <w:r>
+              <w:rPr>
+                <w:lang w:val="sv-SE"/>
+              </w:rPr>
+              <w:t xml:space="preserve">därför </w:t>
+            </w:r>
+            <w:r>
+              <w:rPr>
+                <w:lang w:val="sv-SE"/>
+              </w:rPr>
+              <w:t>inte aktuellt idag.</w:t>
             </w:r>
           </w:p>
         </w:tc>
@@ -3007,8 +3062,10 @@
               <w:rPr>
                 <w:lang w:val="sv-SE"/>
               </w:rPr>
-              <w:t xml:space="preserve">Beroende på hur utformingen av tjänsterna relaterade till den nationella processmotorn/-följaren kommer se ut kan det förväntade beteendet från systemen komma att ändras i jämförelse med det som alternativ 2 ovan förespråkar. När detta skriv finns ännu inga specifikationer kring de nationella processtjänsterna framtagna. För att säkerställa framtida hållbarhet i lösningen borde man övergå till alternativ 3 när en sådan finns på plats. </w:t>
-            </w:r>
+              <w:t>Juridiska krav uppfylls. Möjlighet till rikare funktionalitet genom alt 2.</w:t>
+            </w:r>
+            <w:bookmarkStart w:id="21" w:name="_GoBack"/>
+            <w:bookmarkEnd w:id="21"/>
           </w:p>
         </w:tc>
       </w:tr>
@@ -3062,37 +3119,14 @@
                 <w:lang w:val="sv-SE"/>
               </w:rPr>
             </w:pPr>
-            <w:r>
-              <w:rPr>
-                <w:sz w:val="20"/>
-                <w:lang w:val="sv-SE"/>
-              </w:rPr>
-              <w:t xml:space="preserve">Behöver hanteras av </w:t>
-            </w:r>
-            <w:proofErr w:type="spellStart"/>
-            <w:r>
-              <w:rPr>
-                <w:sz w:val="20"/>
-                <w:lang w:val="sv-SE"/>
-              </w:rPr>
-              <w:t>NeR</w:t>
-            </w:r>
-            <w:proofErr w:type="spellEnd"/>
-            <w:r>
-              <w:rPr>
-                <w:sz w:val="20"/>
-                <w:lang w:val="sv-SE"/>
-              </w:rPr>
-              <w:t>-förvaltning</w:t>
-            </w:r>
           </w:p>
         </w:tc>
       </w:tr>
     </w:tbl>
     <w:p>
-      <w:bookmarkStart w:id="21" w:name="_Toc258934551"/>
-      <w:bookmarkStart w:id="22" w:name="_Toc264276589"/>
-      <w:bookmarkStart w:id="23" w:name="_Toc264276588"/>
+      <w:bookmarkStart w:id="22" w:name="_Toc258934551"/>
+      <w:bookmarkStart w:id="23" w:name="_Toc264276589"/>
+      <w:bookmarkStart w:id="24" w:name="_Toc264276588"/>
     </w:p>
     <w:p>
       <w:pPr>
@@ -3111,8 +3145,8 @@
       <w:r>
         <w:br w:type="page"/>
       </w:r>
-      <w:bookmarkStart w:id="24" w:name="_Toc343780099"/>
-      <w:bookmarkStart w:id="25" w:name="_Toc398623503"/>
+      <w:bookmarkStart w:id="25" w:name="_Toc343780099"/>
+      <w:bookmarkStart w:id="26" w:name="_Toc398623503"/>
       <w:r>
         <w:lastRenderedPageBreak/>
         <w:t xml:space="preserve">AB-2.2: </w:t>
@@ -3133,8 +3167,8 @@
       <w:r>
         <w:t>-uppfyllnad</w:t>
       </w:r>
-      <w:bookmarkEnd w:id="24"/>
       <w:bookmarkEnd w:id="25"/>
+      <w:bookmarkEnd w:id="26"/>
     </w:p>
     <w:tbl>
       <w:tblPr>
@@ -3399,7 +3433,13 @@
             </w:r>
             <w:proofErr w:type="spellEnd"/>
             <w:r>
-              <w:t xml:space="preserve"> lösningen skall vara korrekt krävs att dessa </w:t>
+              <w:t xml:space="preserve"> lösningen </w:t>
+            </w:r>
+            <w:r>
+              <w:t xml:space="preserve">för att representera remissdokumentet </w:t>
+            </w:r>
+            <w:r>
+              <w:t xml:space="preserve">skall vara korrekt krävs att dessa </w:t>
             </w:r>
             <w:proofErr w:type="spellStart"/>
             <w:r>
@@ -3421,7 +3461,25 @@
             </w:r>
             <w:proofErr w:type="spellEnd"/>
             <w:r>
-              <w:t xml:space="preserve"> till CDA. De implementationer som inte har behov av CDA-representationen kan implementeras utan att dessa finns, </w:t>
+              <w:t xml:space="preserve"> </w:t>
+            </w:r>
+            <w:r>
+              <w:t xml:space="preserve">remissen </w:t>
+            </w:r>
+            <w:r>
+              <w:t xml:space="preserve">till </w:t>
+            </w:r>
+            <w:r>
+              <w:t xml:space="preserve">ett standard </w:t>
+            </w:r>
+            <w:r>
+              <w:t>CDA</w:t>
+            </w:r>
+            <w:r>
+              <w:t>-dokument</w:t>
+            </w:r>
+            <w:r>
+              <w:t xml:space="preserve">. De implementationer som inte har behov av CDA-representationen kan implementeras utan att dessa finns, </w:t>
             </w:r>
             <w:proofErr w:type="gramStart"/>
             <w:r>
@@ -3817,7 +3875,7 @@
                 <w:sz w:val="20"/>
                 <w:lang w:val="sv-SE"/>
               </w:rPr>
-              <w:t xml:space="preserve"> </w:t>
+              <w:t>. Ingen CDA-transform publiceras i detta läge.</w:t>
             </w:r>
           </w:p>
         </w:tc>
@@ -4020,7 +4078,7 @@
                 <w:bCs/>
                 <w:lang w:val="sv-SE"/>
               </w:rPr>
-              <w:t>3</w:t>
+              <w:t>2</w:t>
             </w:r>
           </w:p>
           <w:p>
@@ -4044,10 +4102,8 @@
                 <w:sz w:val="20"/>
                 <w:lang w:val="sv-SE"/>
               </w:rPr>
-              <w:t>Projektet generar de UUID som behövs för CDA-transformen. Kodverken förvaltas i den nationella terminologitjänsten.</w:t>
-            </w:r>
-            <w:bookmarkStart w:id="26" w:name="_GoBack"/>
-            <w:bookmarkEnd w:id="26"/>
+              <w:t>Avvaktar</w:t>
+            </w:r>
           </w:p>
         </w:tc>
       </w:tr>
@@ -4105,7 +4161,7 @@
               <w:rPr>
                 <w:rFonts w:cs="Arial"/>
               </w:rPr>
-              <w:t>Detta är en långsiktigt bättre lösning som minskar behov uppdatering av tjänster och kontrakt.</w:t>
+              <w:t>Rekommendation från AL</w:t>
             </w:r>
           </w:p>
         </w:tc>
@@ -4164,21 +4220,7 @@
               <w:rPr>
                 <w:rFonts w:cs="Arial"/>
               </w:rPr>
-              <w:t xml:space="preserve">Kopplingen till CDA tappas bort om </w:t>
-            </w:r>
-            <w:proofErr w:type="spellStart"/>
-            <w:r>
-              <w:rPr>
-                <w:rFonts w:cs="Arial"/>
-              </w:rPr>
-              <w:t>OIDarna</w:t>
-            </w:r>
-            <w:proofErr w:type="spellEnd"/>
-            <w:r>
-              <w:rPr>
-                <w:rFonts w:cs="Arial"/>
-              </w:rPr>
-              <w:t xml:space="preserve"> inte tillhandahålls.</w:t>
+              <w:t>CDA transform kan inte realiseras</w:t>
             </w:r>
           </w:p>
         </w:tc>
@@ -4234,29 +4276,6 @@
                 <w:lang w:val="sv-SE"/>
               </w:rPr>
             </w:pPr>
-            <w:r>
-              <w:rPr>
-                <w:sz w:val="20"/>
-                <w:lang w:val="sv-SE"/>
-              </w:rPr>
-              <w:t xml:space="preserve">Behöver hanteras av </w:t>
-            </w:r>
-            <w:proofErr w:type="spellStart"/>
-            <w:r>
-              <w:rPr>
-                <w:sz w:val="20"/>
-                <w:lang w:val="sv-SE"/>
-              </w:rPr>
-              <w:t>NeR</w:t>
-            </w:r>
-            <w:proofErr w:type="spellEnd"/>
-            <w:r>
-              <w:rPr>
-                <w:sz w:val="20"/>
-                <w:lang w:val="sv-SE"/>
-              </w:rPr>
-              <w:t>-förvaltning</w:t>
-            </w:r>
           </w:p>
         </w:tc>
       </w:tr>
@@ -5092,828 +5111,23 @@
         <w:suppressAutoHyphens/>
         <w:spacing w:before="360" w:after="60" w:line="240" w:lineRule="atLeast"/>
       </w:pPr>
-    </w:p>
-    <w:p>
-      <w:pPr>
-        <w:pStyle w:val="Rubrik2"/>
-        <w:widowControl w:val="0"/>
-        <w:numPr>
-          <w:ilvl w:val="1"/>
-          <w:numId w:val="0"/>
-        </w:numPr>
-        <w:tabs>
-          <w:tab w:val="num" w:pos="0"/>
-        </w:tabs>
-        <w:suppressAutoHyphens/>
-        <w:spacing w:before="360" w:after="60" w:line="240" w:lineRule="atLeast"/>
-      </w:pPr>
-      <w:r>
-        <w:t>AB-2.4: Remittent och svarmottagare ska kunna vara olika enheter</w:t>
-      </w:r>
-    </w:p>
-    <w:tbl>
-      <w:tblPr>
-        <w:tblW w:w="9316" w:type="dxa"/>
-        <w:tblInd w:w="108" w:type="dxa"/>
-        <w:tblLayout w:type="fixed"/>
-        <w:tblLook w:val="0000" w:firstRow="0" w:lastRow="0" w:firstColumn="0" w:lastColumn="0" w:noHBand="0" w:noVBand="0"/>
-      </w:tblPr>
-      <w:tblGrid>
-        <w:gridCol w:w="2388"/>
-        <w:gridCol w:w="395"/>
-        <w:gridCol w:w="6533"/>
-      </w:tblGrid>
-      <w:tr>
-        <w:tc>
-          <w:tcPr>
-            <w:tcW w:w="2388" w:type="dxa"/>
-            <w:tcBorders>
-              <w:top w:val="single" w:sz="4" w:space="0" w:color="000000"/>
-              <w:left w:val="single" w:sz="4" w:space="0" w:color="000000"/>
-              <w:bottom w:val="single" w:sz="4" w:space="0" w:color="000000"/>
-            </w:tcBorders>
-          </w:tcPr>
-          <w:p>
-            <w:pPr>
-              <w:pStyle w:val="TableHeader"/>
-              <w:snapToGrid w:val="0"/>
-              <w:jc w:val="left"/>
-              <w:rPr>
-                <w:lang w:val="sv-SE"/>
-              </w:rPr>
-            </w:pPr>
-            <w:r>
-              <w:rPr>
-                <w:lang w:val="sv-SE"/>
-              </w:rPr>
-              <w:t>ID</w:t>
-            </w:r>
-          </w:p>
-        </w:tc>
-        <w:tc>
-          <w:tcPr>
-            <w:tcW w:w="6928" w:type="dxa"/>
-            <w:gridSpan w:val="2"/>
-            <w:tcBorders>
-              <w:top w:val="single" w:sz="4" w:space="0" w:color="000000"/>
-              <w:left w:val="single" w:sz="4" w:space="0" w:color="000000"/>
-              <w:bottom w:val="single" w:sz="4" w:space="0" w:color="000000"/>
-              <w:right w:val="single" w:sz="4" w:space="0" w:color="000000"/>
-            </w:tcBorders>
-          </w:tcPr>
-          <w:p>
-            <w:pPr>
-              <w:pStyle w:val="TableText"/>
-              <w:snapToGrid w:val="0"/>
-              <w:rPr>
-                <w:lang w:val="sv-SE"/>
-              </w:rPr>
-            </w:pPr>
-            <w:r>
-              <w:rPr>
-                <w:lang w:val="sv-SE"/>
-              </w:rPr>
-              <w:t xml:space="preserve">AB-2.4 </w:t>
-            </w:r>
-          </w:p>
-        </w:tc>
-      </w:tr>
-      <w:tr>
-        <w:trPr>
-          <w:cantSplit/>
-        </w:trPr>
-        <w:tc>
-          <w:tcPr>
-            <w:tcW w:w="2388" w:type="dxa"/>
-            <w:tcBorders>
-              <w:top w:val="single" w:sz="4" w:space="0" w:color="000000"/>
-              <w:left w:val="single" w:sz="4" w:space="0" w:color="000000"/>
-              <w:bottom w:val="single" w:sz="4" w:space="0" w:color="000000"/>
-            </w:tcBorders>
-          </w:tcPr>
-          <w:p>
-            <w:pPr>
-              <w:pStyle w:val="TableHeader"/>
-              <w:snapToGrid w:val="0"/>
-              <w:jc w:val="left"/>
-              <w:rPr>
-                <w:lang w:val="sv-SE"/>
-              </w:rPr>
-            </w:pPr>
-            <w:r>
-              <w:rPr>
-                <w:lang w:val="sv-SE"/>
-              </w:rPr>
-              <w:t>Problembeskrivning</w:t>
-            </w:r>
-          </w:p>
-        </w:tc>
-        <w:tc>
-          <w:tcPr>
-            <w:tcW w:w="6928" w:type="dxa"/>
-            <w:gridSpan w:val="2"/>
-            <w:tcBorders>
-              <w:top w:val="single" w:sz="4" w:space="0" w:color="000000"/>
-              <w:left w:val="single" w:sz="4" w:space="0" w:color="000000"/>
-              <w:bottom w:val="single" w:sz="4" w:space="0" w:color="000000"/>
-              <w:right w:val="single" w:sz="4" w:space="0" w:color="000000"/>
-            </w:tcBorders>
-          </w:tcPr>
-          <w:p>
-            <w:pPr>
-              <w:pStyle w:val="PontusSvar"/>
-              <w:snapToGrid w:val="0"/>
-              <w:ind w:left="0" w:firstLine="0"/>
-            </w:pPr>
-            <w:r>
-              <w:t xml:space="preserve">I </w:t>
-            </w:r>
-            <w:proofErr w:type="spellStart"/>
-            <w:r>
-              <w:t>NeR</w:t>
-            </w:r>
-            <w:proofErr w:type="spellEnd"/>
-            <w:r>
-              <w:t xml:space="preserve"> version 1.0 hanteras inte att en alternativ svarsmottagare kan anges i remissen. Skälet till att detta inte finns med i denna version är att juridik och systemstöd inte har utretts tillräckligt. Det finns dock tydliga verksamhetsscenarion där detta är önskvärt (exempelvis då en </w:t>
-            </w:r>
-            <w:proofErr w:type="spellStart"/>
-            <w:r>
-              <w:t>närakut</w:t>
-            </w:r>
-            <w:proofErr w:type="spellEnd"/>
-            <w:r>
-              <w:t xml:space="preserve"> remitterar patient men svaret skall gå till patientens husläkare)</w:t>
-            </w:r>
-          </w:p>
-        </w:tc>
-      </w:tr>
-      <w:tr>
-        <w:trPr>
-          <w:cantSplit/>
-        </w:trPr>
-        <w:tc>
-          <w:tcPr>
-            <w:tcW w:w="2388" w:type="dxa"/>
-            <w:tcBorders>
-              <w:top w:val="single" w:sz="4" w:space="0" w:color="000000"/>
-              <w:left w:val="single" w:sz="4" w:space="0" w:color="000000"/>
-              <w:bottom w:val="single" w:sz="4" w:space="0" w:color="000000"/>
-            </w:tcBorders>
-          </w:tcPr>
-          <w:p>
-            <w:pPr>
-              <w:pStyle w:val="TableHeader"/>
-              <w:snapToGrid w:val="0"/>
-              <w:jc w:val="left"/>
-              <w:rPr>
-                <w:lang w:val="sv-SE"/>
-              </w:rPr>
-            </w:pPr>
-            <w:r>
-              <w:rPr>
-                <w:lang w:val="sv-SE"/>
-              </w:rPr>
-              <w:t>Antaganden</w:t>
-            </w:r>
-          </w:p>
-        </w:tc>
-        <w:tc>
-          <w:tcPr>
-            <w:tcW w:w="6928" w:type="dxa"/>
-            <w:gridSpan w:val="2"/>
-            <w:tcBorders>
-              <w:top w:val="single" w:sz="4" w:space="0" w:color="000000"/>
-              <w:left w:val="single" w:sz="4" w:space="0" w:color="000000"/>
-              <w:bottom w:val="single" w:sz="4" w:space="0" w:color="000000"/>
-              <w:right w:val="single" w:sz="4" w:space="0" w:color="000000"/>
-            </w:tcBorders>
-          </w:tcPr>
-          <w:p>
-            <w:pPr>
-              <w:pStyle w:val="PontusSvar"/>
-              <w:snapToGrid w:val="0"/>
-              <w:ind w:left="0" w:firstLine="0"/>
-            </w:pPr>
-          </w:p>
-        </w:tc>
-      </w:tr>
-      <w:tr>
-        <w:trPr>
-          <w:cantSplit/>
-        </w:trPr>
-        <w:tc>
-          <w:tcPr>
-            <w:tcW w:w="2388" w:type="dxa"/>
-            <w:tcBorders>
-              <w:top w:val="single" w:sz="4" w:space="0" w:color="000000"/>
-              <w:left w:val="single" w:sz="4" w:space="0" w:color="000000"/>
-              <w:bottom w:val="single" w:sz="4" w:space="0" w:color="000000"/>
-            </w:tcBorders>
-          </w:tcPr>
-          <w:p>
-            <w:pPr>
-              <w:pStyle w:val="TableHeader"/>
-              <w:snapToGrid w:val="0"/>
-              <w:jc w:val="left"/>
-              <w:rPr>
-                <w:lang w:val="sv-SE"/>
-              </w:rPr>
-            </w:pPr>
-            <w:r>
-              <w:rPr>
-                <w:lang w:val="sv-SE"/>
-              </w:rPr>
-              <w:t xml:space="preserve">Motivation </w:t>
-            </w:r>
-          </w:p>
-          <w:p>
-            <w:pPr>
-              <w:pStyle w:val="TableHeader"/>
-              <w:jc w:val="left"/>
-              <w:rPr>
-                <w:b w:val="0"/>
-                <w:bCs w:val="0"/>
-                <w:sz w:val="16"/>
-                <w:szCs w:val="16"/>
-                <w:lang w:val="sv-SE"/>
-              </w:rPr>
-            </w:pPr>
-            <w:r>
-              <w:rPr>
-                <w:b w:val="0"/>
-                <w:bCs w:val="0"/>
-                <w:sz w:val="16"/>
-                <w:szCs w:val="16"/>
-                <w:lang w:val="sv-SE"/>
-              </w:rPr>
-              <w:t>(varför detta beslut är viktigt)</w:t>
-            </w:r>
-          </w:p>
-        </w:tc>
-        <w:tc>
-          <w:tcPr>
-            <w:tcW w:w="6928" w:type="dxa"/>
-            <w:gridSpan w:val="2"/>
-            <w:tcBorders>
-              <w:top w:val="single" w:sz="4" w:space="0" w:color="000000"/>
-              <w:left w:val="single" w:sz="4" w:space="0" w:color="000000"/>
-              <w:bottom w:val="single" w:sz="4" w:space="0" w:color="000000"/>
-              <w:right w:val="single" w:sz="4" w:space="0" w:color="000000"/>
-            </w:tcBorders>
-          </w:tcPr>
-          <w:p>
-            <w:pPr>
-              <w:pStyle w:val="PontusSvar"/>
-              <w:snapToGrid w:val="0"/>
-              <w:ind w:left="0" w:firstLine="0"/>
-            </w:pPr>
-            <w:r>
-              <w:t>Det finns önskade verksamhetsscenarion som inte tillgodoses med den nuvarande lösningen</w:t>
-            </w:r>
-          </w:p>
-        </w:tc>
-      </w:tr>
-      <w:tr>
-        <w:trPr>
-          <w:cantSplit/>
-          <w:trHeight w:val="75"/>
-        </w:trPr>
-        <w:tc>
-          <w:tcPr>
-            <w:tcW w:w="2388" w:type="dxa"/>
-            <w:vMerge w:val="restart"/>
-            <w:tcBorders>
-              <w:top w:val="single" w:sz="4" w:space="0" w:color="000000"/>
-              <w:left w:val="single" w:sz="4" w:space="0" w:color="000000"/>
-              <w:bottom w:val="single" w:sz="4" w:space="0" w:color="000000"/>
-            </w:tcBorders>
-          </w:tcPr>
-          <w:p>
-            <w:pPr>
-              <w:pStyle w:val="TableHeader"/>
-              <w:snapToGrid w:val="0"/>
-              <w:jc w:val="left"/>
-              <w:rPr>
-                <w:lang w:val="sv-SE"/>
-              </w:rPr>
-            </w:pPr>
-            <w:r>
-              <w:rPr>
-                <w:lang w:val="sv-SE"/>
-              </w:rPr>
-              <w:t>Alternativ</w:t>
-            </w:r>
-          </w:p>
-        </w:tc>
-        <w:tc>
-          <w:tcPr>
-            <w:tcW w:w="395" w:type="dxa"/>
-            <w:tcBorders>
-              <w:top w:val="single" w:sz="4" w:space="0" w:color="000000"/>
-              <w:left w:val="single" w:sz="4" w:space="0" w:color="000000"/>
-              <w:bottom w:val="single" w:sz="4" w:space="0" w:color="000000"/>
-            </w:tcBorders>
-          </w:tcPr>
-          <w:p>
-            <w:pPr>
-              <w:pStyle w:val="TableText"/>
-              <w:snapToGrid w:val="0"/>
-              <w:rPr>
-                <w:lang w:val="sv-SE"/>
-              </w:rPr>
-            </w:pPr>
-            <w:r>
-              <w:rPr>
-                <w:lang w:val="sv-SE"/>
-              </w:rPr>
-              <w:t>1</w:t>
-            </w:r>
-          </w:p>
-        </w:tc>
-        <w:tc>
-          <w:tcPr>
-            <w:tcW w:w="6533" w:type="dxa"/>
-            <w:tcBorders>
-              <w:top w:val="single" w:sz="4" w:space="0" w:color="000000"/>
-              <w:left w:val="single" w:sz="4" w:space="0" w:color="000000"/>
-              <w:bottom w:val="single" w:sz="4" w:space="0" w:color="000000"/>
-              <w:right w:val="single" w:sz="4" w:space="0" w:color="000000"/>
-            </w:tcBorders>
-          </w:tcPr>
-          <w:p>
-            <w:pPr>
-              <w:pStyle w:val="TableText"/>
-              <w:ind w:left="0"/>
-              <w:rPr>
-                <w:sz w:val="20"/>
-                <w:lang w:val="sv-SE"/>
-              </w:rPr>
-            </w:pPr>
-            <w:r>
-              <w:rPr>
-                <w:sz w:val="20"/>
-                <w:lang w:val="sv-SE"/>
-              </w:rPr>
-              <w:t xml:space="preserve">Avvakta med detta till en senare </w:t>
-            </w:r>
-            <w:proofErr w:type="spellStart"/>
-            <w:r>
-              <w:rPr>
-                <w:sz w:val="20"/>
-                <w:lang w:val="sv-SE"/>
-              </w:rPr>
-              <w:t>NeR</w:t>
-            </w:r>
-            <w:proofErr w:type="spellEnd"/>
-            <w:r>
-              <w:rPr>
-                <w:sz w:val="20"/>
-                <w:lang w:val="sv-SE"/>
-              </w:rPr>
-              <w:t>-version</w:t>
-            </w:r>
-          </w:p>
-        </w:tc>
-      </w:tr>
-      <w:tr>
-        <w:trPr>
-          <w:cantSplit/>
-          <w:trHeight w:val="761"/>
-        </w:trPr>
-        <w:tc>
-          <w:tcPr>
-            <w:tcW w:w="2388" w:type="dxa"/>
-            <w:vMerge/>
-            <w:tcBorders>
-              <w:top w:val="single" w:sz="4" w:space="0" w:color="000000"/>
-              <w:left w:val="single" w:sz="4" w:space="0" w:color="000000"/>
-              <w:bottom w:val="single" w:sz="4" w:space="0" w:color="000000"/>
-            </w:tcBorders>
-          </w:tcPr>
-          <w:p>
-            <w:pPr>
-              <w:pStyle w:val="TableHeader"/>
-              <w:snapToGrid w:val="0"/>
-              <w:jc w:val="left"/>
-              <w:rPr>
-                <w:lang w:val="sv-SE"/>
-              </w:rPr>
-            </w:pPr>
-          </w:p>
-        </w:tc>
-        <w:tc>
-          <w:tcPr>
-            <w:tcW w:w="395" w:type="dxa"/>
-            <w:tcBorders>
-              <w:top w:val="single" w:sz="4" w:space="0" w:color="000000"/>
-              <w:left w:val="single" w:sz="4" w:space="0" w:color="000000"/>
-              <w:bottom w:val="single" w:sz="4" w:space="0" w:color="000000"/>
-            </w:tcBorders>
-          </w:tcPr>
-          <w:p>
-            <w:pPr>
-              <w:pStyle w:val="TableText"/>
-              <w:snapToGrid w:val="0"/>
-              <w:rPr>
-                <w:lang w:val="sv-SE"/>
-              </w:rPr>
-            </w:pPr>
-            <w:r>
-              <w:rPr>
-                <w:lang w:val="sv-SE"/>
-              </w:rPr>
-              <w:t>2</w:t>
-            </w:r>
-          </w:p>
-        </w:tc>
-        <w:tc>
-          <w:tcPr>
-            <w:tcW w:w="6533" w:type="dxa"/>
-            <w:tcBorders>
-              <w:top w:val="single" w:sz="4" w:space="0" w:color="000000"/>
-              <w:left w:val="single" w:sz="4" w:space="0" w:color="000000"/>
-              <w:bottom w:val="single" w:sz="4" w:space="0" w:color="000000"/>
-              <w:right w:val="single" w:sz="4" w:space="0" w:color="000000"/>
-            </w:tcBorders>
-          </w:tcPr>
-          <w:p>
-            <w:pPr>
-              <w:pStyle w:val="TableText"/>
-              <w:ind w:left="0"/>
-              <w:rPr>
-                <w:sz w:val="20"/>
-                <w:lang w:val="sv-SE"/>
-              </w:rPr>
-            </w:pPr>
-            <w:r>
-              <w:rPr>
-                <w:sz w:val="20"/>
-                <w:lang w:val="sv-SE"/>
-              </w:rPr>
-              <w:t xml:space="preserve"> Stryka möjligheten helt</w:t>
-            </w:r>
-          </w:p>
-        </w:tc>
-      </w:tr>
-      <w:tr>
-        <w:trPr>
-          <w:cantSplit/>
-          <w:trHeight w:val="761"/>
-        </w:trPr>
-        <w:tc>
-          <w:tcPr>
-            <w:tcW w:w="2388" w:type="dxa"/>
-            <w:tcBorders>
-              <w:top w:val="single" w:sz="4" w:space="0" w:color="000000"/>
-              <w:left w:val="single" w:sz="4" w:space="0" w:color="000000"/>
-              <w:bottom w:val="single" w:sz="4" w:space="0" w:color="000000"/>
-            </w:tcBorders>
-          </w:tcPr>
-          <w:p>
-            <w:pPr>
-              <w:pStyle w:val="TableHeader"/>
-              <w:snapToGrid w:val="0"/>
-              <w:jc w:val="left"/>
-              <w:rPr>
-                <w:lang w:val="sv-SE"/>
-              </w:rPr>
-            </w:pPr>
-          </w:p>
-        </w:tc>
-        <w:tc>
-          <w:tcPr>
-            <w:tcW w:w="395" w:type="dxa"/>
-            <w:tcBorders>
-              <w:top w:val="single" w:sz="4" w:space="0" w:color="000000"/>
-              <w:left w:val="single" w:sz="4" w:space="0" w:color="000000"/>
-              <w:bottom w:val="single" w:sz="4" w:space="0" w:color="000000"/>
-            </w:tcBorders>
-          </w:tcPr>
-          <w:p>
-            <w:pPr>
-              <w:pStyle w:val="TableText"/>
-              <w:snapToGrid w:val="0"/>
-              <w:rPr>
-                <w:lang w:val="sv-SE"/>
-              </w:rPr>
-            </w:pPr>
-          </w:p>
-        </w:tc>
-        <w:tc>
-          <w:tcPr>
-            <w:tcW w:w="6533" w:type="dxa"/>
-            <w:tcBorders>
-              <w:top w:val="single" w:sz="4" w:space="0" w:color="000000"/>
-              <w:left w:val="single" w:sz="4" w:space="0" w:color="000000"/>
-              <w:bottom w:val="single" w:sz="4" w:space="0" w:color="000000"/>
-              <w:right w:val="single" w:sz="4" w:space="0" w:color="000000"/>
-            </w:tcBorders>
-          </w:tcPr>
-          <w:p>
-            <w:pPr>
-              <w:pStyle w:val="TableText"/>
-              <w:snapToGrid w:val="0"/>
-              <w:ind w:left="0"/>
-              <w:rPr>
-                <w:color w:val="999999"/>
-                <w:sz w:val="20"/>
-                <w:lang w:val="sv-SE"/>
-              </w:rPr>
-            </w:pPr>
-          </w:p>
-        </w:tc>
-      </w:tr>
-      <w:tr>
-        <w:trPr>
-          <w:cantSplit/>
-        </w:trPr>
-        <w:tc>
-          <w:tcPr>
-            <w:tcW w:w="2388" w:type="dxa"/>
-            <w:tcBorders>
-              <w:top w:val="single" w:sz="4" w:space="0" w:color="000000"/>
-              <w:left w:val="single" w:sz="4" w:space="0" w:color="000000"/>
-              <w:bottom w:val="single" w:sz="4" w:space="0" w:color="000000"/>
-            </w:tcBorders>
-          </w:tcPr>
-          <w:p>
-            <w:pPr>
-              <w:pStyle w:val="TableHeader"/>
-              <w:snapToGrid w:val="0"/>
-              <w:jc w:val="left"/>
-              <w:rPr>
-                <w:lang w:val="sv-SE"/>
-              </w:rPr>
-            </w:pPr>
-            <w:r>
-              <w:rPr>
-                <w:lang w:val="sv-SE"/>
-              </w:rPr>
-              <w:t>Beslut</w:t>
-            </w:r>
-          </w:p>
-        </w:tc>
-        <w:tc>
-          <w:tcPr>
-            <w:tcW w:w="6928" w:type="dxa"/>
-            <w:gridSpan w:val="2"/>
-            <w:tcBorders>
-              <w:top w:val="single" w:sz="4" w:space="0" w:color="000000"/>
-              <w:left w:val="single" w:sz="4" w:space="0" w:color="000000"/>
-              <w:bottom w:val="single" w:sz="4" w:space="0" w:color="000000"/>
-              <w:right w:val="single" w:sz="4" w:space="0" w:color="000000"/>
-            </w:tcBorders>
-          </w:tcPr>
-          <w:p>
-            <w:pPr>
-              <w:pStyle w:val="TableText"/>
-              <w:snapToGrid w:val="0"/>
-              <w:rPr>
-                <w:lang w:val="sv-SE"/>
-              </w:rPr>
-            </w:pPr>
-            <w:r>
-              <w:rPr>
-                <w:b/>
-                <w:bCs/>
-                <w:lang w:val="sv-SE"/>
-              </w:rPr>
-              <w:t xml:space="preserve">Alternativ </w:t>
-            </w:r>
-            <w:r>
-              <w:rPr>
-                <w:b/>
-                <w:bCs/>
-                <w:lang w:val="sv-SE"/>
-              </w:rPr>
-              <w:t>1</w:t>
-            </w:r>
-          </w:p>
-          <w:p>
-            <w:pPr>
-              <w:pStyle w:val="TableText"/>
-              <w:snapToGrid w:val="0"/>
-              <w:rPr>
-                <w:rFonts w:cs="Arial"/>
-                <w:lang w:val="sv-SE"/>
-              </w:rPr>
-            </w:pPr>
-          </w:p>
-        </w:tc>
-      </w:tr>
-      <w:tr>
-        <w:trPr>
-          <w:cantSplit/>
-        </w:trPr>
-        <w:tc>
-          <w:tcPr>
-            <w:tcW w:w="2388" w:type="dxa"/>
-            <w:tcBorders>
-              <w:top w:val="single" w:sz="4" w:space="0" w:color="000000"/>
-              <w:left w:val="single" w:sz="4" w:space="0" w:color="000000"/>
-              <w:bottom w:val="single" w:sz="4" w:space="0" w:color="000000"/>
-            </w:tcBorders>
-          </w:tcPr>
-          <w:p>
-            <w:pPr>
-              <w:pStyle w:val="TableHeader"/>
-              <w:snapToGrid w:val="0"/>
-              <w:jc w:val="left"/>
-              <w:rPr>
-                <w:lang w:val="sv-SE"/>
-              </w:rPr>
-            </w:pPr>
-            <w:r>
-              <w:rPr>
-                <w:lang w:val="sv-SE"/>
-              </w:rPr>
-              <w:t>Skäl till beslut</w:t>
-            </w:r>
-          </w:p>
-        </w:tc>
-        <w:tc>
-          <w:tcPr>
-            <w:tcW w:w="6928" w:type="dxa"/>
-            <w:gridSpan w:val="2"/>
-            <w:tcBorders>
-              <w:top w:val="single" w:sz="4" w:space="0" w:color="000000"/>
-              <w:left w:val="single" w:sz="4" w:space="0" w:color="000000"/>
-              <w:bottom w:val="single" w:sz="4" w:space="0" w:color="000000"/>
-              <w:right w:val="single" w:sz="4" w:space="0" w:color="000000"/>
-            </w:tcBorders>
-          </w:tcPr>
-          <w:p>
-            <w:pPr>
-              <w:pStyle w:val="PontusSvar"/>
-              <w:snapToGrid w:val="0"/>
-              <w:ind w:left="0" w:firstLine="0"/>
-            </w:pPr>
-            <w:r>
-              <w:t xml:space="preserve">Verksamhetsnyttan verkar vid första anblick finnas, men utredningen är </w:t>
-            </w:r>
-            <w:proofErr w:type="gramStart"/>
-            <w:r>
-              <w:t>ej</w:t>
-            </w:r>
-            <w:proofErr w:type="gramEnd"/>
-            <w:r>
-              <w:t xml:space="preserve"> tillräckligt detaljerat utförd.</w:t>
-            </w:r>
-          </w:p>
-        </w:tc>
-      </w:tr>
-      <w:tr>
-        <w:trPr>
-          <w:cantSplit/>
-        </w:trPr>
-        <w:tc>
-          <w:tcPr>
-            <w:tcW w:w="2388" w:type="dxa"/>
-            <w:tcBorders>
-              <w:top w:val="single" w:sz="4" w:space="0" w:color="000000"/>
-              <w:left w:val="single" w:sz="4" w:space="0" w:color="000000"/>
-              <w:bottom w:val="single" w:sz="4" w:space="0" w:color="000000"/>
-            </w:tcBorders>
-          </w:tcPr>
-          <w:p>
-            <w:pPr>
-              <w:pStyle w:val="TableHeader"/>
-              <w:snapToGrid w:val="0"/>
-              <w:jc w:val="left"/>
-              <w:rPr>
-                <w:lang w:val="sv-SE"/>
-              </w:rPr>
-            </w:pPr>
-            <w:r>
-              <w:rPr>
-                <w:lang w:val="sv-SE"/>
-              </w:rPr>
-              <w:t>Konsekvenser</w:t>
-            </w:r>
-          </w:p>
-        </w:tc>
-        <w:tc>
-          <w:tcPr>
-            <w:tcW w:w="6928" w:type="dxa"/>
-            <w:gridSpan w:val="2"/>
-            <w:tcBorders>
-              <w:top w:val="single" w:sz="4" w:space="0" w:color="000000"/>
-              <w:left w:val="single" w:sz="4" w:space="0" w:color="000000"/>
-              <w:bottom w:val="single" w:sz="4" w:space="0" w:color="000000"/>
-              <w:right w:val="single" w:sz="4" w:space="0" w:color="000000"/>
-            </w:tcBorders>
-          </w:tcPr>
-          <w:p>
-            <w:pPr>
-              <w:pStyle w:val="PontusSvar"/>
-              <w:snapToGrid w:val="0"/>
-              <w:ind w:left="0" w:firstLine="0"/>
-            </w:pPr>
-            <w:r>
-              <w:t xml:space="preserve">Verksamheten får ingen möjlighet att skicka remisskopior och ange alternativa svarsmottagare som remittent till dess att förvaltningen av </w:t>
-            </w:r>
-            <w:proofErr w:type="spellStart"/>
-            <w:r>
-              <w:t>NeR</w:t>
-            </w:r>
-            <w:proofErr w:type="spellEnd"/>
-            <w:r>
-              <w:t xml:space="preserve"> har vidare utrett frågan.</w:t>
-            </w:r>
-          </w:p>
-        </w:tc>
-      </w:tr>
-      <w:tr>
-        <w:trPr>
-          <w:cantSplit/>
-        </w:trPr>
-        <w:tc>
-          <w:tcPr>
-            <w:tcW w:w="2388" w:type="dxa"/>
-            <w:tcBorders>
-              <w:top w:val="single" w:sz="4" w:space="0" w:color="000000"/>
-              <w:left w:val="single" w:sz="4" w:space="0" w:color="000000"/>
-              <w:bottom w:val="single" w:sz="4" w:space="0" w:color="000000"/>
-            </w:tcBorders>
-          </w:tcPr>
-          <w:p>
-            <w:pPr>
-              <w:pStyle w:val="TableHeader"/>
-              <w:snapToGrid w:val="0"/>
-              <w:jc w:val="left"/>
-              <w:rPr>
-                <w:lang w:val="sv-SE"/>
-              </w:rPr>
-            </w:pPr>
-            <w:r>
-              <w:rPr>
-                <w:lang w:val="sv-SE"/>
-              </w:rPr>
-              <w:t>Avvikelsehantering</w:t>
-            </w:r>
-          </w:p>
-        </w:tc>
-        <w:tc>
-          <w:tcPr>
-            <w:tcW w:w="6928" w:type="dxa"/>
-            <w:gridSpan w:val="2"/>
-            <w:tcBorders>
-              <w:top w:val="single" w:sz="4" w:space="0" w:color="000000"/>
-              <w:left w:val="single" w:sz="4" w:space="0" w:color="000000"/>
-              <w:bottom w:val="single" w:sz="4" w:space="0" w:color="000000"/>
-              <w:right w:val="single" w:sz="4" w:space="0" w:color="000000"/>
-            </w:tcBorders>
-          </w:tcPr>
-          <w:p>
-            <w:pPr>
-              <w:pStyle w:val="PontusSvar"/>
-              <w:snapToGrid w:val="0"/>
-              <w:ind w:left="0" w:firstLine="0"/>
-            </w:pPr>
-            <w:r>
-              <w:t xml:space="preserve">Behöver hanteras av </w:t>
-            </w:r>
-            <w:proofErr w:type="spellStart"/>
-            <w:r>
-              <w:t>NeR</w:t>
-            </w:r>
-            <w:proofErr w:type="spellEnd"/>
-            <w:r>
-              <w:t>-förvaltning</w:t>
-            </w:r>
-          </w:p>
-        </w:tc>
-      </w:tr>
-    </w:tbl>
-    <w:p>
-      <w:pPr>
-        <w:pStyle w:val="Rubrik2"/>
-        <w:widowControl w:val="0"/>
-        <w:numPr>
-          <w:ilvl w:val="1"/>
-          <w:numId w:val="0"/>
-        </w:numPr>
-        <w:tabs>
-          <w:tab w:val="num" w:pos="0"/>
-        </w:tabs>
-        <w:suppressAutoHyphens/>
-        <w:spacing w:before="360" w:after="60" w:line="240" w:lineRule="atLeast"/>
-      </w:pPr>
-      <w:r>
-        <w:br w:type="page"/>
-      </w:r>
       <w:bookmarkStart w:id="29" w:name="_Toc343780102"/>
       <w:bookmarkStart w:id="30" w:name="_Toc398623505"/>
       <w:bookmarkEnd w:id="17"/>
       <w:bookmarkEnd w:id="18"/>
       <w:bookmarkEnd w:id="19"/>
       <w:bookmarkEnd w:id="20"/>
-      <w:bookmarkEnd w:id="21"/>
       <w:bookmarkEnd w:id="22"/>
       <w:bookmarkEnd w:id="23"/>
+      <w:bookmarkEnd w:id="24"/>
       <w:r>
-        <w:lastRenderedPageBreak/>
-        <w:t>AB-2.4: Utbud/Sortimentskatalog</w:t>
+        <w:t xml:space="preserve">AB-2.4: </w:t>
+      </w:r>
+      <w:r>
+        <w:t>Utbud</w:t>
+      </w:r>
+      <w:r>
+        <w:t>skatalog</w:t>
       </w:r>
       <w:bookmarkEnd w:id="29"/>
       <w:bookmarkEnd w:id="30"/>
@@ -5980,7 +5194,13 @@
               <w:rPr>
                 <w:lang w:val="sv-SE"/>
               </w:rPr>
-              <w:t>AB-2.6</w:t>
+              <w:t>AB-2.</w:t>
+            </w:r>
+            <w:r>
+              <w:rPr>
+                <w:lang w:val="sv-SE"/>
+              </w:rPr>
+              <w:t>4</w:t>
             </w:r>
           </w:p>
         </w:tc>
@@ -6033,7 +5253,13 @@
               <w:ind w:left="0" w:firstLine="0"/>
             </w:pPr>
             <w:r>
-              <w:t xml:space="preserve">För att man skall kunna hitta lämpliga remissmottagare krävs det en gemensam sortimentskatalog att söka i. Denna katalog är tänkt att täcka ett större behov än bara allmänremissen och finns med i arkitekturledningens T-bok. Denna viktiga tjänst är dock </w:t>
+              <w:t xml:space="preserve">För att man skall kunna hitta lämpliga remissmottagare krävs det en gemensam </w:t>
+            </w:r>
+            <w:r>
+              <w:t>utbuds</w:t>
+            </w:r>
+            <w:r>
+              <w:t xml:space="preserve">katalog att söka i. Denna katalog är tänkt att täcka ett större behov än bara allmänremissen och finns med i arkitekturledningens T-bok. Denna viktiga tjänst är dock </w:t>
             </w:r>
             <w:proofErr w:type="gramStart"/>
             <w:r>
@@ -6044,7 +5270,13 @@
               <w:t xml:space="preserve"> specificerad eller planerad för utveckling. </w:t>
             </w:r>
             <w:r>
-              <w:t xml:space="preserve">I väntan på en nationell sortimentskatalog kan det komma att behövas en temporär lösning som uppfyller de specifika kraven från </w:t>
+              <w:t xml:space="preserve">I väntan på en nationell </w:t>
+            </w:r>
+            <w:r>
+              <w:t xml:space="preserve">utbudskatalog </w:t>
+            </w:r>
+            <w:r>
+              <w:t xml:space="preserve">kan det komma att behövas en temporär lösning som uppfyller de specifika kraven från </w:t>
             </w:r>
             <w:proofErr w:type="spellStart"/>
             <w:r>
@@ -6105,7 +5337,13 @@
               <w:ind w:left="0" w:firstLine="0"/>
             </w:pPr>
             <w:r>
-              <w:t>En nationell sortimentskatalog kommer att tas fram inom en överskådlig framtid</w:t>
+              <w:t xml:space="preserve">En nationell </w:t>
+            </w:r>
+            <w:r>
+              <w:t xml:space="preserve">utbudskatalog </w:t>
+            </w:r>
+            <w:r>
+              <w:t>kommer att tas fram inom en överskådlig framtid</w:t>
             </w:r>
           </w:p>
         </w:tc>
@@ -6180,13 +5418,23 @@
               <w:snapToGrid w:val="0"/>
               <w:ind w:left="0" w:firstLine="0"/>
             </w:pPr>
-            <w:proofErr w:type="spellStart"/>
-            <w:r>
-              <w:t>NeR</w:t>
-            </w:r>
-            <w:proofErr w:type="spellEnd"/>
-            <w:r>
-              <w:t xml:space="preserve"> kan inte fungera om det inte finns något sätt att peka ut en mottagare av remissen. En sortimentskatalog skulle underlätta för verksamheten att hitta och välja en lämplig utförare.</w:t>
+            <w:r>
+              <w:t>Remisshanteringen</w:t>
+            </w:r>
+            <w:r>
+              <w:t xml:space="preserve"> kan inte </w:t>
+            </w:r>
+            <w:r>
+              <w:t xml:space="preserve">realiseras </w:t>
+            </w:r>
+            <w:r>
+              <w:t xml:space="preserve">om det inte finns något sätt att peka ut en mottagare av remissen. En </w:t>
+            </w:r>
+            <w:r>
+              <w:t xml:space="preserve">utbudskatalog </w:t>
+            </w:r>
+            <w:r>
+              <w:t>skulle underlätta för verksamheten att hitta och välja en lämplig utförare.</w:t>
             </w:r>
           </w:p>
         </w:tc>
@@ -6272,7 +5520,14 @@
                 <w:sz w:val="20"/>
                 <w:lang w:val="sv-SE"/>
               </w:rPr>
-              <w:t>Avvakta implementation av sortimentskatalog</w:t>
+              <w:t xml:space="preserve">Avvakta implementation av </w:t>
+            </w:r>
+            <w:r>
+              <w:rPr>
+                <w:sz w:val="20"/>
+                <w:lang w:val="sv-SE"/>
+              </w:rPr>
+              <w:t>utbudskatalog</w:t>
             </w:r>
           </w:p>
         </w:tc>
@@ -6360,6 +5615,7 @@
       <w:tr>
         <w:trPr>
           <w:cantSplit/>
+          <w:trHeight w:val="761"/>
         </w:trPr>
         <w:tc>
           <w:tcPr>
@@ -6379,18 +5635,36 @@
                 <w:lang w:val="sv-SE"/>
               </w:rPr>
             </w:pPr>
-            <w:r>
-              <w:rPr>
-                <w:lang w:val="sv-SE"/>
-              </w:rPr>
-              <w:t>Beslut</w:t>
-            </w:r>
-          </w:p>
-        </w:tc>
-        <w:tc>
-          <w:tcPr>
-            <w:tcW w:w="6928" w:type="dxa"/>
-            <w:gridSpan w:val="2"/>
+          </w:p>
+        </w:tc>
+        <w:tc>
+          <w:tcPr>
+            <w:tcW w:w="395" w:type="dxa"/>
+            <w:tcBorders>
+              <w:top w:val="single" w:sz="4" w:space="0" w:color="000000"/>
+              <w:left w:val="single" w:sz="4" w:space="0" w:color="000000"/>
+              <w:bottom w:val="single" w:sz="4" w:space="0" w:color="000000"/>
+            </w:tcBorders>
+          </w:tcPr>
+          <w:p>
+            <w:pPr>
+              <w:pStyle w:val="TableText"/>
+              <w:snapToGrid w:val="0"/>
+              <w:rPr>
+                <w:lang w:val="sv-SE"/>
+              </w:rPr>
+            </w:pPr>
+            <w:r>
+              <w:rPr>
+                <w:lang w:val="sv-SE"/>
+              </w:rPr>
+              <w:t>3</w:t>
+            </w:r>
+          </w:p>
+        </w:tc>
+        <w:tc>
+          <w:tcPr>
+            <w:tcW w:w="6533" w:type="dxa"/>
             <w:tcBorders>
               <w:top w:val="single" w:sz="4" w:space="0" w:color="000000"/>
               <w:left w:val="single" w:sz="4" w:space="0" w:color="000000"/>
@@ -6401,37 +5675,26 @@
           <w:p>
             <w:pPr>
               <w:pStyle w:val="TableText"/>
-              <w:snapToGrid w:val="0"/>
-              <w:rPr>
-                <w:lang w:val="sv-SE"/>
-              </w:rPr>
-            </w:pPr>
-            <w:r>
-              <w:rPr>
-                <w:b/>
-                <w:bCs/>
-                <w:lang w:val="sv-SE"/>
-              </w:rPr>
-              <w:t>S</w:t>
-            </w:r>
-            <w:r>
-              <w:rPr>
-                <w:b/>
-                <w:bCs/>
-                <w:lang w:val="sv-SE"/>
-              </w:rPr>
-              <w:t>aknas</w:t>
-            </w:r>
-          </w:p>
-          <w:p>
-            <w:pPr>
-              <w:pStyle w:val="TableText"/>
-              <w:snapToGrid w:val="0"/>
-              <w:rPr>
-                <w:rFonts w:cs="Arial"/>
-                <w:lang w:val="sv-SE"/>
-              </w:rPr>
-            </w:pPr>
+              <w:ind w:left="0"/>
+              <w:rPr>
+                <w:sz w:val="20"/>
+                <w:lang w:val="sv-SE"/>
+              </w:rPr>
+            </w:pPr>
+            <w:r>
+              <w:rPr>
+                <w:sz w:val="20"/>
+                <w:lang w:val="sv-SE"/>
+              </w:rPr>
+              <w:t>Använda HSA som temporär utbudskatalog</w:t>
+            </w:r>
+            <w:r>
+              <w:rPr>
+                <w:sz w:val="20"/>
+                <w:lang w:val="sv-SE"/>
+              </w:rPr>
+              <w:br/>
+            </w:r>
           </w:p>
         </w:tc>
       </w:tr>
@@ -6461,7 +5724,7 @@
               <w:rPr>
                 <w:lang w:val="sv-SE"/>
               </w:rPr>
-              <w:t>Skäl till beslut</w:t>
+              <w:t>Beslut</w:t>
             </w:r>
           </w:p>
         </w:tc>
@@ -6478,8 +5741,81 @@
           </w:tcPr>
           <w:p>
             <w:pPr>
+              <w:pStyle w:val="TableText"/>
+              <w:snapToGrid w:val="0"/>
+              <w:rPr>
+                <w:lang w:val="sv-SE"/>
+              </w:rPr>
+            </w:pPr>
+            <w:r>
+              <w:rPr>
+                <w:b/>
+                <w:bCs/>
+                <w:lang w:val="sv-SE"/>
+              </w:rPr>
+              <w:t>Avvaktas</w:t>
+            </w:r>
+          </w:p>
+          <w:p>
+            <w:pPr>
+              <w:pStyle w:val="TableText"/>
+              <w:snapToGrid w:val="0"/>
+              <w:rPr>
+                <w:rFonts w:cs="Arial"/>
+                <w:lang w:val="sv-SE"/>
+              </w:rPr>
+            </w:pPr>
+          </w:p>
+        </w:tc>
+      </w:tr>
+      <w:tr>
+        <w:trPr>
+          <w:cantSplit/>
+        </w:trPr>
+        <w:tc>
+          <w:tcPr>
+            <w:tcW w:w="2388" w:type="dxa"/>
+            <w:tcBorders>
+              <w:top w:val="single" w:sz="4" w:space="0" w:color="000000"/>
+              <w:left w:val="single" w:sz="4" w:space="0" w:color="000000"/>
+              <w:bottom w:val="single" w:sz="4" w:space="0" w:color="000000"/>
+            </w:tcBorders>
+          </w:tcPr>
+          <w:p>
+            <w:pPr>
+              <w:pStyle w:val="TableHeader"/>
+              <w:snapToGrid w:val="0"/>
+              <w:jc w:val="left"/>
+              <w:rPr>
+                <w:lang w:val="sv-SE"/>
+              </w:rPr>
+            </w:pPr>
+            <w:r>
+              <w:rPr>
+                <w:lang w:val="sv-SE"/>
+              </w:rPr>
+              <w:t>Skäl till beslut</w:t>
+            </w:r>
+          </w:p>
+        </w:tc>
+        <w:tc>
+          <w:tcPr>
+            <w:tcW w:w="6928" w:type="dxa"/>
+            <w:gridSpan w:val="2"/>
+            <w:tcBorders>
+              <w:top w:val="single" w:sz="4" w:space="0" w:color="000000"/>
+              <w:left w:val="single" w:sz="4" w:space="0" w:color="000000"/>
+              <w:bottom w:val="single" w:sz="4" w:space="0" w:color="000000"/>
+              <w:right w:val="single" w:sz="4" w:space="0" w:color="000000"/>
+            </w:tcBorders>
+          </w:tcPr>
+          <w:p>
+            <w:pPr>
               <w:pStyle w:val="Brdtext"/>
             </w:pPr>
+            <w:r>
+              <w:t>Om inga framsteg görs för att realisera alternativ 1 är den enda möjliga lösningen att remittenten själv upprättar en lista med de mottagare de har rätt att skicka remisser till. Alternativ 3 är inget bra alternativ eftersom det finns behov av att kunna presentera olika utbud beroende på vem som ställer frågan (kan bero på exempelvis avtal med mera). HSA innehåller idag inte heller lämplig information för att hitta en korrekt mottagare.</w:t>
+            </w:r>
           </w:p>
         </w:tc>
       </w:tr>
@@ -6617,11 +5953,1714 @@
         <w:t xml:space="preserve"> </w:t>
       </w:r>
     </w:p>
+    <w:p>
+      <w:pPr>
+        <w:pStyle w:val="Rubrik2"/>
+        <w:widowControl w:val="0"/>
+        <w:numPr>
+          <w:ilvl w:val="1"/>
+          <w:numId w:val="0"/>
+        </w:numPr>
+        <w:tabs>
+          <w:tab w:val="num" w:pos="0"/>
+        </w:tabs>
+        <w:suppressAutoHyphens/>
+        <w:spacing w:before="360" w:after="60" w:line="240" w:lineRule="atLeast"/>
+      </w:pPr>
+      <w:r>
+        <w:t>AB-2.</w:t>
+      </w:r>
+      <w:r>
+        <w:t>5</w:t>
+      </w:r>
+      <w:r>
+        <w:t xml:space="preserve">: </w:t>
+      </w:r>
+      <w:r>
+        <w:t>Defekta länskoder i kontraktet</w:t>
+      </w:r>
+    </w:p>
+    <w:tbl>
+      <w:tblPr>
+        <w:tblW w:w="9316" w:type="dxa"/>
+        <w:tblInd w:w="108" w:type="dxa"/>
+        <w:tblLayout w:type="fixed"/>
+        <w:tblLook w:val="0000" w:firstRow="0" w:lastRow="0" w:firstColumn="0" w:lastColumn="0" w:noHBand="0" w:noVBand="0"/>
+      </w:tblPr>
+      <w:tblGrid>
+        <w:gridCol w:w="2388"/>
+        <w:gridCol w:w="395"/>
+        <w:gridCol w:w="6533"/>
+      </w:tblGrid>
+      <w:tr>
+        <w:tc>
+          <w:tcPr>
+            <w:tcW w:w="2388" w:type="dxa"/>
+            <w:tcBorders>
+              <w:top w:val="single" w:sz="4" w:space="0" w:color="000000"/>
+              <w:left w:val="single" w:sz="4" w:space="0" w:color="000000"/>
+              <w:bottom w:val="single" w:sz="4" w:space="0" w:color="000000"/>
+            </w:tcBorders>
+          </w:tcPr>
+          <w:p>
+            <w:pPr>
+              <w:pStyle w:val="TableHeader"/>
+              <w:snapToGrid w:val="0"/>
+              <w:jc w:val="left"/>
+              <w:rPr>
+                <w:lang w:val="sv-SE"/>
+              </w:rPr>
+            </w:pPr>
+            <w:r>
+              <w:rPr>
+                <w:lang w:val="sv-SE"/>
+              </w:rPr>
+              <w:t>ID</w:t>
+            </w:r>
+          </w:p>
+        </w:tc>
+        <w:tc>
+          <w:tcPr>
+            <w:tcW w:w="6928" w:type="dxa"/>
+            <w:gridSpan w:val="2"/>
+            <w:tcBorders>
+              <w:top w:val="single" w:sz="4" w:space="0" w:color="000000"/>
+              <w:left w:val="single" w:sz="4" w:space="0" w:color="000000"/>
+              <w:bottom w:val="single" w:sz="4" w:space="0" w:color="000000"/>
+              <w:right w:val="single" w:sz="4" w:space="0" w:color="000000"/>
+            </w:tcBorders>
+          </w:tcPr>
+          <w:p>
+            <w:pPr>
+              <w:pStyle w:val="TableText"/>
+              <w:snapToGrid w:val="0"/>
+              <w:rPr>
+                <w:lang w:val="sv-SE"/>
+              </w:rPr>
+            </w:pPr>
+            <w:r>
+              <w:rPr>
+                <w:lang w:val="sv-SE"/>
+              </w:rPr>
+              <w:t>AB-2.</w:t>
+            </w:r>
+            <w:r>
+              <w:rPr>
+                <w:lang w:val="sv-SE"/>
+              </w:rPr>
+              <w:t>5</w:t>
+            </w:r>
+          </w:p>
+        </w:tc>
+      </w:tr>
+      <w:tr>
+        <w:trPr>
+          <w:cantSplit/>
+        </w:trPr>
+        <w:tc>
+          <w:tcPr>
+            <w:tcW w:w="2388" w:type="dxa"/>
+            <w:tcBorders>
+              <w:top w:val="single" w:sz="4" w:space="0" w:color="000000"/>
+              <w:left w:val="single" w:sz="4" w:space="0" w:color="000000"/>
+              <w:bottom w:val="single" w:sz="4" w:space="0" w:color="000000"/>
+            </w:tcBorders>
+          </w:tcPr>
+          <w:p>
+            <w:pPr>
+              <w:pStyle w:val="TableHeader"/>
+              <w:snapToGrid w:val="0"/>
+              <w:jc w:val="left"/>
+              <w:rPr>
+                <w:lang w:val="sv-SE"/>
+              </w:rPr>
+            </w:pPr>
+            <w:r>
+              <w:rPr>
+                <w:lang w:val="sv-SE"/>
+              </w:rPr>
+              <w:t>Problembeskrivning</w:t>
+            </w:r>
+          </w:p>
+        </w:tc>
+        <w:tc>
+          <w:tcPr>
+            <w:tcW w:w="6928" w:type="dxa"/>
+            <w:gridSpan w:val="2"/>
+            <w:tcBorders>
+              <w:top w:val="single" w:sz="4" w:space="0" w:color="000000"/>
+              <w:left w:val="single" w:sz="4" w:space="0" w:color="000000"/>
+              <w:bottom w:val="single" w:sz="4" w:space="0" w:color="000000"/>
+              <w:right w:val="single" w:sz="4" w:space="0" w:color="000000"/>
+            </w:tcBorders>
+          </w:tcPr>
+          <w:p>
+            <w:pPr>
+              <w:pStyle w:val="PontusSvar"/>
+              <w:snapToGrid w:val="0"/>
+              <w:ind w:left="0" w:firstLine="0"/>
+            </w:pPr>
+            <w:r>
+              <w:t xml:space="preserve">Det </w:t>
+            </w:r>
+            <w:proofErr w:type="spellStart"/>
+            <w:r>
+              <w:t>kodverk</w:t>
+            </w:r>
+            <w:proofErr w:type="spellEnd"/>
+            <w:r>
+              <w:t xml:space="preserve"> som anges för det landsting som är ägare av åberopat avtal med utförare följer inte SCBs standard med </w:t>
+            </w:r>
+            <w:proofErr w:type="spellStart"/>
+            <w:r>
+              <w:t>tvåställiga</w:t>
+            </w:r>
+            <w:proofErr w:type="spellEnd"/>
+            <w:r>
+              <w:t xml:space="preserve"> koder. Koderna 1 till och med 9 har angetts utan inledande 0:a.</w:t>
+            </w:r>
+          </w:p>
+        </w:tc>
+      </w:tr>
+      <w:tr>
+        <w:trPr>
+          <w:cantSplit/>
+        </w:trPr>
+        <w:tc>
+          <w:tcPr>
+            <w:tcW w:w="2388" w:type="dxa"/>
+            <w:tcBorders>
+              <w:top w:val="single" w:sz="4" w:space="0" w:color="000000"/>
+              <w:left w:val="single" w:sz="4" w:space="0" w:color="000000"/>
+              <w:bottom w:val="single" w:sz="4" w:space="0" w:color="000000"/>
+            </w:tcBorders>
+          </w:tcPr>
+          <w:p>
+            <w:pPr>
+              <w:pStyle w:val="TableHeader"/>
+              <w:snapToGrid w:val="0"/>
+              <w:jc w:val="left"/>
+              <w:rPr>
+                <w:lang w:val="sv-SE"/>
+              </w:rPr>
+            </w:pPr>
+            <w:r>
+              <w:rPr>
+                <w:lang w:val="sv-SE"/>
+              </w:rPr>
+              <w:t>Antaganden</w:t>
+            </w:r>
+          </w:p>
+        </w:tc>
+        <w:tc>
+          <w:tcPr>
+            <w:tcW w:w="6928" w:type="dxa"/>
+            <w:gridSpan w:val="2"/>
+            <w:tcBorders>
+              <w:top w:val="single" w:sz="4" w:space="0" w:color="000000"/>
+              <w:left w:val="single" w:sz="4" w:space="0" w:color="000000"/>
+              <w:bottom w:val="single" w:sz="4" w:space="0" w:color="000000"/>
+              <w:right w:val="single" w:sz="4" w:space="0" w:color="000000"/>
+            </w:tcBorders>
+          </w:tcPr>
+          <w:p>
+            <w:pPr>
+              <w:pStyle w:val="PontusSvar"/>
+              <w:snapToGrid w:val="0"/>
+              <w:ind w:left="0" w:firstLine="0"/>
+            </w:pPr>
+            <w:r>
+              <w:t>Lösningen fungerar utan att detta är korrekt i dagsläget.</w:t>
+            </w:r>
+          </w:p>
+        </w:tc>
+      </w:tr>
+      <w:tr>
+        <w:trPr>
+          <w:cantSplit/>
+        </w:trPr>
+        <w:tc>
+          <w:tcPr>
+            <w:tcW w:w="2388" w:type="dxa"/>
+            <w:tcBorders>
+              <w:top w:val="single" w:sz="4" w:space="0" w:color="000000"/>
+              <w:left w:val="single" w:sz="4" w:space="0" w:color="000000"/>
+              <w:bottom w:val="single" w:sz="4" w:space="0" w:color="000000"/>
+            </w:tcBorders>
+          </w:tcPr>
+          <w:p>
+            <w:pPr>
+              <w:pStyle w:val="TableHeader"/>
+              <w:snapToGrid w:val="0"/>
+              <w:jc w:val="left"/>
+              <w:rPr>
+                <w:lang w:val="sv-SE"/>
+              </w:rPr>
+            </w:pPr>
+            <w:r>
+              <w:rPr>
+                <w:lang w:val="sv-SE"/>
+              </w:rPr>
+              <w:t xml:space="preserve">Motivation </w:t>
+            </w:r>
+          </w:p>
+          <w:p>
+            <w:pPr>
+              <w:pStyle w:val="TableHeader"/>
+              <w:jc w:val="left"/>
+              <w:rPr>
+                <w:b w:val="0"/>
+                <w:bCs w:val="0"/>
+                <w:sz w:val="16"/>
+                <w:szCs w:val="16"/>
+                <w:lang w:val="sv-SE"/>
+              </w:rPr>
+            </w:pPr>
+            <w:r>
+              <w:rPr>
+                <w:b w:val="0"/>
+                <w:bCs w:val="0"/>
+                <w:sz w:val="16"/>
+                <w:szCs w:val="16"/>
+                <w:lang w:val="sv-SE"/>
+              </w:rPr>
+              <w:t>(varför detta beslut är viktigt)</w:t>
+            </w:r>
+          </w:p>
+        </w:tc>
+        <w:tc>
+          <w:tcPr>
+            <w:tcW w:w="6928" w:type="dxa"/>
+            <w:gridSpan w:val="2"/>
+            <w:tcBorders>
+              <w:top w:val="single" w:sz="4" w:space="0" w:color="000000"/>
+              <w:left w:val="single" w:sz="4" w:space="0" w:color="000000"/>
+              <w:bottom w:val="single" w:sz="4" w:space="0" w:color="000000"/>
+              <w:right w:val="single" w:sz="4" w:space="0" w:color="000000"/>
+            </w:tcBorders>
+          </w:tcPr>
+          <w:p>
+            <w:pPr>
+              <w:pStyle w:val="PontusSvar"/>
+              <w:snapToGrid w:val="0"/>
+              <w:ind w:left="0" w:firstLine="0"/>
+            </w:pPr>
+            <w:r>
+              <w:t xml:space="preserve">Man skall använda korrekta koder från officiella </w:t>
+            </w:r>
+            <w:proofErr w:type="spellStart"/>
+            <w:r>
+              <w:t>kodverk</w:t>
+            </w:r>
+            <w:proofErr w:type="spellEnd"/>
+            <w:r>
+              <w:t xml:space="preserve"> där detta är möjligt</w:t>
+            </w:r>
+          </w:p>
+        </w:tc>
+      </w:tr>
+      <w:tr>
+        <w:trPr>
+          <w:cantSplit/>
+          <w:trHeight w:val="75"/>
+        </w:trPr>
+        <w:tc>
+          <w:tcPr>
+            <w:tcW w:w="2388" w:type="dxa"/>
+            <w:vMerge w:val="restart"/>
+            <w:tcBorders>
+              <w:top w:val="single" w:sz="4" w:space="0" w:color="000000"/>
+              <w:left w:val="single" w:sz="4" w:space="0" w:color="000000"/>
+              <w:bottom w:val="single" w:sz="4" w:space="0" w:color="000000"/>
+            </w:tcBorders>
+          </w:tcPr>
+          <w:p>
+            <w:pPr>
+              <w:pStyle w:val="TableHeader"/>
+              <w:snapToGrid w:val="0"/>
+              <w:jc w:val="left"/>
+              <w:rPr>
+                <w:lang w:val="sv-SE"/>
+              </w:rPr>
+            </w:pPr>
+            <w:r>
+              <w:rPr>
+                <w:lang w:val="sv-SE"/>
+              </w:rPr>
+              <w:t>Alternativ</w:t>
+            </w:r>
+          </w:p>
+        </w:tc>
+        <w:tc>
+          <w:tcPr>
+            <w:tcW w:w="395" w:type="dxa"/>
+            <w:tcBorders>
+              <w:top w:val="single" w:sz="4" w:space="0" w:color="000000"/>
+              <w:left w:val="single" w:sz="4" w:space="0" w:color="000000"/>
+              <w:bottom w:val="single" w:sz="4" w:space="0" w:color="000000"/>
+            </w:tcBorders>
+          </w:tcPr>
+          <w:p>
+            <w:pPr>
+              <w:pStyle w:val="TableText"/>
+              <w:snapToGrid w:val="0"/>
+              <w:rPr>
+                <w:lang w:val="sv-SE"/>
+              </w:rPr>
+            </w:pPr>
+            <w:r>
+              <w:rPr>
+                <w:lang w:val="sv-SE"/>
+              </w:rPr>
+              <w:t>1</w:t>
+            </w:r>
+          </w:p>
+        </w:tc>
+        <w:tc>
+          <w:tcPr>
+            <w:tcW w:w="6533" w:type="dxa"/>
+            <w:tcBorders>
+              <w:top w:val="single" w:sz="4" w:space="0" w:color="000000"/>
+              <w:left w:val="single" w:sz="4" w:space="0" w:color="000000"/>
+              <w:bottom w:val="single" w:sz="4" w:space="0" w:color="000000"/>
+              <w:right w:val="single" w:sz="4" w:space="0" w:color="000000"/>
+            </w:tcBorders>
+          </w:tcPr>
+          <w:p>
+            <w:pPr>
+              <w:pStyle w:val="TableText"/>
+              <w:ind w:left="0"/>
+              <w:rPr>
+                <w:sz w:val="20"/>
+                <w:lang w:val="sv-SE"/>
+              </w:rPr>
+            </w:pPr>
+            <w:r>
+              <w:rPr>
+                <w:sz w:val="20"/>
+                <w:lang w:val="sv-SE"/>
+              </w:rPr>
+              <w:t xml:space="preserve">Uppdatera </w:t>
+            </w:r>
+            <w:proofErr w:type="spellStart"/>
+            <w:r>
+              <w:rPr>
+                <w:sz w:val="20"/>
+                <w:lang w:val="sv-SE"/>
+              </w:rPr>
+              <w:t>kodverk</w:t>
+            </w:r>
+            <w:proofErr w:type="spellEnd"/>
+            <w:r>
+              <w:rPr>
+                <w:sz w:val="20"/>
+                <w:lang w:val="sv-SE"/>
+              </w:rPr>
+              <w:t xml:space="preserve"> i nästa version</w:t>
+            </w:r>
+          </w:p>
+        </w:tc>
+      </w:tr>
+      <w:tr>
+        <w:trPr>
+          <w:cantSplit/>
+          <w:trHeight w:val="761"/>
+        </w:trPr>
+        <w:tc>
+          <w:tcPr>
+            <w:tcW w:w="2388" w:type="dxa"/>
+            <w:vMerge/>
+            <w:tcBorders>
+              <w:top w:val="single" w:sz="4" w:space="0" w:color="000000"/>
+              <w:left w:val="single" w:sz="4" w:space="0" w:color="000000"/>
+              <w:bottom w:val="single" w:sz="4" w:space="0" w:color="000000"/>
+            </w:tcBorders>
+          </w:tcPr>
+          <w:p>
+            <w:pPr>
+              <w:pStyle w:val="TableHeader"/>
+              <w:snapToGrid w:val="0"/>
+              <w:jc w:val="left"/>
+              <w:rPr>
+                <w:lang w:val="sv-SE"/>
+              </w:rPr>
+            </w:pPr>
+          </w:p>
+        </w:tc>
+        <w:tc>
+          <w:tcPr>
+            <w:tcW w:w="395" w:type="dxa"/>
+            <w:tcBorders>
+              <w:top w:val="single" w:sz="4" w:space="0" w:color="000000"/>
+              <w:left w:val="single" w:sz="4" w:space="0" w:color="000000"/>
+              <w:bottom w:val="single" w:sz="4" w:space="0" w:color="000000"/>
+            </w:tcBorders>
+          </w:tcPr>
+          <w:p>
+            <w:pPr>
+              <w:pStyle w:val="TableText"/>
+              <w:snapToGrid w:val="0"/>
+              <w:rPr>
+                <w:lang w:val="sv-SE"/>
+              </w:rPr>
+            </w:pPr>
+            <w:r>
+              <w:rPr>
+                <w:lang w:val="sv-SE"/>
+              </w:rPr>
+              <w:t>2</w:t>
+            </w:r>
+          </w:p>
+        </w:tc>
+        <w:tc>
+          <w:tcPr>
+            <w:tcW w:w="6533" w:type="dxa"/>
+            <w:tcBorders>
+              <w:top w:val="single" w:sz="4" w:space="0" w:color="000000"/>
+              <w:left w:val="single" w:sz="4" w:space="0" w:color="000000"/>
+              <w:bottom w:val="single" w:sz="4" w:space="0" w:color="000000"/>
+              <w:right w:val="single" w:sz="4" w:space="0" w:color="000000"/>
+            </w:tcBorders>
+          </w:tcPr>
+          <w:p>
+            <w:pPr>
+              <w:pStyle w:val="TableText"/>
+              <w:ind w:left="0"/>
+              <w:rPr>
+                <w:sz w:val="20"/>
+                <w:lang w:val="sv-SE"/>
+              </w:rPr>
+            </w:pPr>
+            <w:r>
+              <w:rPr>
+                <w:sz w:val="20"/>
+                <w:lang w:val="sv-SE"/>
+              </w:rPr>
+              <w:t xml:space="preserve">Uppdatera </w:t>
+            </w:r>
+            <w:proofErr w:type="spellStart"/>
+            <w:r>
+              <w:rPr>
+                <w:sz w:val="20"/>
+                <w:lang w:val="sv-SE"/>
+              </w:rPr>
+              <w:t>kodverk</w:t>
+            </w:r>
+            <w:proofErr w:type="spellEnd"/>
+            <w:r>
+              <w:rPr>
+                <w:sz w:val="20"/>
+                <w:lang w:val="sv-SE"/>
+              </w:rPr>
+              <w:t xml:space="preserve"> innan release av denna version av remissdomänen</w:t>
+            </w:r>
+          </w:p>
+        </w:tc>
+      </w:tr>
+      <w:tr>
+        <w:trPr>
+          <w:cantSplit/>
+          <w:trHeight w:val="761"/>
+        </w:trPr>
+        <w:tc>
+          <w:tcPr>
+            <w:tcW w:w="2388" w:type="dxa"/>
+            <w:tcBorders>
+              <w:top w:val="single" w:sz="4" w:space="0" w:color="000000"/>
+              <w:left w:val="single" w:sz="4" w:space="0" w:color="000000"/>
+              <w:bottom w:val="single" w:sz="4" w:space="0" w:color="000000"/>
+            </w:tcBorders>
+          </w:tcPr>
+          <w:p>
+            <w:pPr>
+              <w:pStyle w:val="TableHeader"/>
+              <w:snapToGrid w:val="0"/>
+              <w:jc w:val="left"/>
+              <w:rPr>
+                <w:lang w:val="sv-SE"/>
+              </w:rPr>
+            </w:pPr>
+          </w:p>
+        </w:tc>
+        <w:tc>
+          <w:tcPr>
+            <w:tcW w:w="395" w:type="dxa"/>
+            <w:tcBorders>
+              <w:top w:val="single" w:sz="4" w:space="0" w:color="000000"/>
+              <w:left w:val="single" w:sz="4" w:space="0" w:color="000000"/>
+              <w:bottom w:val="single" w:sz="4" w:space="0" w:color="000000"/>
+            </w:tcBorders>
+          </w:tcPr>
+          <w:p>
+            <w:pPr>
+              <w:pStyle w:val="TableText"/>
+              <w:snapToGrid w:val="0"/>
+              <w:rPr>
+                <w:lang w:val="sv-SE"/>
+              </w:rPr>
+            </w:pPr>
+            <w:r>
+              <w:rPr>
+                <w:lang w:val="sv-SE"/>
+              </w:rPr>
+              <w:t>3</w:t>
+            </w:r>
+          </w:p>
+        </w:tc>
+        <w:tc>
+          <w:tcPr>
+            <w:tcW w:w="6533" w:type="dxa"/>
+            <w:tcBorders>
+              <w:top w:val="single" w:sz="4" w:space="0" w:color="000000"/>
+              <w:left w:val="single" w:sz="4" w:space="0" w:color="000000"/>
+              <w:bottom w:val="single" w:sz="4" w:space="0" w:color="000000"/>
+              <w:right w:val="single" w:sz="4" w:space="0" w:color="000000"/>
+            </w:tcBorders>
+          </w:tcPr>
+          <w:p>
+            <w:pPr>
+              <w:pStyle w:val="TableText"/>
+              <w:ind w:left="0"/>
+              <w:rPr>
+                <w:sz w:val="20"/>
+                <w:lang w:val="sv-SE"/>
+              </w:rPr>
+            </w:pPr>
+            <w:r>
+              <w:rPr>
+                <w:sz w:val="20"/>
+                <w:lang w:val="sv-SE"/>
+              </w:rPr>
+              <w:t xml:space="preserve">Uppdatera inte </w:t>
+            </w:r>
+            <w:proofErr w:type="spellStart"/>
+            <w:r>
+              <w:rPr>
+                <w:sz w:val="20"/>
+                <w:lang w:val="sv-SE"/>
+              </w:rPr>
+              <w:t>kodverk</w:t>
+            </w:r>
+            <w:proofErr w:type="spellEnd"/>
+          </w:p>
+        </w:tc>
+      </w:tr>
+      <w:tr>
+        <w:trPr>
+          <w:cantSplit/>
+        </w:trPr>
+        <w:tc>
+          <w:tcPr>
+            <w:tcW w:w="2388" w:type="dxa"/>
+            <w:tcBorders>
+              <w:top w:val="single" w:sz="4" w:space="0" w:color="000000"/>
+              <w:left w:val="single" w:sz="4" w:space="0" w:color="000000"/>
+              <w:bottom w:val="single" w:sz="4" w:space="0" w:color="000000"/>
+            </w:tcBorders>
+          </w:tcPr>
+          <w:p>
+            <w:pPr>
+              <w:pStyle w:val="TableHeader"/>
+              <w:snapToGrid w:val="0"/>
+              <w:jc w:val="left"/>
+              <w:rPr>
+                <w:lang w:val="sv-SE"/>
+              </w:rPr>
+            </w:pPr>
+            <w:r>
+              <w:rPr>
+                <w:lang w:val="sv-SE"/>
+              </w:rPr>
+              <w:t>Beslut</w:t>
+            </w:r>
+          </w:p>
+        </w:tc>
+        <w:tc>
+          <w:tcPr>
+            <w:tcW w:w="6928" w:type="dxa"/>
+            <w:gridSpan w:val="2"/>
+            <w:tcBorders>
+              <w:top w:val="single" w:sz="4" w:space="0" w:color="000000"/>
+              <w:left w:val="single" w:sz="4" w:space="0" w:color="000000"/>
+              <w:bottom w:val="single" w:sz="4" w:space="0" w:color="000000"/>
+              <w:right w:val="single" w:sz="4" w:space="0" w:color="000000"/>
+            </w:tcBorders>
+          </w:tcPr>
+          <w:p>
+            <w:pPr>
+              <w:pStyle w:val="TableText"/>
+              <w:snapToGrid w:val="0"/>
+              <w:rPr>
+                <w:b/>
+                <w:bCs/>
+                <w:lang w:val="sv-SE"/>
+              </w:rPr>
+            </w:pPr>
+            <w:r>
+              <w:rPr>
+                <w:b/>
+                <w:bCs/>
+                <w:lang w:val="sv-SE"/>
+              </w:rPr>
+              <w:t>Alternativ 1</w:t>
+            </w:r>
+          </w:p>
+          <w:p>
+            <w:pPr>
+              <w:pStyle w:val="Brdtext"/>
+            </w:pPr>
+          </w:p>
+          <w:p>
+            <w:pPr>
+              <w:pStyle w:val="TableText"/>
+              <w:snapToGrid w:val="0"/>
+              <w:rPr>
+                <w:rFonts w:cs="Arial"/>
+                <w:lang w:val="sv-SE"/>
+              </w:rPr>
+            </w:pPr>
+          </w:p>
+        </w:tc>
+      </w:tr>
+      <w:tr>
+        <w:trPr>
+          <w:cantSplit/>
+        </w:trPr>
+        <w:tc>
+          <w:tcPr>
+            <w:tcW w:w="2388" w:type="dxa"/>
+            <w:tcBorders>
+              <w:top w:val="single" w:sz="4" w:space="0" w:color="000000"/>
+              <w:left w:val="single" w:sz="4" w:space="0" w:color="000000"/>
+              <w:bottom w:val="single" w:sz="4" w:space="0" w:color="000000"/>
+            </w:tcBorders>
+          </w:tcPr>
+          <w:p>
+            <w:pPr>
+              <w:pStyle w:val="TableHeader"/>
+              <w:snapToGrid w:val="0"/>
+              <w:jc w:val="left"/>
+              <w:rPr>
+                <w:lang w:val="sv-SE"/>
+              </w:rPr>
+            </w:pPr>
+            <w:r>
+              <w:rPr>
+                <w:lang w:val="sv-SE"/>
+              </w:rPr>
+              <w:t>Skäl till beslut</w:t>
+            </w:r>
+          </w:p>
+        </w:tc>
+        <w:tc>
+          <w:tcPr>
+            <w:tcW w:w="6928" w:type="dxa"/>
+            <w:gridSpan w:val="2"/>
+            <w:tcBorders>
+              <w:top w:val="single" w:sz="4" w:space="0" w:color="000000"/>
+              <w:left w:val="single" w:sz="4" w:space="0" w:color="000000"/>
+              <w:bottom w:val="single" w:sz="4" w:space="0" w:color="000000"/>
+              <w:right w:val="single" w:sz="4" w:space="0" w:color="000000"/>
+            </w:tcBorders>
+          </w:tcPr>
+          <w:p>
+            <w:pPr>
+              <w:pStyle w:val="Brdtext"/>
+            </w:pPr>
+            <w:r>
+              <w:t>Flera landsting vill starta med nuvarande implementation vilket gör att förvaltningen anser det onödigt att göra denna förändring i dagsläget. Under 2015 planeras redan uppdateringar av kontrakten där denna förändring kan införas.</w:t>
+            </w:r>
+          </w:p>
+        </w:tc>
+      </w:tr>
+      <w:tr>
+        <w:trPr>
+          <w:cantSplit/>
+        </w:trPr>
+        <w:tc>
+          <w:tcPr>
+            <w:tcW w:w="2388" w:type="dxa"/>
+            <w:tcBorders>
+              <w:top w:val="single" w:sz="4" w:space="0" w:color="000000"/>
+              <w:left w:val="single" w:sz="4" w:space="0" w:color="000000"/>
+              <w:bottom w:val="single" w:sz="4" w:space="0" w:color="000000"/>
+            </w:tcBorders>
+          </w:tcPr>
+          <w:p>
+            <w:pPr>
+              <w:pStyle w:val="TableHeader"/>
+              <w:snapToGrid w:val="0"/>
+              <w:jc w:val="left"/>
+              <w:rPr>
+                <w:lang w:val="sv-SE"/>
+              </w:rPr>
+            </w:pPr>
+            <w:r>
+              <w:rPr>
+                <w:lang w:val="sv-SE"/>
+              </w:rPr>
+              <w:t>Konsekvenser</w:t>
+            </w:r>
+          </w:p>
+        </w:tc>
+        <w:tc>
+          <w:tcPr>
+            <w:tcW w:w="6928" w:type="dxa"/>
+            <w:gridSpan w:val="2"/>
+            <w:tcBorders>
+              <w:top w:val="single" w:sz="4" w:space="0" w:color="000000"/>
+              <w:left w:val="single" w:sz="4" w:space="0" w:color="000000"/>
+              <w:bottom w:val="single" w:sz="4" w:space="0" w:color="000000"/>
+              <w:right w:val="single" w:sz="4" w:space="0" w:color="000000"/>
+            </w:tcBorders>
+          </w:tcPr>
+          <w:p>
+            <w:pPr>
+              <w:pStyle w:val="Brdtext"/>
+              <w:rPr>
+                <w:sz w:val="20"/>
+                <w:szCs w:val="20"/>
+              </w:rPr>
+            </w:pPr>
+            <w:r>
+              <w:rPr>
+                <w:sz w:val="20"/>
+                <w:szCs w:val="20"/>
+              </w:rPr>
+              <w:t>Fördröjer inte produktionsstart. Ytterligare en förändring till nästa release av domänen.</w:t>
+            </w:r>
+          </w:p>
+        </w:tc>
+      </w:tr>
+      <w:tr>
+        <w:trPr>
+          <w:cantSplit/>
+        </w:trPr>
+        <w:tc>
+          <w:tcPr>
+            <w:tcW w:w="2388" w:type="dxa"/>
+            <w:tcBorders>
+              <w:top w:val="single" w:sz="4" w:space="0" w:color="000000"/>
+              <w:left w:val="single" w:sz="4" w:space="0" w:color="000000"/>
+              <w:bottom w:val="single" w:sz="4" w:space="0" w:color="000000"/>
+            </w:tcBorders>
+          </w:tcPr>
+          <w:p>
+            <w:pPr>
+              <w:pStyle w:val="TableHeader"/>
+              <w:snapToGrid w:val="0"/>
+              <w:jc w:val="left"/>
+              <w:rPr>
+                <w:lang w:val="sv-SE"/>
+              </w:rPr>
+            </w:pPr>
+            <w:r>
+              <w:rPr>
+                <w:lang w:val="sv-SE"/>
+              </w:rPr>
+              <w:t>Avvikelsehantering</w:t>
+            </w:r>
+          </w:p>
+        </w:tc>
+        <w:tc>
+          <w:tcPr>
+            <w:tcW w:w="6928" w:type="dxa"/>
+            <w:gridSpan w:val="2"/>
+            <w:tcBorders>
+              <w:top w:val="single" w:sz="4" w:space="0" w:color="000000"/>
+              <w:left w:val="single" w:sz="4" w:space="0" w:color="000000"/>
+              <w:bottom w:val="single" w:sz="4" w:space="0" w:color="000000"/>
+              <w:right w:val="single" w:sz="4" w:space="0" w:color="000000"/>
+            </w:tcBorders>
+          </w:tcPr>
+          <w:p>
+            <w:pPr>
+              <w:pStyle w:val="TableText"/>
+              <w:snapToGrid w:val="0"/>
+              <w:rPr>
+                <w:sz w:val="20"/>
+                <w:lang w:val="sv-SE"/>
+              </w:rPr>
+            </w:pPr>
+            <w:r>
+              <w:rPr>
+                <w:sz w:val="20"/>
+                <w:lang w:val="sv-SE"/>
+              </w:rPr>
+              <w:t xml:space="preserve">Behöver hanteras av </w:t>
+            </w:r>
+            <w:proofErr w:type="spellStart"/>
+            <w:r>
+              <w:rPr>
+                <w:sz w:val="20"/>
+                <w:lang w:val="sv-SE"/>
+              </w:rPr>
+              <w:t>NeR</w:t>
+            </w:r>
+            <w:proofErr w:type="spellEnd"/>
+            <w:r>
+              <w:rPr>
+                <w:sz w:val="20"/>
+                <w:lang w:val="sv-SE"/>
+              </w:rPr>
+              <w:t>-förvaltning</w:t>
+            </w:r>
+          </w:p>
+        </w:tc>
+      </w:tr>
+    </w:tbl>
+    <w:p>
+      <w:pPr>
+        <w:pStyle w:val="Rubrik2"/>
+        <w:widowControl w:val="0"/>
+        <w:numPr>
+          <w:ilvl w:val="1"/>
+          <w:numId w:val="0"/>
+        </w:numPr>
+        <w:tabs>
+          <w:tab w:val="num" w:pos="0"/>
+        </w:tabs>
+        <w:suppressAutoHyphens/>
+        <w:spacing w:before="360" w:after="60" w:line="240" w:lineRule="atLeast"/>
+      </w:pPr>
+      <w:r>
+        <w:lastRenderedPageBreak/>
+        <w:t xml:space="preserve"> </w:t>
+      </w:r>
+      <w:r>
+        <w:t>AB-2.</w:t>
+      </w:r>
+      <w:r>
+        <w:t>6</w:t>
+      </w:r>
+      <w:r>
+        <w:t xml:space="preserve">: </w:t>
+      </w:r>
+      <w:proofErr w:type="spellStart"/>
+      <w:r>
+        <w:t>Id-nummer</w:t>
+      </w:r>
+      <w:proofErr w:type="spellEnd"/>
+      <w:r>
+        <w:t xml:space="preserve"> hanteras inte enligt gällande praxis i tjänstekontrakt</w:t>
+      </w:r>
+    </w:p>
+    <w:tbl>
+      <w:tblPr>
+        <w:tblW w:w="9316" w:type="dxa"/>
+        <w:tblInd w:w="108" w:type="dxa"/>
+        <w:tblLayout w:type="fixed"/>
+        <w:tblLook w:val="0000" w:firstRow="0" w:lastRow="0" w:firstColumn="0" w:lastColumn="0" w:noHBand="0" w:noVBand="0"/>
+      </w:tblPr>
+      <w:tblGrid>
+        <w:gridCol w:w="2388"/>
+        <w:gridCol w:w="395"/>
+        <w:gridCol w:w="6533"/>
+      </w:tblGrid>
+      <w:tr>
+        <w:tc>
+          <w:tcPr>
+            <w:tcW w:w="2388" w:type="dxa"/>
+            <w:tcBorders>
+              <w:top w:val="single" w:sz="4" w:space="0" w:color="000000"/>
+              <w:left w:val="single" w:sz="4" w:space="0" w:color="000000"/>
+              <w:bottom w:val="single" w:sz="4" w:space="0" w:color="000000"/>
+            </w:tcBorders>
+          </w:tcPr>
+          <w:p>
+            <w:pPr>
+              <w:pStyle w:val="TableHeader"/>
+              <w:snapToGrid w:val="0"/>
+              <w:jc w:val="left"/>
+              <w:rPr>
+                <w:lang w:val="sv-SE"/>
+              </w:rPr>
+            </w:pPr>
+            <w:r>
+              <w:rPr>
+                <w:lang w:val="sv-SE"/>
+              </w:rPr>
+              <w:t>ID</w:t>
+            </w:r>
+          </w:p>
+        </w:tc>
+        <w:tc>
+          <w:tcPr>
+            <w:tcW w:w="6928" w:type="dxa"/>
+            <w:gridSpan w:val="2"/>
+            <w:tcBorders>
+              <w:top w:val="single" w:sz="4" w:space="0" w:color="000000"/>
+              <w:left w:val="single" w:sz="4" w:space="0" w:color="000000"/>
+              <w:bottom w:val="single" w:sz="4" w:space="0" w:color="000000"/>
+              <w:right w:val="single" w:sz="4" w:space="0" w:color="000000"/>
+            </w:tcBorders>
+          </w:tcPr>
+          <w:p>
+            <w:pPr>
+              <w:pStyle w:val="TableText"/>
+              <w:snapToGrid w:val="0"/>
+              <w:rPr>
+                <w:lang w:val="sv-SE"/>
+              </w:rPr>
+            </w:pPr>
+            <w:r>
+              <w:rPr>
+                <w:lang w:val="sv-SE"/>
+              </w:rPr>
+              <w:t>AB-2.</w:t>
+            </w:r>
+            <w:r>
+              <w:rPr>
+                <w:lang w:val="sv-SE"/>
+              </w:rPr>
+              <w:t>6</w:t>
+            </w:r>
+          </w:p>
+        </w:tc>
+      </w:tr>
+      <w:tr>
+        <w:trPr>
+          <w:cantSplit/>
+        </w:trPr>
+        <w:tc>
+          <w:tcPr>
+            <w:tcW w:w="2388" w:type="dxa"/>
+            <w:tcBorders>
+              <w:top w:val="single" w:sz="4" w:space="0" w:color="000000"/>
+              <w:left w:val="single" w:sz="4" w:space="0" w:color="000000"/>
+              <w:bottom w:val="single" w:sz="4" w:space="0" w:color="000000"/>
+            </w:tcBorders>
+          </w:tcPr>
+          <w:p>
+            <w:pPr>
+              <w:pStyle w:val="TableHeader"/>
+              <w:snapToGrid w:val="0"/>
+              <w:jc w:val="left"/>
+              <w:rPr>
+                <w:lang w:val="sv-SE"/>
+              </w:rPr>
+            </w:pPr>
+            <w:r>
+              <w:rPr>
+                <w:lang w:val="sv-SE"/>
+              </w:rPr>
+              <w:t>Problembeskrivning</w:t>
+            </w:r>
+          </w:p>
+        </w:tc>
+        <w:tc>
+          <w:tcPr>
+            <w:tcW w:w="6928" w:type="dxa"/>
+            <w:gridSpan w:val="2"/>
+            <w:tcBorders>
+              <w:top w:val="single" w:sz="4" w:space="0" w:color="000000"/>
+              <w:left w:val="single" w:sz="4" w:space="0" w:color="000000"/>
+              <w:bottom w:val="single" w:sz="4" w:space="0" w:color="000000"/>
+              <w:right w:val="single" w:sz="4" w:space="0" w:color="000000"/>
+            </w:tcBorders>
+          </w:tcPr>
+          <w:p>
+            <w:pPr>
+              <w:pStyle w:val="PontusSvar"/>
+              <w:snapToGrid w:val="0"/>
+              <w:ind w:left="0" w:firstLine="0"/>
+            </w:pPr>
+            <w:proofErr w:type="spellStart"/>
+            <w:r>
+              <w:t>R</w:t>
+            </w:r>
+            <w:r>
+              <w:t>equestOutcome.requestOutcomeId</w:t>
+            </w:r>
+            <w:proofErr w:type="spellEnd"/>
+            <w:r>
+              <w:t xml:space="preserve"> anger </w:t>
+            </w:r>
+            <w:proofErr w:type="spellStart"/>
+            <w:r>
+              <w:t>konkatenering</w:t>
+            </w:r>
+            <w:proofErr w:type="spellEnd"/>
+            <w:r>
+              <w:t xml:space="preserve"> i sträng. Kan </w:t>
+            </w:r>
+            <w:proofErr w:type="spellStart"/>
+            <w:r>
+              <w:t>IIType</w:t>
+            </w:r>
+            <w:proofErr w:type="spellEnd"/>
+            <w:r>
+              <w:t xml:space="preserve"> användas istället? Samma </w:t>
+            </w:r>
+            <w:proofErr w:type="spellStart"/>
+            <w:r>
+              <w:t>konkatenering</w:t>
+            </w:r>
+            <w:proofErr w:type="spellEnd"/>
+            <w:r>
+              <w:t xml:space="preserve"> återfinns även på andra ställen i</w:t>
+            </w:r>
+            <w:r>
+              <w:t xml:space="preserve"> övriga kontrakt</w:t>
+            </w:r>
+            <w:r>
+              <w:t xml:space="preserve">. </w:t>
+            </w:r>
+          </w:p>
+          <w:p>
+            <w:pPr>
+              <w:pStyle w:val="PontusSvar"/>
+              <w:snapToGrid w:val="0"/>
+              <w:ind w:left="0" w:firstLine="0"/>
+            </w:pPr>
+          </w:p>
+        </w:tc>
+      </w:tr>
+      <w:tr>
+        <w:trPr>
+          <w:cantSplit/>
+        </w:trPr>
+        <w:tc>
+          <w:tcPr>
+            <w:tcW w:w="2388" w:type="dxa"/>
+            <w:tcBorders>
+              <w:top w:val="single" w:sz="4" w:space="0" w:color="000000"/>
+              <w:left w:val="single" w:sz="4" w:space="0" w:color="000000"/>
+              <w:bottom w:val="single" w:sz="4" w:space="0" w:color="000000"/>
+            </w:tcBorders>
+          </w:tcPr>
+          <w:p>
+            <w:pPr>
+              <w:pStyle w:val="TableHeader"/>
+              <w:snapToGrid w:val="0"/>
+              <w:jc w:val="left"/>
+              <w:rPr>
+                <w:lang w:val="sv-SE"/>
+              </w:rPr>
+            </w:pPr>
+            <w:r>
+              <w:rPr>
+                <w:lang w:val="sv-SE"/>
+              </w:rPr>
+              <w:t>Antaganden</w:t>
+            </w:r>
+          </w:p>
+        </w:tc>
+        <w:tc>
+          <w:tcPr>
+            <w:tcW w:w="6928" w:type="dxa"/>
+            <w:gridSpan w:val="2"/>
+            <w:tcBorders>
+              <w:top w:val="single" w:sz="4" w:space="0" w:color="000000"/>
+              <w:left w:val="single" w:sz="4" w:space="0" w:color="000000"/>
+              <w:bottom w:val="single" w:sz="4" w:space="0" w:color="000000"/>
+              <w:right w:val="single" w:sz="4" w:space="0" w:color="000000"/>
+            </w:tcBorders>
+          </w:tcPr>
+          <w:p>
+            <w:pPr>
+              <w:pStyle w:val="PontusSvar"/>
+              <w:snapToGrid w:val="0"/>
+              <w:ind w:left="0" w:firstLine="0"/>
+            </w:pPr>
+            <w:r>
+              <w:t>Lösningen fungerar utan att detta är korrekt i dagsläget.</w:t>
+            </w:r>
+          </w:p>
+        </w:tc>
+      </w:tr>
+      <w:tr>
+        <w:trPr>
+          <w:cantSplit/>
+        </w:trPr>
+        <w:tc>
+          <w:tcPr>
+            <w:tcW w:w="2388" w:type="dxa"/>
+            <w:tcBorders>
+              <w:top w:val="single" w:sz="4" w:space="0" w:color="000000"/>
+              <w:left w:val="single" w:sz="4" w:space="0" w:color="000000"/>
+              <w:bottom w:val="single" w:sz="4" w:space="0" w:color="000000"/>
+            </w:tcBorders>
+          </w:tcPr>
+          <w:p>
+            <w:pPr>
+              <w:pStyle w:val="TableHeader"/>
+              <w:snapToGrid w:val="0"/>
+              <w:jc w:val="left"/>
+              <w:rPr>
+                <w:lang w:val="sv-SE"/>
+              </w:rPr>
+            </w:pPr>
+            <w:r>
+              <w:rPr>
+                <w:lang w:val="sv-SE"/>
+              </w:rPr>
+              <w:t xml:space="preserve">Motivation </w:t>
+            </w:r>
+          </w:p>
+          <w:p>
+            <w:pPr>
+              <w:pStyle w:val="TableHeader"/>
+              <w:jc w:val="left"/>
+              <w:rPr>
+                <w:b w:val="0"/>
+                <w:bCs w:val="0"/>
+                <w:sz w:val="16"/>
+                <w:szCs w:val="16"/>
+                <w:lang w:val="sv-SE"/>
+              </w:rPr>
+            </w:pPr>
+            <w:r>
+              <w:rPr>
+                <w:b w:val="0"/>
+                <w:bCs w:val="0"/>
+                <w:sz w:val="16"/>
+                <w:szCs w:val="16"/>
+                <w:lang w:val="sv-SE"/>
+              </w:rPr>
+              <w:t>(varför detta beslut är viktigt)</w:t>
+            </w:r>
+          </w:p>
+        </w:tc>
+        <w:tc>
+          <w:tcPr>
+            <w:tcW w:w="6928" w:type="dxa"/>
+            <w:gridSpan w:val="2"/>
+            <w:tcBorders>
+              <w:top w:val="single" w:sz="4" w:space="0" w:color="000000"/>
+              <w:left w:val="single" w:sz="4" w:space="0" w:color="000000"/>
+              <w:bottom w:val="single" w:sz="4" w:space="0" w:color="000000"/>
+              <w:right w:val="single" w:sz="4" w:space="0" w:color="000000"/>
+            </w:tcBorders>
+          </w:tcPr>
+          <w:p>
+            <w:pPr>
+              <w:pStyle w:val="PontusSvar"/>
+              <w:snapToGrid w:val="0"/>
+              <w:ind w:left="0" w:firstLine="0"/>
+            </w:pPr>
+            <w:r>
+              <w:t>Det finns två olika skolor av hantering av id idag. Lämpligt om det endast sker på ett sätt i samtliga kontrakt</w:t>
+            </w:r>
+          </w:p>
+        </w:tc>
+      </w:tr>
+      <w:tr>
+        <w:trPr>
+          <w:cantSplit/>
+          <w:trHeight w:val="75"/>
+        </w:trPr>
+        <w:tc>
+          <w:tcPr>
+            <w:tcW w:w="2388" w:type="dxa"/>
+            <w:vMerge w:val="restart"/>
+            <w:tcBorders>
+              <w:top w:val="single" w:sz="4" w:space="0" w:color="000000"/>
+              <w:left w:val="single" w:sz="4" w:space="0" w:color="000000"/>
+              <w:bottom w:val="single" w:sz="4" w:space="0" w:color="000000"/>
+            </w:tcBorders>
+          </w:tcPr>
+          <w:p>
+            <w:pPr>
+              <w:pStyle w:val="TableHeader"/>
+              <w:snapToGrid w:val="0"/>
+              <w:jc w:val="left"/>
+              <w:rPr>
+                <w:lang w:val="sv-SE"/>
+              </w:rPr>
+            </w:pPr>
+            <w:r>
+              <w:rPr>
+                <w:lang w:val="sv-SE"/>
+              </w:rPr>
+              <w:t>Alternativ</w:t>
+            </w:r>
+          </w:p>
+        </w:tc>
+        <w:tc>
+          <w:tcPr>
+            <w:tcW w:w="395" w:type="dxa"/>
+            <w:tcBorders>
+              <w:top w:val="single" w:sz="4" w:space="0" w:color="000000"/>
+              <w:left w:val="single" w:sz="4" w:space="0" w:color="000000"/>
+              <w:bottom w:val="single" w:sz="4" w:space="0" w:color="000000"/>
+            </w:tcBorders>
+          </w:tcPr>
+          <w:p>
+            <w:pPr>
+              <w:pStyle w:val="TableText"/>
+              <w:snapToGrid w:val="0"/>
+              <w:rPr>
+                <w:lang w:val="sv-SE"/>
+              </w:rPr>
+            </w:pPr>
+            <w:r>
+              <w:rPr>
+                <w:lang w:val="sv-SE"/>
+              </w:rPr>
+              <w:t>1</w:t>
+            </w:r>
+          </w:p>
+        </w:tc>
+        <w:tc>
+          <w:tcPr>
+            <w:tcW w:w="6533" w:type="dxa"/>
+            <w:tcBorders>
+              <w:top w:val="single" w:sz="4" w:space="0" w:color="000000"/>
+              <w:left w:val="single" w:sz="4" w:space="0" w:color="000000"/>
+              <w:bottom w:val="single" w:sz="4" w:space="0" w:color="000000"/>
+              <w:right w:val="single" w:sz="4" w:space="0" w:color="000000"/>
+            </w:tcBorders>
+          </w:tcPr>
+          <w:p>
+            <w:pPr>
+              <w:pStyle w:val="TableText"/>
+              <w:ind w:left="0"/>
+              <w:rPr>
+                <w:sz w:val="20"/>
+                <w:lang w:val="sv-SE"/>
+              </w:rPr>
+            </w:pPr>
+            <w:r>
+              <w:rPr>
+                <w:sz w:val="20"/>
+                <w:lang w:val="sv-SE"/>
+              </w:rPr>
+              <w:t xml:space="preserve">Uppdatera </w:t>
+            </w:r>
+            <w:r>
+              <w:rPr>
+                <w:sz w:val="20"/>
+                <w:lang w:val="sv-SE"/>
+              </w:rPr>
+              <w:t>hantering av id</w:t>
+            </w:r>
+            <w:r>
+              <w:rPr>
+                <w:sz w:val="20"/>
+                <w:lang w:val="sv-SE"/>
+              </w:rPr>
+              <w:t xml:space="preserve"> i nästa version</w:t>
+            </w:r>
+          </w:p>
+        </w:tc>
+      </w:tr>
+      <w:tr>
+        <w:trPr>
+          <w:cantSplit/>
+          <w:trHeight w:val="761"/>
+        </w:trPr>
+        <w:tc>
+          <w:tcPr>
+            <w:tcW w:w="2388" w:type="dxa"/>
+            <w:vMerge/>
+            <w:tcBorders>
+              <w:top w:val="single" w:sz="4" w:space="0" w:color="000000"/>
+              <w:left w:val="single" w:sz="4" w:space="0" w:color="000000"/>
+              <w:bottom w:val="single" w:sz="4" w:space="0" w:color="000000"/>
+            </w:tcBorders>
+          </w:tcPr>
+          <w:p>
+            <w:pPr>
+              <w:pStyle w:val="TableHeader"/>
+              <w:snapToGrid w:val="0"/>
+              <w:jc w:val="left"/>
+              <w:rPr>
+                <w:lang w:val="sv-SE"/>
+              </w:rPr>
+            </w:pPr>
+          </w:p>
+        </w:tc>
+        <w:tc>
+          <w:tcPr>
+            <w:tcW w:w="395" w:type="dxa"/>
+            <w:tcBorders>
+              <w:top w:val="single" w:sz="4" w:space="0" w:color="000000"/>
+              <w:left w:val="single" w:sz="4" w:space="0" w:color="000000"/>
+              <w:bottom w:val="single" w:sz="4" w:space="0" w:color="000000"/>
+            </w:tcBorders>
+          </w:tcPr>
+          <w:p>
+            <w:pPr>
+              <w:pStyle w:val="TableText"/>
+              <w:snapToGrid w:val="0"/>
+              <w:rPr>
+                <w:lang w:val="sv-SE"/>
+              </w:rPr>
+            </w:pPr>
+            <w:r>
+              <w:rPr>
+                <w:lang w:val="sv-SE"/>
+              </w:rPr>
+              <w:t>2</w:t>
+            </w:r>
+          </w:p>
+        </w:tc>
+        <w:tc>
+          <w:tcPr>
+            <w:tcW w:w="6533" w:type="dxa"/>
+            <w:tcBorders>
+              <w:top w:val="single" w:sz="4" w:space="0" w:color="000000"/>
+              <w:left w:val="single" w:sz="4" w:space="0" w:color="000000"/>
+              <w:bottom w:val="single" w:sz="4" w:space="0" w:color="000000"/>
+              <w:right w:val="single" w:sz="4" w:space="0" w:color="000000"/>
+            </w:tcBorders>
+          </w:tcPr>
+          <w:p>
+            <w:pPr>
+              <w:pStyle w:val="TableText"/>
+              <w:ind w:left="0"/>
+              <w:rPr>
+                <w:sz w:val="20"/>
+                <w:lang w:val="sv-SE"/>
+              </w:rPr>
+            </w:pPr>
+            <w:r>
+              <w:rPr>
+                <w:sz w:val="20"/>
+                <w:lang w:val="sv-SE"/>
+              </w:rPr>
+              <w:t>Uppdatera hantering av id innan release av denna version av remissdomänen</w:t>
+            </w:r>
+          </w:p>
+        </w:tc>
+      </w:tr>
+      <w:tr>
+        <w:trPr>
+          <w:cantSplit/>
+          <w:trHeight w:val="761"/>
+        </w:trPr>
+        <w:tc>
+          <w:tcPr>
+            <w:tcW w:w="2388" w:type="dxa"/>
+            <w:tcBorders>
+              <w:top w:val="single" w:sz="4" w:space="0" w:color="000000"/>
+              <w:left w:val="single" w:sz="4" w:space="0" w:color="000000"/>
+              <w:bottom w:val="single" w:sz="4" w:space="0" w:color="000000"/>
+            </w:tcBorders>
+          </w:tcPr>
+          <w:p>
+            <w:pPr>
+              <w:pStyle w:val="TableHeader"/>
+              <w:snapToGrid w:val="0"/>
+              <w:jc w:val="left"/>
+              <w:rPr>
+                <w:lang w:val="sv-SE"/>
+              </w:rPr>
+            </w:pPr>
+          </w:p>
+        </w:tc>
+        <w:tc>
+          <w:tcPr>
+            <w:tcW w:w="395" w:type="dxa"/>
+            <w:tcBorders>
+              <w:top w:val="single" w:sz="4" w:space="0" w:color="000000"/>
+              <w:left w:val="single" w:sz="4" w:space="0" w:color="000000"/>
+              <w:bottom w:val="single" w:sz="4" w:space="0" w:color="000000"/>
+            </w:tcBorders>
+          </w:tcPr>
+          <w:p>
+            <w:pPr>
+              <w:pStyle w:val="TableText"/>
+              <w:snapToGrid w:val="0"/>
+              <w:rPr>
+                <w:lang w:val="sv-SE"/>
+              </w:rPr>
+            </w:pPr>
+            <w:r>
+              <w:rPr>
+                <w:lang w:val="sv-SE"/>
+              </w:rPr>
+              <w:t>3</w:t>
+            </w:r>
+          </w:p>
+        </w:tc>
+        <w:tc>
+          <w:tcPr>
+            <w:tcW w:w="6533" w:type="dxa"/>
+            <w:tcBorders>
+              <w:top w:val="single" w:sz="4" w:space="0" w:color="000000"/>
+              <w:left w:val="single" w:sz="4" w:space="0" w:color="000000"/>
+              <w:bottom w:val="single" w:sz="4" w:space="0" w:color="000000"/>
+              <w:right w:val="single" w:sz="4" w:space="0" w:color="000000"/>
+            </w:tcBorders>
+          </w:tcPr>
+          <w:p>
+            <w:pPr>
+              <w:pStyle w:val="TableText"/>
+              <w:ind w:left="0"/>
+              <w:rPr>
+                <w:sz w:val="20"/>
+                <w:lang w:val="sv-SE"/>
+              </w:rPr>
+            </w:pPr>
+            <w:r>
+              <w:rPr>
+                <w:sz w:val="20"/>
+                <w:lang w:val="sv-SE"/>
+              </w:rPr>
+              <w:t>Uppdatera inte hantering av id</w:t>
+            </w:r>
+          </w:p>
+        </w:tc>
+      </w:tr>
+      <w:tr>
+        <w:trPr>
+          <w:cantSplit/>
+        </w:trPr>
+        <w:tc>
+          <w:tcPr>
+            <w:tcW w:w="2388" w:type="dxa"/>
+            <w:tcBorders>
+              <w:top w:val="single" w:sz="4" w:space="0" w:color="000000"/>
+              <w:left w:val="single" w:sz="4" w:space="0" w:color="000000"/>
+              <w:bottom w:val="single" w:sz="4" w:space="0" w:color="000000"/>
+            </w:tcBorders>
+          </w:tcPr>
+          <w:p>
+            <w:pPr>
+              <w:pStyle w:val="TableHeader"/>
+              <w:snapToGrid w:val="0"/>
+              <w:jc w:val="left"/>
+              <w:rPr>
+                <w:lang w:val="sv-SE"/>
+              </w:rPr>
+            </w:pPr>
+            <w:r>
+              <w:rPr>
+                <w:lang w:val="sv-SE"/>
+              </w:rPr>
+              <w:t>Beslut</w:t>
+            </w:r>
+          </w:p>
+        </w:tc>
+        <w:tc>
+          <w:tcPr>
+            <w:tcW w:w="6928" w:type="dxa"/>
+            <w:gridSpan w:val="2"/>
+            <w:tcBorders>
+              <w:top w:val="single" w:sz="4" w:space="0" w:color="000000"/>
+              <w:left w:val="single" w:sz="4" w:space="0" w:color="000000"/>
+              <w:bottom w:val="single" w:sz="4" w:space="0" w:color="000000"/>
+              <w:right w:val="single" w:sz="4" w:space="0" w:color="000000"/>
+            </w:tcBorders>
+          </w:tcPr>
+          <w:p>
+            <w:pPr>
+              <w:pStyle w:val="TableText"/>
+              <w:snapToGrid w:val="0"/>
+              <w:rPr>
+                <w:b/>
+                <w:bCs/>
+                <w:lang w:val="sv-SE"/>
+              </w:rPr>
+            </w:pPr>
+            <w:r>
+              <w:rPr>
+                <w:b/>
+                <w:bCs/>
+                <w:lang w:val="sv-SE"/>
+              </w:rPr>
+              <w:t>Alternativ 1</w:t>
+            </w:r>
+          </w:p>
+          <w:p>
+            <w:pPr>
+              <w:pStyle w:val="Brdtext"/>
+            </w:pPr>
+          </w:p>
+          <w:p>
+            <w:pPr>
+              <w:pStyle w:val="TableText"/>
+              <w:snapToGrid w:val="0"/>
+              <w:rPr>
+                <w:rFonts w:cs="Arial"/>
+                <w:lang w:val="sv-SE"/>
+              </w:rPr>
+            </w:pPr>
+          </w:p>
+        </w:tc>
+      </w:tr>
+      <w:tr>
+        <w:trPr>
+          <w:cantSplit/>
+        </w:trPr>
+        <w:tc>
+          <w:tcPr>
+            <w:tcW w:w="2388" w:type="dxa"/>
+            <w:tcBorders>
+              <w:top w:val="single" w:sz="4" w:space="0" w:color="000000"/>
+              <w:left w:val="single" w:sz="4" w:space="0" w:color="000000"/>
+              <w:bottom w:val="single" w:sz="4" w:space="0" w:color="000000"/>
+            </w:tcBorders>
+          </w:tcPr>
+          <w:p>
+            <w:pPr>
+              <w:pStyle w:val="TableHeader"/>
+              <w:snapToGrid w:val="0"/>
+              <w:jc w:val="left"/>
+              <w:rPr>
+                <w:lang w:val="sv-SE"/>
+              </w:rPr>
+            </w:pPr>
+            <w:r>
+              <w:rPr>
+                <w:lang w:val="sv-SE"/>
+              </w:rPr>
+              <w:t>Skäl till beslut</w:t>
+            </w:r>
+          </w:p>
+        </w:tc>
+        <w:tc>
+          <w:tcPr>
+            <w:tcW w:w="6928" w:type="dxa"/>
+            <w:gridSpan w:val="2"/>
+            <w:tcBorders>
+              <w:top w:val="single" w:sz="4" w:space="0" w:color="000000"/>
+              <w:left w:val="single" w:sz="4" w:space="0" w:color="000000"/>
+              <w:bottom w:val="single" w:sz="4" w:space="0" w:color="000000"/>
+              <w:right w:val="single" w:sz="4" w:space="0" w:color="000000"/>
+            </w:tcBorders>
+          </w:tcPr>
+          <w:p>
+            <w:pPr>
+              <w:pStyle w:val="Brdtext"/>
+            </w:pPr>
+            <w:r>
+              <w:t>Flera landsting vill starta med nuvarande implementation vilket gör att förvaltningen anser det onödigt att göra denna förändring i dagsläget. Under 2015 planeras redan uppdateringar av kontrakten där denna förändring kan införas.</w:t>
+            </w:r>
+          </w:p>
+        </w:tc>
+      </w:tr>
+      <w:tr>
+        <w:trPr>
+          <w:cantSplit/>
+        </w:trPr>
+        <w:tc>
+          <w:tcPr>
+            <w:tcW w:w="2388" w:type="dxa"/>
+            <w:tcBorders>
+              <w:top w:val="single" w:sz="4" w:space="0" w:color="000000"/>
+              <w:left w:val="single" w:sz="4" w:space="0" w:color="000000"/>
+              <w:bottom w:val="single" w:sz="4" w:space="0" w:color="000000"/>
+            </w:tcBorders>
+          </w:tcPr>
+          <w:p>
+            <w:pPr>
+              <w:pStyle w:val="TableHeader"/>
+              <w:snapToGrid w:val="0"/>
+              <w:jc w:val="left"/>
+              <w:rPr>
+                <w:lang w:val="sv-SE"/>
+              </w:rPr>
+            </w:pPr>
+            <w:r>
+              <w:rPr>
+                <w:lang w:val="sv-SE"/>
+              </w:rPr>
+              <w:t>Konsekvenser</w:t>
+            </w:r>
+          </w:p>
+        </w:tc>
+        <w:tc>
+          <w:tcPr>
+            <w:tcW w:w="6928" w:type="dxa"/>
+            <w:gridSpan w:val="2"/>
+            <w:tcBorders>
+              <w:top w:val="single" w:sz="4" w:space="0" w:color="000000"/>
+              <w:left w:val="single" w:sz="4" w:space="0" w:color="000000"/>
+              <w:bottom w:val="single" w:sz="4" w:space="0" w:color="000000"/>
+              <w:right w:val="single" w:sz="4" w:space="0" w:color="000000"/>
+            </w:tcBorders>
+          </w:tcPr>
+          <w:p>
+            <w:pPr>
+              <w:pStyle w:val="Brdtext"/>
+              <w:rPr>
+                <w:sz w:val="20"/>
+                <w:szCs w:val="20"/>
+              </w:rPr>
+            </w:pPr>
+            <w:r>
+              <w:t>Fördröjer inte produktionsstart. Ytterligare en förändring till nästa release av domänen.</w:t>
+            </w:r>
+          </w:p>
+        </w:tc>
+      </w:tr>
+      <w:tr>
+        <w:trPr>
+          <w:cantSplit/>
+        </w:trPr>
+        <w:tc>
+          <w:tcPr>
+            <w:tcW w:w="2388" w:type="dxa"/>
+            <w:tcBorders>
+              <w:top w:val="single" w:sz="4" w:space="0" w:color="000000"/>
+              <w:left w:val="single" w:sz="4" w:space="0" w:color="000000"/>
+              <w:bottom w:val="single" w:sz="4" w:space="0" w:color="000000"/>
+            </w:tcBorders>
+          </w:tcPr>
+          <w:p>
+            <w:pPr>
+              <w:pStyle w:val="TableHeader"/>
+              <w:snapToGrid w:val="0"/>
+              <w:jc w:val="left"/>
+              <w:rPr>
+                <w:lang w:val="sv-SE"/>
+              </w:rPr>
+            </w:pPr>
+            <w:r>
+              <w:rPr>
+                <w:lang w:val="sv-SE"/>
+              </w:rPr>
+              <w:t>Avvikelsehantering</w:t>
+            </w:r>
+          </w:p>
+        </w:tc>
+        <w:tc>
+          <w:tcPr>
+            <w:tcW w:w="6928" w:type="dxa"/>
+            <w:gridSpan w:val="2"/>
+            <w:tcBorders>
+              <w:top w:val="single" w:sz="4" w:space="0" w:color="000000"/>
+              <w:left w:val="single" w:sz="4" w:space="0" w:color="000000"/>
+              <w:bottom w:val="single" w:sz="4" w:space="0" w:color="000000"/>
+              <w:right w:val="single" w:sz="4" w:space="0" w:color="000000"/>
+            </w:tcBorders>
+          </w:tcPr>
+          <w:p>
+            <w:pPr>
+              <w:pStyle w:val="Brdtext"/>
+              <w:rPr>
+                <w:sz w:val="20"/>
+              </w:rPr>
+            </w:pPr>
+            <w:r>
+              <w:t xml:space="preserve">Behöver hanteras av </w:t>
+            </w:r>
+            <w:proofErr w:type="spellStart"/>
+            <w:r>
+              <w:t>NeR</w:t>
+            </w:r>
+            <w:proofErr w:type="spellEnd"/>
+            <w:r>
+              <w:t>-förvaltning</w:t>
+            </w:r>
+          </w:p>
+        </w:tc>
+      </w:tr>
+    </w:tbl>
+    <w:p/>
+    <w:p>
+      <w:pPr>
+        <w:pStyle w:val="Brdtext"/>
+      </w:pPr>
+    </w:p>
     <w:sectPr>
-      <w:headerReference w:type="even" r:id="rId10"/>
-      <w:headerReference w:type="default" r:id="rId11"/>
-      <w:footerReference w:type="default" r:id="rId12"/>
-      <w:headerReference w:type="first" r:id="rId13"/>
+      <w:headerReference w:type="even" r:id="rId9"/>
+      <w:headerReference w:type="default" r:id="rId10"/>
+      <w:footerReference w:type="default" r:id="rId11"/>
+      <w:headerReference w:type="first" r:id="rId12"/>
       <w:pgSz w:w="11906" w:h="16838" w:code="9"/>
       <w:pgMar w:top="2948" w:right="1701" w:bottom="1814" w:left="1701" w:header="340" w:footer="0" w:gutter="0"/>
       <w:pgNumType w:start="0"/>
@@ -6972,21 +8011,11 @@
           <w:pPr>
             <w:pStyle w:val="Sidfot"/>
           </w:pPr>
-          <w:r>
-            <w:fldChar w:fldCharType="begin"/>
-          </w:r>
-          <w:r>
-            <w:instrText xml:space="preserve"> TITLE  \* MERGEFORMAT </w:instrText>
-          </w:r>
-          <w:r>
-            <w:fldChar w:fldCharType="separate"/>
-          </w:r>
-          <w:r>
-            <w:t>Dokumentnamn</w:t>
-          </w:r>
-          <w:r>
-            <w:fldChar w:fldCharType="end"/>
-          </w:r>
+          <w:fldSimple w:instr=" TITLE  \* MERGEFORMAT ">
+            <w:r>
+              <w:t>Dokumentnamn</w:t>
+            </w:r>
+          </w:fldSimple>
           <w:r>
             <w:rPr>
               <w:noProof/>
@@ -6996,21 +8025,11 @@
           <w:r>
             <w:t xml:space="preserve">Version: </w:t>
           </w:r>
-          <w:r>
-            <w:fldChar w:fldCharType="begin"/>
-          </w:r>
-          <w:r>
-            <w:instrText xml:space="preserve"> DOCPROPERTY "Version" \* MERGEFORMAT </w:instrText>
-          </w:r>
-          <w:r>
-            <w:fldChar w:fldCharType="separate"/>
-          </w:r>
-          <w:r>
-            <w:t>1.0</w:t>
-          </w:r>
-          <w:r>
-            <w:fldChar w:fldCharType="end"/>
-          </w:r>
+          <w:fldSimple w:instr=" DOCPROPERTY &quot;Version&quot; \* MERGEFORMAT ">
+            <w:r>
+              <w:t>1.0</w:t>
+            </w:r>
+          </w:fldSimple>
           <w:r>
             <w:t xml:space="preserve"> </w:t>
           </w:r>
@@ -7111,27 +8130,14 @@
           <w:pPr>
             <w:pStyle w:val="Sidfot"/>
           </w:pPr>
-          <w:r>
-            <w:fldChar w:fldCharType="begin"/>
-          </w:r>
-          <w:r>
-            <w:instrText xml:space="preserve"> SAVEDATE  \* MERGEFORMAT </w:instrText>
-          </w:r>
-          <w:r>
-            <w:fldChar w:fldCharType="separate"/>
-          </w:r>
-          <w:r>
-            <w:rPr>
-              <w:noProof/>
-            </w:rPr>
-            <w:t>2014-10-08 17:48:00</w:t>
-          </w:r>
-          <w:r>
-            <w:rPr>
-              <w:noProof/>
-            </w:rPr>
-            <w:fldChar w:fldCharType="end"/>
-          </w:r>
+          <w:fldSimple w:instr=" SAVEDATE  \* MERGEFORMAT ">
+            <w:r>
+              <w:rPr>
+                <w:noProof/>
+              </w:rPr>
+              <w:t>2014-10-13 15:23:00</w:t>
+            </w:r>
+          </w:fldSimple>
         </w:p>
       </w:tc>
     </w:tr>
@@ -7419,21 +8425,21 @@
         <v:path o:extrusionok="f" gradientshapeok="t" o:connecttype="rect"/>
         <o:lock v:ext="edit" aspectratio="t"/>
       </v:shapetype>
-      <v:shape id="_x0000_i1038" type="#_x0000_t75" style="width:4.5pt;height:13.5pt" o:bullet="t">
+      <v:shape id="_x0000_i1104" type="#_x0000_t75" style="width:4.5pt;height:13.5pt" o:bullet="t">
         <v:imagedata r:id="rId1" o:title="Pil-v2-Word"/>
       </v:shape>
     </w:pict>
   </w:numPicBullet>
   <w:numPicBullet w:numPicBulletId="1">
     <w:pict>
-      <v:shape id="_x0000_i1039" type="#_x0000_t75" style="width:4.5pt;height:12pt" o:bullet="t">
+      <v:shape id="_x0000_i1105" type="#_x0000_t75" style="width:4.5pt;height:12pt" o:bullet="t">
         <v:imagedata r:id="rId2" o:title="Pil-v2-Word"/>
       </v:shape>
     </w:pict>
   </w:numPicBullet>
   <w:numPicBullet w:numPicBulletId="2">
     <w:pict>
-      <v:shape id="_x0000_i1040" type="#_x0000_t75" style="width:4pt;height:9pt" o:bullet="t">
+      <v:shape id="_x0000_i1106" type="#_x0000_t75" style="width:4pt;height:9pt" o:bullet="t">
         <v:imagedata r:id="rId3" o:title="Pil-v2-Word"/>
       </v:shape>
     </w:pict>
@@ -12879,7 +13885,7 @@
 </file>
 
 <file path=customXml/itemProps1.xml><?xml version="1.0" encoding="utf-8"?>
-<ds:datastoreItem xmlns:ds="http://schemas.openxmlformats.org/officeDocument/2006/customXml" ds:itemID="{065FEDD7-3F58-4FF3-99DB-0D2A19C3923B}">
+<ds:datastoreItem xmlns:ds="http://schemas.openxmlformats.org/officeDocument/2006/customXml" ds:itemID="{8DD0A28B-B15A-4904-BA49-8BE6E9E67447}">
   <ds:schemaRefs>
     <ds:schemaRef ds:uri="http://schemas.openxmlformats.org/officeDocument/2006/bibliography"/>
   </ds:schemaRefs>

</xml_diff>

<commit_message>
some changes for next version
</commit_message>
<xml_diff>
--- a/ServiceInteractions/riv/clinicalprocess/activity/request/trunk/docs/AB_clinicalprocess_activity_request.docx
+++ b/ServiceInteractions/riv/clinicalprocess/activity/request/trunk/docs/AB_clinicalprocess_activity_request.docx
@@ -340,7 +340,6 @@
           <w:docPartUnique/>
         </w:docPartObj>
       </w:sdtPr>
-      <w:sdtEndPr/>
       <w:sdtContent>
         <w:p>
           <w:pPr>
@@ -431,7 +430,7 @@
             <w:rPr>
               <w:noProof/>
             </w:rPr>
-            <w:instrText xml:space="preserve"> PAGEREF _Toc398623498 \h </w:instrText>
+            <w:instrText xml:space="preserve"> PAGEREF _Toc412030457 \h </w:instrText>
           </w:r>
           <w:r>
             <w:rPr>
@@ -512,7 +511,7 @@
             <w:rPr>
               <w:noProof/>
             </w:rPr>
-            <w:instrText xml:space="preserve"> PAGEREF _Toc398623499 \h </w:instrText>
+            <w:instrText xml:space="preserve"> PAGEREF _Toc412030458 \h </w:instrText>
           </w:r>
           <w:r>
             <w:rPr>
@@ -593,7 +592,7 @@
             <w:rPr>
               <w:noProof/>
             </w:rPr>
-            <w:instrText xml:space="preserve"> PAGEREF _Toc398623500 \h </w:instrText>
+            <w:instrText xml:space="preserve"> PAGEREF _Toc412030459 \h </w:instrText>
           </w:r>
           <w:r>
             <w:rPr>
@@ -676,7 +675,7 @@
             <w:rPr>
               <w:noProof/>
             </w:rPr>
-            <w:instrText xml:space="preserve"> PAGEREF _Toc398623501 \h </w:instrText>
+            <w:instrText xml:space="preserve"> PAGEREF _Toc412030460 \h </w:instrText>
           </w:r>
           <w:r>
             <w:rPr>
@@ -739,7 +738,7 @@
             <w:rPr>
               <w:noProof/>
             </w:rPr>
-            <w:instrText xml:space="preserve"> PAGEREF _Toc398623502 \h </w:instrText>
+            <w:instrText xml:space="preserve"> PAGEREF _Toc412030461 \h </w:instrText>
           </w:r>
           <w:r>
             <w:rPr>
@@ -802,7 +801,7 @@
             <w:rPr>
               <w:noProof/>
             </w:rPr>
-            <w:instrText xml:space="preserve"> PAGEREF _Toc398623503 \h </w:instrText>
+            <w:instrText xml:space="preserve"> PAGEREF _Toc412030462 \h </w:instrText>
           </w:r>
           <w:r>
             <w:rPr>
@@ -865,7 +864,133 @@
             <w:rPr>
               <w:noProof/>
             </w:rPr>
-            <w:instrText xml:space="preserve"> PAGEREF _Toc398623504 \h </w:instrText>
+            <w:instrText xml:space="preserve"> PAGEREF _Toc412030463 \h </w:instrText>
+          </w:r>
+          <w:r>
+            <w:rPr>
+              <w:noProof/>
+            </w:rPr>
+          </w:r>
+          <w:r>
+            <w:rPr>
+              <w:noProof/>
+            </w:rPr>
+            <w:fldChar w:fldCharType="separate"/>
+          </w:r>
+          <w:r>
+            <w:rPr>
+              <w:noProof/>
+            </w:rPr>
+            <w:t>7</w:t>
+          </w:r>
+          <w:r>
+            <w:rPr>
+              <w:noProof/>
+            </w:rPr>
+            <w:fldChar w:fldCharType="end"/>
+          </w:r>
+        </w:p>
+        <w:p>
+          <w:pPr>
+            <w:pStyle w:val="Innehll2"/>
+            <w:tabs>
+              <w:tab w:val="right" w:leader="dot" w:pos="8494"/>
+            </w:tabs>
+            <w:rPr>
+              <w:rFonts w:asciiTheme="minorHAnsi" w:eastAsiaTheme="minorEastAsia" w:hAnsiTheme="minorHAnsi" w:cstheme="minorBidi"/>
+              <w:noProof/>
+              <w:color w:val="auto"/>
+              <w:sz w:val="22"/>
+              <w:szCs w:val="22"/>
+              <w:lang w:eastAsia="sv-SE"/>
+            </w:rPr>
+          </w:pPr>
+          <w:r>
+            <w:rPr>
+              <w:noProof/>
+            </w:rPr>
+            <w:t>AB-2.4: Utbudskatalog</w:t>
+          </w:r>
+          <w:r>
+            <w:rPr>
+              <w:noProof/>
+            </w:rPr>
+            <w:tab/>
+          </w:r>
+          <w:r>
+            <w:rPr>
+              <w:noProof/>
+            </w:rPr>
+            <w:fldChar w:fldCharType="begin"/>
+          </w:r>
+          <w:r>
+            <w:rPr>
+              <w:noProof/>
+            </w:rPr>
+            <w:instrText xml:space="preserve"> PAGEREF _Toc412030464 \h </w:instrText>
+          </w:r>
+          <w:r>
+            <w:rPr>
+              <w:noProof/>
+            </w:rPr>
+          </w:r>
+          <w:r>
+            <w:rPr>
+              <w:noProof/>
+            </w:rPr>
+            <w:fldChar w:fldCharType="separate"/>
+          </w:r>
+          <w:r>
+            <w:rPr>
+              <w:noProof/>
+            </w:rPr>
+            <w:t>7</w:t>
+          </w:r>
+          <w:r>
+            <w:rPr>
+              <w:noProof/>
+            </w:rPr>
+            <w:fldChar w:fldCharType="end"/>
+          </w:r>
+        </w:p>
+        <w:p>
+          <w:pPr>
+            <w:pStyle w:val="Innehll2"/>
+            <w:tabs>
+              <w:tab w:val="right" w:leader="dot" w:pos="8494"/>
+            </w:tabs>
+            <w:rPr>
+              <w:rFonts w:asciiTheme="minorHAnsi" w:eastAsiaTheme="minorEastAsia" w:hAnsiTheme="minorHAnsi" w:cstheme="minorBidi"/>
+              <w:noProof/>
+              <w:color w:val="auto"/>
+              <w:sz w:val="22"/>
+              <w:szCs w:val="22"/>
+              <w:lang w:eastAsia="sv-SE"/>
+            </w:rPr>
+          </w:pPr>
+          <w:r>
+            <w:rPr>
+              <w:noProof/>
+            </w:rPr>
+            <w:t>AB-2.5: Defekta länskoder i kontraktet</w:t>
+          </w:r>
+          <w:r>
+            <w:rPr>
+              <w:noProof/>
+            </w:rPr>
+            <w:tab/>
+          </w:r>
+          <w:r>
+            <w:rPr>
+              <w:noProof/>
+            </w:rPr>
+            <w:fldChar w:fldCharType="begin"/>
+          </w:r>
+          <w:r>
+            <w:rPr>
+              <w:noProof/>
+            </w:rPr>
+            <w:instrText xml:space="preserve"> PAGEREF _Toc412030465 \h </w:instrText>
           </w:r>
           <w:r>
             <w:rPr>
@@ -910,7 +1035,7 @@
             <w:rPr>
               <w:noProof/>
             </w:rPr>
-            <w:t>AB-2.4: Utbud/Sortimentskatalog</w:t>
+            <w:t>AB-2.6: Id-nummer hanteras inte enligt gällande praxis i tjänstekontrakt</w:t>
           </w:r>
           <w:r>
             <w:rPr>
@@ -928,7 +1053,7 @@
             <w:rPr>
               <w:noProof/>
             </w:rPr>
-            <w:instrText xml:space="preserve"> PAGEREF _Toc398623505 \h </w:instrText>
+            <w:instrText xml:space="preserve"> PAGEREF _Toc412030466 \h </w:instrText>
           </w:r>
           <w:r>
             <w:rPr>
@@ -955,6 +1080,69 @@
           </w:r>
         </w:p>
         <w:p>
+          <w:pPr>
+            <w:pStyle w:val="Innehll2"/>
+            <w:tabs>
+              <w:tab w:val="right" w:leader="dot" w:pos="8494"/>
+            </w:tabs>
+            <w:rPr>
+              <w:rFonts w:asciiTheme="minorHAnsi" w:eastAsiaTheme="minorEastAsia" w:hAnsiTheme="minorHAnsi" w:cstheme="minorBidi"/>
+              <w:noProof/>
+              <w:color w:val="auto"/>
+              <w:sz w:val="22"/>
+              <w:szCs w:val="22"/>
+              <w:lang w:eastAsia="sv-SE"/>
+            </w:rPr>
+          </w:pPr>
+          <w:r>
+            <w:rPr>
+              <w:noProof/>
+            </w:rPr>
+            <w:t>AB-2.7: Remissdatum i remiss strukturellt felplacerad</w:t>
+          </w:r>
+          <w:r>
+            <w:rPr>
+              <w:noProof/>
+            </w:rPr>
+            <w:tab/>
+          </w:r>
+          <w:r>
+            <w:rPr>
+              <w:noProof/>
+            </w:rPr>
+            <w:fldChar w:fldCharType="begin"/>
+          </w:r>
+          <w:r>
+            <w:rPr>
+              <w:noProof/>
+            </w:rPr>
+            <w:instrText xml:space="preserve"> PAGEREF _Toc412030467 \h </w:instrText>
+          </w:r>
+          <w:r>
+            <w:rPr>
+              <w:noProof/>
+            </w:rPr>
+          </w:r>
+          <w:r>
+            <w:rPr>
+              <w:noProof/>
+            </w:rPr>
+            <w:fldChar w:fldCharType="separate"/>
+          </w:r>
+          <w:r>
+            <w:rPr>
+              <w:noProof/>
+            </w:rPr>
+            <w:t>10</w:t>
+          </w:r>
+          <w:r>
+            <w:rPr>
+              <w:noProof/>
+            </w:rPr>
+            <w:fldChar w:fldCharType="end"/>
+          </w:r>
+        </w:p>
+        <w:p>
           <w:r>
             <w:rPr>
               <w:rFonts w:ascii="Arial" w:hAnsi="Arial"/>
@@ -1464,7 +1652,7 @@
         <w:pStyle w:val="Rubrik1Nr"/>
       </w:pPr>
       <w:bookmarkStart w:id="3" w:name="_Toc230936749"/>
-      <w:bookmarkStart w:id="4" w:name="_Toc398623498"/>
+      <w:bookmarkStart w:id="4" w:name="_Toc412030457"/>
       <w:bookmarkEnd w:id="0"/>
       <w:bookmarkEnd w:id="1"/>
       <w:bookmarkEnd w:id="2"/>
@@ -1501,7 +1689,7 @@
       <w:bookmarkStart w:id="5" w:name="_Toc264866304"/>
       <w:bookmarkStart w:id="6" w:name="_Toc185913452"/>
       <w:bookmarkStart w:id="7" w:name="_Toc230936750"/>
-      <w:bookmarkStart w:id="8" w:name="_Toc398623499"/>
+      <w:bookmarkStart w:id="8" w:name="_Toc412030458"/>
       <w:r>
         <w:t>Syfte</w:t>
       </w:r>
@@ -1590,7 +1778,7 @@
         <w:pStyle w:val="Rubrik2Nr"/>
       </w:pPr>
       <w:bookmarkStart w:id="9" w:name="_Toc230936751"/>
-      <w:bookmarkStart w:id="10" w:name="_Toc398623500"/>
+      <w:bookmarkStart w:id="10" w:name="_Toc412030459"/>
       <w:r>
         <w:t>Begrepp</w:t>
       </w:r>
@@ -1943,7 +2131,7 @@
       <w:bookmarkStart w:id="11" w:name="_Toc264866307"/>
       <w:bookmarkStart w:id="12" w:name="_Toc185913455"/>
       <w:bookmarkStart w:id="13" w:name="_Toc230936752"/>
-      <w:bookmarkStart w:id="14" w:name="_Toc398623501"/>
+      <w:bookmarkStart w:id="14" w:name="_Toc412030460"/>
       <w:r>
         <w:lastRenderedPageBreak/>
         <w:t>Arkitekturella beslut</w:t>
@@ -1968,16 +2156,16 @@
         <w:spacing w:before="360" w:after="60" w:line="240" w:lineRule="atLeast"/>
       </w:pPr>
       <w:bookmarkStart w:id="15" w:name="_Toc343780097"/>
-      <w:bookmarkStart w:id="16" w:name="_Toc398623502"/>
-      <w:bookmarkStart w:id="17" w:name="_Ref225908901"/>
-      <w:bookmarkStart w:id="18" w:name="_Ref225909090"/>
-      <w:bookmarkStart w:id="19" w:name="_Ref225909231"/>
-      <w:bookmarkStart w:id="20" w:name="_Ref226178323"/>
+      <w:bookmarkStart w:id="16" w:name="_Ref225908901"/>
+      <w:bookmarkStart w:id="17" w:name="_Ref225909090"/>
+      <w:bookmarkStart w:id="18" w:name="_Ref225909231"/>
+      <w:bookmarkStart w:id="19" w:name="_Ref226178323"/>
+      <w:bookmarkStart w:id="20" w:name="_Toc412030461"/>
       <w:r>
         <w:t>AB-2.1: Remisstatus</w:t>
       </w:r>
       <w:bookmarkEnd w:id="15"/>
-      <w:bookmarkEnd w:id="16"/>
+      <w:bookmarkEnd w:id="20"/>
     </w:p>
     <w:tbl>
       <w:tblPr>
@@ -3144,7 +3332,7 @@
         <w:br w:type="page"/>
       </w:r>
       <w:bookmarkStart w:id="24" w:name="_Toc343780099"/>
-      <w:bookmarkStart w:id="25" w:name="_Toc398623503"/>
+      <w:bookmarkStart w:id="25" w:name="_Toc412030462"/>
       <w:r>
         <w:lastRenderedPageBreak/>
         <w:t xml:space="preserve">AB-2.2: </w:t>
@@ -4312,7 +4500,7 @@
         <w:suppressAutoHyphens/>
         <w:spacing w:before="360" w:after="60" w:line="240" w:lineRule="atLeast"/>
       </w:pPr>
-      <w:bookmarkStart w:id="27" w:name="_Toc398623504"/>
+      <w:bookmarkStart w:id="27" w:name="_Toc412030463"/>
       <w:r>
         <w:lastRenderedPageBreak/>
         <w:t>AB-2.3: Remittent och svarmottagare ska kunna vara olika enheter</w:t>
@@ -5110,11 +5298,11 @@
         <w:spacing w:before="360" w:after="60" w:line="240" w:lineRule="atLeast"/>
       </w:pPr>
       <w:bookmarkStart w:id="28" w:name="_Toc343780102"/>
-      <w:bookmarkStart w:id="29" w:name="_Toc398623505"/>
+      <w:bookmarkStart w:id="29" w:name="_Toc412030464"/>
+      <w:bookmarkEnd w:id="16"/>
       <w:bookmarkEnd w:id="17"/>
       <w:bookmarkEnd w:id="18"/>
       <w:bookmarkEnd w:id="19"/>
-      <w:bookmarkEnd w:id="20"/>
       <w:bookmarkEnd w:id="21"/>
       <w:bookmarkEnd w:id="22"/>
       <w:bookmarkEnd w:id="23"/>
@@ -5965,9 +6153,11 @@
         <w:suppressAutoHyphens/>
         <w:spacing w:before="360" w:after="60" w:line="240" w:lineRule="atLeast"/>
       </w:pPr>
+      <w:bookmarkStart w:id="30" w:name="_Toc412030465"/>
       <w:r>
         <w:t>AB-2.5: Defekta länskoder i kontraktet</w:t>
       </w:r>
+      <w:bookmarkEnd w:id="30"/>
     </w:p>
     <w:tbl>
       <w:tblPr>
@@ -6810,6 +7000,7 @@
         <w:lastRenderedPageBreak/>
         <w:t xml:space="preserve"> </w:t>
       </w:r>
+      <w:bookmarkStart w:id="31" w:name="_Toc412030466"/>
       <w:r>
         <w:t xml:space="preserve">AB-2.6: </w:t>
       </w:r>
@@ -6821,6 +7012,7 @@
       <w:r>
         <w:t xml:space="preserve"> hanteras inte enligt gällande praxis i tjänstekontrakt</w:t>
       </w:r>
+      <w:bookmarkEnd w:id="31"/>
     </w:p>
     <w:tbl>
       <w:tblPr>
@@ -7622,18 +7814,11 @@
         <w:suppressAutoHyphens/>
         <w:spacing w:before="360" w:after="60" w:line="240" w:lineRule="atLeast"/>
       </w:pPr>
+      <w:bookmarkStart w:id="32" w:name="_Toc412030467"/>
       <w:r>
-        <w:t>AB-2.</w:t>
+        <w:t>AB-2.7: Remissdatum i remiss strukturellt felplacerad</w:t>
       </w:r>
-      <w:r>
-        <w:t>7</w:t>
-      </w:r>
-      <w:r>
-        <w:t xml:space="preserve">: </w:t>
-      </w:r>
-      <w:r>
-        <w:t>Remissdatum i remiss strukturellt felplacerad</w:t>
-      </w:r>
+      <w:bookmarkEnd w:id="32"/>
     </w:p>
     <w:tbl>
       <w:tblPr>
@@ -8003,56 +8188,21 @@
                 <w:sz w:val="20"/>
                 <w:lang w:val="sv-SE"/>
               </w:rPr>
-              <w:t xml:space="preserve">Uppdatera </w:t>
+              <w:t xml:space="preserve">Uppdatera placering av </w:t>
             </w:r>
             <w:r>
               <w:rPr>
                 <w:sz w:val="20"/>
                 <w:lang w:val="sv-SE"/>
               </w:rPr>
-              <w:t>placering av</w:t>
+              <w:t>remissdatum</w:t>
             </w:r>
             <w:r>
               <w:rPr>
                 <w:sz w:val="20"/>
                 <w:lang w:val="sv-SE"/>
               </w:rPr>
-              <w:t xml:space="preserve"> </w:t>
-            </w:r>
-            <w:r>
-              <w:rPr>
-                <w:sz w:val="20"/>
-                <w:lang w:val="sv-SE"/>
-              </w:rPr>
-              <w:t>remissdatum</w:t>
-            </w:r>
-            <w:r>
-              <w:rPr>
-                <w:sz w:val="20"/>
-                <w:lang w:val="sv-SE"/>
-              </w:rPr>
-              <w:t xml:space="preserve"> i nästa </w:t>
-            </w:r>
-            <w:r>
-              <w:rPr>
-                <w:sz w:val="20"/>
-                <w:lang w:val="sv-SE"/>
-              </w:rPr>
-              <w:t xml:space="preserve">major </w:t>
-            </w:r>
-            <w:r>
-              <w:rPr>
-                <w:sz w:val="20"/>
-                <w:lang w:val="sv-SE"/>
-              </w:rPr>
-              <w:t>version</w:t>
-            </w:r>
-            <w:r>
-              <w:rPr>
-                <w:sz w:val="20"/>
-                <w:lang w:val="sv-SE"/>
-              </w:rPr>
-              <w:t xml:space="preserve"> av detta kontrakt</w:t>
+              <w:t xml:space="preserve"> i nästa major version av detta kontrakt</w:t>
             </w:r>
           </w:p>
         </w:tc>
@@ -8133,8 +8283,6 @@
               </w:rPr>
               <w:t>Uppdatera inte placering</w:t>
             </w:r>
-            <w:bookmarkStart w:id="30" w:name="_GoBack"/>
-            <w:bookmarkEnd w:id="30"/>
           </w:p>
         </w:tc>
       </w:tr>
@@ -8403,6 +8551,8 @@
       <w:pPr>
         <w:pStyle w:val="Brdtext"/>
       </w:pPr>
+      <w:bookmarkStart w:id="33" w:name="_GoBack"/>
+      <w:bookmarkEnd w:id="33"/>
     </w:p>
     <w:sectPr>
       <w:headerReference w:type="even" r:id="rId9"/>
@@ -8626,7 +8776,7 @@
               <w:rStyle w:val="Sidnummer"/>
               <w:noProof/>
             </w:rPr>
-            <w:t>1</w:t>
+            <w:t>10</w:t>
           </w:r>
           <w:r>
             <w:rPr>
@@ -8759,21 +8909,11 @@
           <w:pPr>
             <w:pStyle w:val="Sidfot"/>
           </w:pPr>
-          <w:r>
-            <w:fldChar w:fldCharType="begin"/>
-          </w:r>
-          <w:r>
-            <w:instrText xml:space="preserve"> TITLE  \* MERGEFORMAT </w:instrText>
-          </w:r>
-          <w:r>
-            <w:fldChar w:fldCharType="separate"/>
-          </w:r>
-          <w:r>
-            <w:t>Dokumentnamn</w:t>
-          </w:r>
-          <w:r>
-            <w:fldChar w:fldCharType="end"/>
-          </w:r>
+          <w:fldSimple w:instr=" TITLE  \* MERGEFORMAT ">
+            <w:r>
+              <w:t>Dokumentnamn</w:t>
+            </w:r>
+          </w:fldSimple>
           <w:r>
             <w:rPr>
               <w:noProof/>
@@ -8783,21 +8923,11 @@
           <w:r>
             <w:t xml:space="preserve">Version: </w:t>
           </w:r>
-          <w:r>
-            <w:fldChar w:fldCharType="begin"/>
-          </w:r>
-          <w:r>
-            <w:instrText xml:space="preserve"> DOCPROPERTY "Version" \* MERGEFORMAT </w:instrText>
-          </w:r>
-          <w:r>
-            <w:fldChar w:fldCharType="separate"/>
-          </w:r>
-          <w:r>
-            <w:t>1.0</w:t>
-          </w:r>
-          <w:r>
-            <w:fldChar w:fldCharType="end"/>
-          </w:r>
+          <w:fldSimple w:instr=" DOCPROPERTY &quot;Version&quot; \* MERGEFORMAT ">
+            <w:r>
+              <w:t>1.0</w:t>
+            </w:r>
+          </w:fldSimple>
           <w:r>
             <w:t xml:space="preserve"> </w:t>
           </w:r>
@@ -8816,7 +8946,6 @@
               <w:showingPlcHdr/>
               <w:text/>
             </w:sdtPr>
-            <w:sdtEndPr/>
             <w:sdtContent>
               <w:r>
                 <w:t>Diarienummer: XXX</w:t>
@@ -8848,7 +8977,6 @@
               <w:temporary/>
               <w:text/>
             </w:sdtPr>
-            <w:sdtEndPr/>
             <w:sdtContent>
               <w:r>
                 <w:t>Författare</w:t>
@@ -8869,7 +8997,6 @@
               <w:temporary/>
               <w:text/>
             </w:sdtPr>
-            <w:sdtEndPr/>
             <w:sdtContent>
               <w:r>
                 <w:t>Dokumentägare:</w:t>
@@ -8898,27 +9025,14 @@
           <w:pPr>
             <w:pStyle w:val="Sidfot"/>
           </w:pPr>
-          <w:r>
-            <w:fldChar w:fldCharType="begin"/>
-          </w:r>
-          <w:r>
-            <w:instrText xml:space="preserve"> SAVEDATE  \* MERGEFORMAT </w:instrText>
-          </w:r>
-          <w:r>
-            <w:fldChar w:fldCharType="separate"/>
-          </w:r>
-          <w:r>
-            <w:rPr>
-              <w:noProof/>
-            </w:rPr>
-            <w:t>2014-10-31 09:56:00</w:t>
-          </w:r>
-          <w:r>
-            <w:rPr>
-              <w:noProof/>
-            </w:rPr>
-            <w:fldChar w:fldCharType="end"/>
-          </w:r>
+          <w:fldSimple w:instr=" SAVEDATE  \* MERGEFORMAT ">
+            <w:r>
+              <w:rPr>
+                <w:noProof/>
+              </w:rPr>
+              <w:t>2015-01-21 10:37:00</w:t>
+            </w:r>
+          </w:fldSimple>
         </w:p>
       </w:tc>
     </w:tr>
@@ -9206,21 +9320,21 @@
         <v:path o:extrusionok="f" gradientshapeok="t" o:connecttype="rect"/>
         <o:lock v:ext="edit" aspectratio="t"/>
       </v:shapetype>
-      <v:shape id="_x0000_i1047" type="#_x0000_t75" style="width:4.5pt;height:13.5pt" o:bullet="t">
+      <v:shape id="_x0000_i1033" type="#_x0000_t75" style="width:4.2pt;height:13.2pt" o:bullet="t">
         <v:imagedata r:id="rId1" o:title="Pil-v2-Word"/>
       </v:shape>
     </w:pict>
   </w:numPicBullet>
   <w:numPicBullet w:numPicBulletId="1">
     <w:pict>
-      <v:shape id="_x0000_i1048" type="#_x0000_t75" style="width:4.5pt;height:12pt" o:bullet="t">
+      <v:shape id="_x0000_i1034" type="#_x0000_t75" style="width:4.2pt;height:12pt" o:bullet="t">
         <v:imagedata r:id="rId2" o:title="Pil-v2-Word"/>
       </v:shape>
     </w:pict>
   </w:numPicBullet>
   <w:numPicBullet w:numPicBulletId="2">
     <w:pict>
-      <v:shape id="_x0000_i1049" type="#_x0000_t75" style="width:4pt;height:9pt" o:bullet="t">
+      <v:shape id="_x0000_i1035" type="#_x0000_t75" style="width:4.2pt;height:9pt" o:bullet="t">
         <v:imagedata r:id="rId3" o:title="Pil-v2-Word"/>
       </v:shape>
     </w:pict>
@@ -14666,7 +14780,7 @@
 </file>
 
 <file path=customXml/itemProps1.xml><?xml version="1.0" encoding="utf-8"?>
-<ds:datastoreItem xmlns:ds="http://schemas.openxmlformats.org/officeDocument/2006/customXml" ds:itemID="{B89620D0-9F92-4E64-8DFD-48B8DA4F2D6B}">
+<ds:datastoreItem xmlns:ds="http://schemas.openxmlformats.org/officeDocument/2006/customXml" ds:itemID="{CD91B4B2-422E-462F-A8C3-AD23605151CC}">
   <ds:schemaRefs>
     <ds:schemaRef ds:uri="http://schemas.openxmlformats.org/officeDocument/2006/bibliography"/>
   </ds:schemaRefs>

</xml_diff>

<commit_message>
lagt till nytt ab
</commit_message>
<xml_diff>
--- a/ServiceInteractions/riv/clinicalprocess/activity/request/trunk/docs/AB_clinicalprocess_activity_request.docx
+++ b/ServiceInteractions/riv/clinicalprocess/activity/request/trunk/docs/AB_clinicalprocess_activity_request.docx
@@ -430,7 +430,7 @@
             <w:rPr>
               <w:noProof/>
             </w:rPr>
-            <w:instrText xml:space="preserve"> PAGEREF _Toc412030457 \h </w:instrText>
+            <w:instrText xml:space="preserve"> PAGEREF _Toc413233173 \h </w:instrText>
           </w:r>
           <w:r>
             <w:rPr>
@@ -511,7 +511,7 @@
             <w:rPr>
               <w:noProof/>
             </w:rPr>
-            <w:instrText xml:space="preserve"> PAGEREF _Toc412030458 \h </w:instrText>
+            <w:instrText xml:space="preserve"> PAGEREF _Toc413233174 \h </w:instrText>
           </w:r>
           <w:r>
             <w:rPr>
@@ -592,7 +592,7 @@
             <w:rPr>
               <w:noProof/>
             </w:rPr>
-            <w:instrText xml:space="preserve"> PAGEREF _Toc412030459 \h </w:instrText>
+            <w:instrText xml:space="preserve"> PAGEREF _Toc413233175 \h </w:instrText>
           </w:r>
           <w:r>
             <w:rPr>
@@ -675,7 +675,7 @@
             <w:rPr>
               <w:noProof/>
             </w:rPr>
-            <w:instrText xml:space="preserve"> PAGEREF _Toc412030460 \h </w:instrText>
+            <w:instrText xml:space="preserve"> PAGEREF _Toc413233176 \h </w:instrText>
           </w:r>
           <w:r>
             <w:rPr>
@@ -738,7 +738,7 @@
             <w:rPr>
               <w:noProof/>
             </w:rPr>
-            <w:instrText xml:space="preserve"> PAGEREF _Toc412030461 \h </w:instrText>
+            <w:instrText xml:space="preserve"> PAGEREF _Toc413233177 \h </w:instrText>
           </w:r>
           <w:r>
             <w:rPr>
@@ -801,7 +801,7 @@
             <w:rPr>
               <w:noProof/>
             </w:rPr>
-            <w:instrText xml:space="preserve"> PAGEREF _Toc412030462 \h </w:instrText>
+            <w:instrText xml:space="preserve"> PAGEREF _Toc413233178 \h </w:instrText>
           </w:r>
           <w:r>
             <w:rPr>
@@ -864,7 +864,7 @@
             <w:rPr>
               <w:noProof/>
             </w:rPr>
-            <w:instrText xml:space="preserve"> PAGEREF _Toc412030463 \h </w:instrText>
+            <w:instrText xml:space="preserve"> PAGEREF _Toc413233179 \h </w:instrText>
           </w:r>
           <w:r>
             <w:rPr>
@@ -927,7 +927,7 @@
             <w:rPr>
               <w:noProof/>
             </w:rPr>
-            <w:instrText xml:space="preserve"> PAGEREF _Toc412030464 \h </w:instrText>
+            <w:instrText xml:space="preserve"> PAGEREF _Toc413233180 \h </w:instrText>
           </w:r>
           <w:r>
             <w:rPr>
@@ -990,7 +990,7 @@
             <w:rPr>
               <w:noProof/>
             </w:rPr>
-            <w:instrText xml:space="preserve"> PAGEREF _Toc412030465 \h </w:instrText>
+            <w:instrText xml:space="preserve"> PAGEREF _Toc413233181 \h </w:instrText>
           </w:r>
           <w:r>
             <w:rPr>
@@ -1053,7 +1053,7 @@
             <w:rPr>
               <w:noProof/>
             </w:rPr>
-            <w:instrText xml:space="preserve"> PAGEREF _Toc412030466 \h </w:instrText>
+            <w:instrText xml:space="preserve"> PAGEREF _Toc413233182 \h </w:instrText>
           </w:r>
           <w:r>
             <w:rPr>
@@ -1116,7 +1116,7 @@
             <w:rPr>
               <w:noProof/>
             </w:rPr>
-            <w:instrText xml:space="preserve"> PAGEREF _Toc412030467 \h </w:instrText>
+            <w:instrText xml:space="preserve"> PAGEREF _Toc413233183 \h </w:instrText>
           </w:r>
           <w:r>
             <w:rPr>
@@ -1133,7 +1133,13 @@
             <w:rPr>
               <w:noProof/>
             </w:rPr>
-            <w:t>10</w:t>
+            <w:t>1</w:t>
+          </w:r>
+          <w:r>
+            <w:rPr>
+              <w:noProof/>
+            </w:rPr>
+            <w:t>0</w:t>
           </w:r>
           <w:r>
             <w:rPr>
@@ -1652,7 +1658,7 @@
         <w:pStyle w:val="Rubrik1Nr"/>
       </w:pPr>
       <w:bookmarkStart w:id="3" w:name="_Toc230936749"/>
-      <w:bookmarkStart w:id="4" w:name="_Toc412030457"/>
+      <w:bookmarkStart w:id="4" w:name="_Toc413233173"/>
       <w:bookmarkEnd w:id="0"/>
       <w:bookmarkEnd w:id="1"/>
       <w:bookmarkEnd w:id="2"/>
@@ -1689,7 +1695,7 @@
       <w:bookmarkStart w:id="5" w:name="_Toc264866304"/>
       <w:bookmarkStart w:id="6" w:name="_Toc185913452"/>
       <w:bookmarkStart w:id="7" w:name="_Toc230936750"/>
-      <w:bookmarkStart w:id="8" w:name="_Toc412030458"/>
+      <w:bookmarkStart w:id="8" w:name="_Toc413233174"/>
       <w:r>
         <w:t>Syfte</w:t>
       </w:r>
@@ -1778,7 +1784,7 @@
         <w:pStyle w:val="Rubrik2Nr"/>
       </w:pPr>
       <w:bookmarkStart w:id="9" w:name="_Toc230936751"/>
-      <w:bookmarkStart w:id="10" w:name="_Toc412030459"/>
+      <w:bookmarkStart w:id="10" w:name="_Toc413233175"/>
       <w:r>
         <w:t>Begrepp</w:t>
       </w:r>
@@ -2131,7 +2137,7 @@
       <w:bookmarkStart w:id="11" w:name="_Toc264866307"/>
       <w:bookmarkStart w:id="12" w:name="_Toc185913455"/>
       <w:bookmarkStart w:id="13" w:name="_Toc230936752"/>
-      <w:bookmarkStart w:id="14" w:name="_Toc412030460"/>
+      <w:bookmarkStart w:id="14" w:name="_Toc413233176"/>
       <w:r>
         <w:lastRenderedPageBreak/>
         <w:t>Arkitekturella beslut</w:t>
@@ -2160,7 +2166,7 @@
       <w:bookmarkStart w:id="17" w:name="_Ref225909090"/>
       <w:bookmarkStart w:id="18" w:name="_Ref225909231"/>
       <w:bookmarkStart w:id="19" w:name="_Ref226178323"/>
-      <w:bookmarkStart w:id="20" w:name="_Toc412030461"/>
+      <w:bookmarkStart w:id="20" w:name="_Toc413233177"/>
       <w:r>
         <w:t>AB-2.1: Remisstatus</w:t>
       </w:r>
@@ -3332,7 +3338,7 @@
         <w:br w:type="page"/>
       </w:r>
       <w:bookmarkStart w:id="24" w:name="_Toc343780099"/>
-      <w:bookmarkStart w:id="25" w:name="_Toc412030462"/>
+      <w:bookmarkStart w:id="25" w:name="_Toc413233178"/>
       <w:r>
         <w:lastRenderedPageBreak/>
         <w:t xml:space="preserve">AB-2.2: </w:t>
@@ -4500,7 +4506,7 @@
         <w:suppressAutoHyphens/>
         <w:spacing w:before="360" w:after="60" w:line="240" w:lineRule="atLeast"/>
       </w:pPr>
-      <w:bookmarkStart w:id="27" w:name="_Toc412030463"/>
+      <w:bookmarkStart w:id="27" w:name="_Toc413233179"/>
       <w:r>
         <w:lastRenderedPageBreak/>
         <w:t>AB-2.3: Remittent och svarmottagare ska kunna vara olika enheter</w:t>
@@ -5298,7 +5304,7 @@
         <w:spacing w:before="360" w:after="60" w:line="240" w:lineRule="atLeast"/>
       </w:pPr>
       <w:bookmarkStart w:id="28" w:name="_Toc343780102"/>
-      <w:bookmarkStart w:id="29" w:name="_Toc412030464"/>
+      <w:bookmarkStart w:id="29" w:name="_Toc413233180"/>
       <w:bookmarkEnd w:id="16"/>
       <w:bookmarkEnd w:id="17"/>
       <w:bookmarkEnd w:id="18"/>
@@ -6153,7 +6159,7 @@
         <w:suppressAutoHyphens/>
         <w:spacing w:before="360" w:after="60" w:line="240" w:lineRule="atLeast"/>
       </w:pPr>
-      <w:bookmarkStart w:id="30" w:name="_Toc412030465"/>
+      <w:bookmarkStart w:id="30" w:name="_Toc413233181"/>
       <w:r>
         <w:t>AB-2.5: Defekta länskoder i kontraktet</w:t>
       </w:r>
@@ -7000,7 +7006,7 @@
         <w:lastRenderedPageBreak/>
         <w:t xml:space="preserve"> </w:t>
       </w:r>
-      <w:bookmarkStart w:id="31" w:name="_Toc412030466"/>
+      <w:bookmarkStart w:id="31" w:name="_Toc413233182"/>
       <w:r>
         <w:t xml:space="preserve">AB-2.6: </w:t>
       </w:r>
@@ -7814,7 +7820,7 @@
         <w:suppressAutoHyphens/>
         <w:spacing w:before="360" w:after="60" w:line="240" w:lineRule="atLeast"/>
       </w:pPr>
-      <w:bookmarkStart w:id="32" w:name="_Toc412030467"/>
+      <w:bookmarkStart w:id="32" w:name="_Toc413233183"/>
       <w:r>
         <w:t>AB-2.7: Remissdatum i remiss strukturellt felplacerad</w:t>
       </w:r>
@@ -8544,15 +8550,760 @@
     <w:p/>
     <w:p>
       <w:pPr>
-        <w:pStyle w:val="Brdtext"/>
-      </w:pPr>
+        <w:spacing w:before="0" w:after="0"/>
+      </w:pPr>
+      <w:r>
+        <w:br w:type="page"/>
+      </w:r>
     </w:p>
     <w:p>
       <w:pPr>
         <w:pStyle w:val="Brdtext"/>
       </w:pPr>
-      <w:bookmarkStart w:id="33" w:name="_GoBack"/>
-      <w:bookmarkEnd w:id="33"/>
+    </w:p>
+    <w:p>
+      <w:pPr>
+        <w:pStyle w:val="Rubrik2"/>
+        <w:widowControl w:val="0"/>
+        <w:numPr>
+          <w:ilvl w:val="1"/>
+          <w:numId w:val="0"/>
+        </w:numPr>
+        <w:tabs>
+          <w:tab w:val="num" w:pos="0"/>
+        </w:tabs>
+        <w:suppressAutoHyphens/>
+        <w:spacing w:before="360" w:after="60" w:line="240" w:lineRule="atLeast"/>
+      </w:pPr>
+      <w:r>
+        <w:t>AB-2.8: Remissmottagare i remiss strukturellt felplacerad</w:t>
+      </w:r>
+    </w:p>
+    <w:tbl>
+      <w:tblPr>
+        <w:tblW w:w="9316" w:type="dxa"/>
+        <w:tblInd w:w="108" w:type="dxa"/>
+        <w:tblLayout w:type="fixed"/>
+        <w:tblLook w:val="0000" w:firstRow="0" w:lastRow="0" w:firstColumn="0" w:lastColumn="0" w:noHBand="0" w:noVBand="0"/>
+      </w:tblPr>
+      <w:tblGrid>
+        <w:gridCol w:w="2388"/>
+        <w:gridCol w:w="395"/>
+        <w:gridCol w:w="6533"/>
+      </w:tblGrid>
+      <w:tr>
+        <w:tc>
+          <w:tcPr>
+            <w:tcW w:w="2388" w:type="dxa"/>
+            <w:tcBorders>
+              <w:top w:val="single" w:sz="4" w:space="0" w:color="000000"/>
+              <w:left w:val="single" w:sz="4" w:space="0" w:color="000000"/>
+              <w:bottom w:val="single" w:sz="4" w:space="0" w:color="000000"/>
+            </w:tcBorders>
+          </w:tcPr>
+          <w:p>
+            <w:pPr>
+              <w:pStyle w:val="TableHeader"/>
+              <w:snapToGrid w:val="0"/>
+              <w:jc w:val="left"/>
+              <w:rPr>
+                <w:lang w:val="sv-SE"/>
+              </w:rPr>
+            </w:pPr>
+            <w:r>
+              <w:rPr>
+                <w:lang w:val="sv-SE"/>
+              </w:rPr>
+              <w:t>ID</w:t>
+            </w:r>
+          </w:p>
+        </w:tc>
+        <w:tc>
+          <w:tcPr>
+            <w:tcW w:w="6928" w:type="dxa"/>
+            <w:gridSpan w:val="2"/>
+            <w:tcBorders>
+              <w:top w:val="single" w:sz="4" w:space="0" w:color="000000"/>
+              <w:left w:val="single" w:sz="4" w:space="0" w:color="000000"/>
+              <w:bottom w:val="single" w:sz="4" w:space="0" w:color="000000"/>
+              <w:right w:val="single" w:sz="4" w:space="0" w:color="000000"/>
+            </w:tcBorders>
+          </w:tcPr>
+          <w:p>
+            <w:pPr>
+              <w:pStyle w:val="TableText"/>
+              <w:snapToGrid w:val="0"/>
+              <w:rPr>
+                <w:lang w:val="sv-SE"/>
+              </w:rPr>
+            </w:pPr>
+            <w:r>
+              <w:rPr>
+                <w:lang w:val="sv-SE"/>
+              </w:rPr>
+              <w:t>AB-2.8</w:t>
+            </w:r>
+          </w:p>
+        </w:tc>
+      </w:tr>
+      <w:tr>
+        <w:trPr>
+          <w:cantSplit/>
+        </w:trPr>
+        <w:tc>
+          <w:tcPr>
+            <w:tcW w:w="2388" w:type="dxa"/>
+            <w:tcBorders>
+              <w:top w:val="single" w:sz="4" w:space="0" w:color="000000"/>
+              <w:left w:val="single" w:sz="4" w:space="0" w:color="000000"/>
+              <w:bottom w:val="single" w:sz="4" w:space="0" w:color="000000"/>
+            </w:tcBorders>
+          </w:tcPr>
+          <w:p>
+            <w:pPr>
+              <w:pStyle w:val="TableHeader"/>
+              <w:snapToGrid w:val="0"/>
+              <w:jc w:val="left"/>
+              <w:rPr>
+                <w:lang w:val="sv-SE"/>
+              </w:rPr>
+            </w:pPr>
+            <w:r>
+              <w:rPr>
+                <w:lang w:val="sv-SE"/>
+              </w:rPr>
+              <w:t>Problembeskrivning</w:t>
+            </w:r>
+          </w:p>
+        </w:tc>
+        <w:tc>
+          <w:tcPr>
+            <w:tcW w:w="6928" w:type="dxa"/>
+            <w:gridSpan w:val="2"/>
+            <w:tcBorders>
+              <w:top w:val="single" w:sz="4" w:space="0" w:color="000000"/>
+              <w:left w:val="single" w:sz="4" w:space="0" w:color="000000"/>
+              <w:bottom w:val="single" w:sz="4" w:space="0" w:color="000000"/>
+              <w:right w:val="single" w:sz="4" w:space="0" w:color="000000"/>
+            </w:tcBorders>
+          </w:tcPr>
+          <w:p>
+            <w:pPr>
+              <w:pStyle w:val="PontusSvar"/>
+              <w:snapToGrid w:val="0"/>
+              <w:ind w:left="0" w:firstLine="0"/>
+            </w:pPr>
+            <w:r>
+              <w:t>I remissen ligger remissmottagare och vidare</w:t>
+            </w:r>
+            <w:r>
+              <w:t xml:space="preserve">skickande enheter </w:t>
+            </w:r>
+            <w:r>
+              <w:t xml:space="preserve">i denna version som en del av remissen. </w:t>
+            </w:r>
+            <w:proofErr w:type="spellStart"/>
+            <w:r>
+              <w:t>Informatiskt</w:t>
+            </w:r>
+            <w:proofErr w:type="spellEnd"/>
+            <w:r>
+              <w:t xml:space="preserve"> är detta inte helt korrekt eftersom det kan anses vara en del av kuverteringen av remissen. </w:t>
+            </w:r>
+            <w:r>
+              <w:t>Remissen i sig är egentligen oförändrad oavsett vem remissmottagaren är och vilka mottagare den passerat på vägen.</w:t>
+            </w:r>
+          </w:p>
+        </w:tc>
+      </w:tr>
+      <w:tr>
+        <w:trPr>
+          <w:cantSplit/>
+        </w:trPr>
+        <w:tc>
+          <w:tcPr>
+            <w:tcW w:w="2388" w:type="dxa"/>
+            <w:tcBorders>
+              <w:top w:val="single" w:sz="4" w:space="0" w:color="000000"/>
+              <w:left w:val="single" w:sz="4" w:space="0" w:color="000000"/>
+              <w:bottom w:val="single" w:sz="4" w:space="0" w:color="000000"/>
+            </w:tcBorders>
+          </w:tcPr>
+          <w:p>
+            <w:pPr>
+              <w:pStyle w:val="TableHeader"/>
+              <w:snapToGrid w:val="0"/>
+              <w:jc w:val="left"/>
+              <w:rPr>
+                <w:lang w:val="sv-SE"/>
+              </w:rPr>
+            </w:pPr>
+            <w:r>
+              <w:rPr>
+                <w:lang w:val="sv-SE"/>
+              </w:rPr>
+              <w:t>Antaganden</w:t>
+            </w:r>
+          </w:p>
+        </w:tc>
+        <w:tc>
+          <w:tcPr>
+            <w:tcW w:w="6928" w:type="dxa"/>
+            <w:gridSpan w:val="2"/>
+            <w:tcBorders>
+              <w:top w:val="single" w:sz="4" w:space="0" w:color="000000"/>
+              <w:left w:val="single" w:sz="4" w:space="0" w:color="000000"/>
+              <w:bottom w:val="single" w:sz="4" w:space="0" w:color="000000"/>
+              <w:right w:val="single" w:sz="4" w:space="0" w:color="000000"/>
+            </w:tcBorders>
+          </w:tcPr>
+          <w:p>
+            <w:pPr>
+              <w:pStyle w:val="PontusSvar"/>
+              <w:snapToGrid w:val="0"/>
+              <w:ind w:left="0" w:firstLine="0"/>
+            </w:pPr>
+            <w:r>
+              <w:t>Lösningen fungerar utan att detta är korrekt i dagsläget.</w:t>
+            </w:r>
+          </w:p>
+        </w:tc>
+      </w:tr>
+      <w:tr>
+        <w:trPr>
+          <w:cantSplit/>
+        </w:trPr>
+        <w:tc>
+          <w:tcPr>
+            <w:tcW w:w="2388" w:type="dxa"/>
+            <w:tcBorders>
+              <w:top w:val="single" w:sz="4" w:space="0" w:color="000000"/>
+              <w:left w:val="single" w:sz="4" w:space="0" w:color="000000"/>
+              <w:bottom w:val="single" w:sz="4" w:space="0" w:color="000000"/>
+            </w:tcBorders>
+          </w:tcPr>
+          <w:p>
+            <w:pPr>
+              <w:pStyle w:val="TableHeader"/>
+              <w:snapToGrid w:val="0"/>
+              <w:jc w:val="left"/>
+              <w:rPr>
+                <w:lang w:val="sv-SE"/>
+              </w:rPr>
+            </w:pPr>
+            <w:r>
+              <w:rPr>
+                <w:lang w:val="sv-SE"/>
+              </w:rPr>
+              <w:t xml:space="preserve">Motivation </w:t>
+            </w:r>
+          </w:p>
+          <w:p>
+            <w:pPr>
+              <w:pStyle w:val="TableHeader"/>
+              <w:jc w:val="left"/>
+              <w:rPr>
+                <w:b w:val="0"/>
+                <w:bCs w:val="0"/>
+                <w:sz w:val="16"/>
+                <w:szCs w:val="16"/>
+                <w:lang w:val="sv-SE"/>
+              </w:rPr>
+            </w:pPr>
+            <w:r>
+              <w:rPr>
+                <w:b w:val="0"/>
+                <w:bCs w:val="0"/>
+                <w:sz w:val="16"/>
+                <w:szCs w:val="16"/>
+                <w:lang w:val="sv-SE"/>
+              </w:rPr>
+              <w:t>(varför detta beslut är viktigt)</w:t>
+            </w:r>
+          </w:p>
+        </w:tc>
+        <w:tc>
+          <w:tcPr>
+            <w:tcW w:w="6928" w:type="dxa"/>
+            <w:gridSpan w:val="2"/>
+            <w:tcBorders>
+              <w:top w:val="single" w:sz="4" w:space="0" w:color="000000"/>
+              <w:left w:val="single" w:sz="4" w:space="0" w:color="000000"/>
+              <w:bottom w:val="single" w:sz="4" w:space="0" w:color="000000"/>
+              <w:right w:val="single" w:sz="4" w:space="0" w:color="000000"/>
+            </w:tcBorders>
+          </w:tcPr>
+          <w:p>
+            <w:pPr>
+              <w:pStyle w:val="PontusSvar"/>
+              <w:snapToGrid w:val="0"/>
+              <w:ind w:left="0" w:firstLine="0"/>
+            </w:pPr>
+            <w:r>
+              <w:t xml:space="preserve">Dagens placering är inkorrekt i </w:t>
+            </w:r>
+            <w:proofErr w:type="spellStart"/>
+            <w:r>
+              <w:t>informatisk</w:t>
+            </w:r>
+            <w:proofErr w:type="spellEnd"/>
+            <w:r>
+              <w:t xml:space="preserve"> mening</w:t>
+            </w:r>
+          </w:p>
+        </w:tc>
+      </w:tr>
+      <w:tr>
+        <w:trPr>
+          <w:cantSplit/>
+          <w:trHeight w:val="75"/>
+        </w:trPr>
+        <w:tc>
+          <w:tcPr>
+            <w:tcW w:w="2388" w:type="dxa"/>
+            <w:tcBorders>
+              <w:top w:val="single" w:sz="4" w:space="0" w:color="000000"/>
+              <w:left w:val="single" w:sz="4" w:space="0" w:color="000000"/>
+              <w:bottom w:val="single" w:sz="4" w:space="0" w:color="000000"/>
+            </w:tcBorders>
+          </w:tcPr>
+          <w:p>
+            <w:pPr>
+              <w:pStyle w:val="TableHeader"/>
+              <w:snapToGrid w:val="0"/>
+              <w:jc w:val="left"/>
+              <w:rPr>
+                <w:lang w:val="sv-SE"/>
+              </w:rPr>
+            </w:pPr>
+            <w:r>
+              <w:rPr>
+                <w:lang w:val="sv-SE"/>
+              </w:rPr>
+              <w:t>Alternativ</w:t>
+            </w:r>
+          </w:p>
+        </w:tc>
+        <w:tc>
+          <w:tcPr>
+            <w:tcW w:w="395" w:type="dxa"/>
+            <w:tcBorders>
+              <w:top w:val="single" w:sz="4" w:space="0" w:color="000000"/>
+              <w:left w:val="single" w:sz="4" w:space="0" w:color="000000"/>
+              <w:bottom w:val="single" w:sz="4" w:space="0" w:color="000000"/>
+            </w:tcBorders>
+          </w:tcPr>
+          <w:p>
+            <w:pPr>
+              <w:pStyle w:val="TableText"/>
+              <w:snapToGrid w:val="0"/>
+              <w:rPr>
+                <w:lang w:val="sv-SE"/>
+              </w:rPr>
+            </w:pPr>
+            <w:r>
+              <w:rPr>
+                <w:lang w:val="sv-SE"/>
+              </w:rPr>
+              <w:t>1</w:t>
+            </w:r>
+          </w:p>
+        </w:tc>
+        <w:tc>
+          <w:tcPr>
+            <w:tcW w:w="6533" w:type="dxa"/>
+            <w:tcBorders>
+              <w:top w:val="single" w:sz="4" w:space="0" w:color="000000"/>
+              <w:left w:val="single" w:sz="4" w:space="0" w:color="000000"/>
+              <w:bottom w:val="single" w:sz="4" w:space="0" w:color="000000"/>
+              <w:right w:val="single" w:sz="4" w:space="0" w:color="000000"/>
+            </w:tcBorders>
+          </w:tcPr>
+          <w:p>
+            <w:pPr>
+              <w:pStyle w:val="TableText"/>
+              <w:ind w:left="0"/>
+              <w:rPr>
+                <w:sz w:val="20"/>
+                <w:lang w:val="sv-SE"/>
+              </w:rPr>
+            </w:pPr>
+            <w:r>
+              <w:rPr>
+                <w:sz w:val="20"/>
+                <w:lang w:val="sv-SE"/>
+              </w:rPr>
+              <w:t xml:space="preserve">Uppdatera placering av </w:t>
+            </w:r>
+            <w:r>
+              <w:rPr>
+                <w:lang w:val="sv-SE"/>
+              </w:rPr>
+              <w:t xml:space="preserve">remissmottagare och vidareskickande enheter </w:t>
+            </w:r>
+            <w:r>
+              <w:rPr>
+                <w:sz w:val="20"/>
+                <w:lang w:val="sv-SE"/>
+              </w:rPr>
+              <w:t>i nästa major version av detta kontrakt</w:t>
+            </w:r>
+          </w:p>
+        </w:tc>
+      </w:tr>
+      <w:tr>
+        <w:trPr>
+          <w:cantSplit/>
+          <w:trHeight w:val="761"/>
+        </w:trPr>
+        <w:tc>
+          <w:tcPr>
+            <w:tcW w:w="2388" w:type="dxa"/>
+            <w:tcBorders>
+              <w:top w:val="single" w:sz="4" w:space="0" w:color="000000"/>
+              <w:left w:val="single" w:sz="4" w:space="0" w:color="000000"/>
+              <w:bottom w:val="single" w:sz="4" w:space="0" w:color="000000"/>
+            </w:tcBorders>
+          </w:tcPr>
+          <w:p>
+            <w:pPr>
+              <w:pStyle w:val="TableHeader"/>
+              <w:snapToGrid w:val="0"/>
+              <w:jc w:val="left"/>
+              <w:rPr>
+                <w:lang w:val="sv-SE"/>
+              </w:rPr>
+            </w:pPr>
+          </w:p>
+        </w:tc>
+        <w:tc>
+          <w:tcPr>
+            <w:tcW w:w="395" w:type="dxa"/>
+            <w:tcBorders>
+              <w:top w:val="single" w:sz="4" w:space="0" w:color="000000"/>
+              <w:left w:val="single" w:sz="4" w:space="0" w:color="000000"/>
+              <w:bottom w:val="single" w:sz="4" w:space="0" w:color="000000"/>
+            </w:tcBorders>
+          </w:tcPr>
+          <w:p>
+            <w:pPr>
+              <w:pStyle w:val="TableText"/>
+              <w:snapToGrid w:val="0"/>
+              <w:rPr>
+                <w:lang w:val="sv-SE"/>
+              </w:rPr>
+            </w:pPr>
+            <w:r>
+              <w:rPr>
+                <w:lang w:val="sv-SE"/>
+              </w:rPr>
+              <w:t>2</w:t>
+            </w:r>
+          </w:p>
+        </w:tc>
+        <w:tc>
+          <w:tcPr>
+            <w:tcW w:w="6533" w:type="dxa"/>
+            <w:tcBorders>
+              <w:top w:val="single" w:sz="4" w:space="0" w:color="000000"/>
+              <w:left w:val="single" w:sz="4" w:space="0" w:color="000000"/>
+              <w:bottom w:val="single" w:sz="4" w:space="0" w:color="000000"/>
+              <w:right w:val="single" w:sz="4" w:space="0" w:color="000000"/>
+            </w:tcBorders>
+          </w:tcPr>
+          <w:p>
+            <w:pPr>
+              <w:pStyle w:val="TableText"/>
+              <w:ind w:left="0"/>
+              <w:rPr>
+                <w:sz w:val="20"/>
+                <w:lang w:val="sv-SE"/>
+              </w:rPr>
+            </w:pPr>
+            <w:r>
+              <w:rPr>
+                <w:sz w:val="20"/>
+                <w:lang w:val="sv-SE"/>
+              </w:rPr>
+              <w:t>Uppdatera inte placering</w:t>
+            </w:r>
+            <w:bookmarkStart w:id="33" w:name="_GoBack"/>
+            <w:bookmarkEnd w:id="33"/>
+          </w:p>
+        </w:tc>
+      </w:tr>
+      <w:tr>
+        <w:trPr>
+          <w:cantSplit/>
+        </w:trPr>
+        <w:tc>
+          <w:tcPr>
+            <w:tcW w:w="2388" w:type="dxa"/>
+            <w:tcBorders>
+              <w:top w:val="single" w:sz="4" w:space="0" w:color="000000"/>
+              <w:left w:val="single" w:sz="4" w:space="0" w:color="000000"/>
+              <w:bottom w:val="single" w:sz="4" w:space="0" w:color="000000"/>
+            </w:tcBorders>
+          </w:tcPr>
+          <w:p>
+            <w:pPr>
+              <w:pStyle w:val="TableHeader"/>
+              <w:snapToGrid w:val="0"/>
+              <w:jc w:val="left"/>
+              <w:rPr>
+                <w:lang w:val="sv-SE"/>
+              </w:rPr>
+            </w:pPr>
+            <w:r>
+              <w:rPr>
+                <w:lang w:val="sv-SE"/>
+              </w:rPr>
+              <w:t>Beslut</w:t>
+            </w:r>
+          </w:p>
+        </w:tc>
+        <w:tc>
+          <w:tcPr>
+            <w:tcW w:w="6928" w:type="dxa"/>
+            <w:gridSpan w:val="2"/>
+            <w:tcBorders>
+              <w:top w:val="single" w:sz="4" w:space="0" w:color="000000"/>
+              <w:left w:val="single" w:sz="4" w:space="0" w:color="000000"/>
+              <w:bottom w:val="single" w:sz="4" w:space="0" w:color="000000"/>
+              <w:right w:val="single" w:sz="4" w:space="0" w:color="000000"/>
+            </w:tcBorders>
+          </w:tcPr>
+          <w:p>
+            <w:pPr>
+              <w:pStyle w:val="TableText"/>
+              <w:snapToGrid w:val="0"/>
+              <w:rPr>
+                <w:b/>
+                <w:bCs/>
+                <w:lang w:val="sv-SE"/>
+              </w:rPr>
+            </w:pPr>
+            <w:r>
+              <w:rPr>
+                <w:b/>
+                <w:bCs/>
+                <w:lang w:val="sv-SE"/>
+              </w:rPr>
+              <w:t>Alternativ 1</w:t>
+            </w:r>
+          </w:p>
+          <w:p>
+            <w:pPr>
+              <w:pStyle w:val="Brdtext"/>
+            </w:pPr>
+          </w:p>
+          <w:p>
+            <w:pPr>
+              <w:pStyle w:val="TableText"/>
+              <w:snapToGrid w:val="0"/>
+              <w:rPr>
+                <w:rFonts w:cs="Arial"/>
+                <w:lang w:val="sv-SE"/>
+              </w:rPr>
+            </w:pPr>
+          </w:p>
+        </w:tc>
+      </w:tr>
+      <w:tr>
+        <w:trPr>
+          <w:cantSplit/>
+        </w:trPr>
+        <w:tc>
+          <w:tcPr>
+            <w:tcW w:w="2388" w:type="dxa"/>
+            <w:tcBorders>
+              <w:top w:val="single" w:sz="4" w:space="0" w:color="000000"/>
+              <w:left w:val="single" w:sz="4" w:space="0" w:color="000000"/>
+              <w:bottom w:val="single" w:sz="4" w:space="0" w:color="000000"/>
+            </w:tcBorders>
+          </w:tcPr>
+          <w:p>
+            <w:pPr>
+              <w:pStyle w:val="TableHeader"/>
+              <w:snapToGrid w:val="0"/>
+              <w:jc w:val="left"/>
+              <w:rPr>
+                <w:lang w:val="sv-SE"/>
+              </w:rPr>
+            </w:pPr>
+            <w:r>
+              <w:rPr>
+                <w:lang w:val="sv-SE"/>
+              </w:rPr>
+              <w:t>Skäl till beslut</w:t>
+            </w:r>
+          </w:p>
+        </w:tc>
+        <w:tc>
+          <w:tcPr>
+            <w:tcW w:w="6928" w:type="dxa"/>
+            <w:gridSpan w:val="2"/>
+            <w:tcBorders>
+              <w:top w:val="single" w:sz="4" w:space="0" w:color="000000"/>
+              <w:left w:val="single" w:sz="4" w:space="0" w:color="000000"/>
+              <w:bottom w:val="single" w:sz="4" w:space="0" w:color="000000"/>
+              <w:right w:val="single" w:sz="4" w:space="0" w:color="000000"/>
+            </w:tcBorders>
+          </w:tcPr>
+          <w:p>
+            <w:pPr>
+              <w:pStyle w:val="Brdtext"/>
+            </w:pPr>
+            <w:r>
+              <w:t xml:space="preserve">Att flytta </w:t>
+            </w:r>
+            <w:r>
+              <w:t xml:space="preserve">remissmottagare och vidareskickande enheter </w:t>
+            </w:r>
+            <w:r>
+              <w:t xml:space="preserve">ger en </w:t>
+            </w:r>
+            <w:proofErr w:type="spellStart"/>
+            <w:r>
+              <w:t>informatiskt</w:t>
+            </w:r>
+            <w:proofErr w:type="spellEnd"/>
+            <w:r>
+              <w:t>/semantiskt bättre och mer uttrycksfull modell.</w:t>
+            </w:r>
+          </w:p>
+        </w:tc>
+      </w:tr>
+      <w:tr>
+        <w:trPr>
+          <w:cantSplit/>
+        </w:trPr>
+        <w:tc>
+          <w:tcPr>
+            <w:tcW w:w="2388" w:type="dxa"/>
+            <w:tcBorders>
+              <w:top w:val="single" w:sz="4" w:space="0" w:color="000000"/>
+              <w:left w:val="single" w:sz="4" w:space="0" w:color="000000"/>
+              <w:bottom w:val="single" w:sz="4" w:space="0" w:color="000000"/>
+            </w:tcBorders>
+          </w:tcPr>
+          <w:p>
+            <w:pPr>
+              <w:pStyle w:val="TableHeader"/>
+              <w:snapToGrid w:val="0"/>
+              <w:jc w:val="left"/>
+              <w:rPr>
+                <w:lang w:val="sv-SE"/>
+              </w:rPr>
+            </w:pPr>
+            <w:r>
+              <w:rPr>
+                <w:lang w:val="sv-SE"/>
+              </w:rPr>
+              <w:t>Konsekvenser</w:t>
+            </w:r>
+          </w:p>
+        </w:tc>
+        <w:tc>
+          <w:tcPr>
+            <w:tcW w:w="6928" w:type="dxa"/>
+            <w:gridSpan w:val="2"/>
+            <w:tcBorders>
+              <w:top w:val="single" w:sz="4" w:space="0" w:color="000000"/>
+              <w:left w:val="single" w:sz="4" w:space="0" w:color="000000"/>
+              <w:bottom w:val="single" w:sz="4" w:space="0" w:color="000000"/>
+              <w:right w:val="single" w:sz="4" w:space="0" w:color="000000"/>
+            </w:tcBorders>
+          </w:tcPr>
+          <w:p>
+            <w:r>
+              <w:t xml:space="preserve">Förändringen medför en risk att implementationer felaktigt hanterar </w:t>
+            </w:r>
+            <w:r>
+              <w:t xml:space="preserve">remissmottagare och vidareskickande enheter </w:t>
+            </w:r>
+            <w:r>
+              <w:t xml:space="preserve">genom att titta i </w:t>
+            </w:r>
+            <w:proofErr w:type="spellStart"/>
+            <w:r>
+              <w:t>author</w:t>
+            </w:r>
+            <w:proofErr w:type="spellEnd"/>
+            <w:r>
+              <w:t>-typen. Det krävs därför specifika tester för att se säkerställa att hanteringen är korrekt.</w:t>
+            </w:r>
+          </w:p>
+        </w:tc>
+      </w:tr>
+      <w:tr>
+        <w:trPr>
+          <w:cantSplit/>
+        </w:trPr>
+        <w:tc>
+          <w:tcPr>
+            <w:tcW w:w="2388" w:type="dxa"/>
+            <w:tcBorders>
+              <w:top w:val="single" w:sz="4" w:space="0" w:color="000000"/>
+              <w:left w:val="single" w:sz="4" w:space="0" w:color="000000"/>
+              <w:bottom w:val="single" w:sz="4" w:space="0" w:color="000000"/>
+            </w:tcBorders>
+          </w:tcPr>
+          <w:p>
+            <w:pPr>
+              <w:pStyle w:val="TableHeader"/>
+              <w:snapToGrid w:val="0"/>
+              <w:jc w:val="left"/>
+              <w:rPr>
+                <w:lang w:val="sv-SE"/>
+              </w:rPr>
+            </w:pPr>
+            <w:r>
+              <w:rPr>
+                <w:lang w:val="sv-SE"/>
+              </w:rPr>
+              <w:t>Avvikelsehantering</w:t>
+            </w:r>
+          </w:p>
+        </w:tc>
+        <w:tc>
+          <w:tcPr>
+            <w:tcW w:w="6928" w:type="dxa"/>
+            <w:gridSpan w:val="2"/>
+            <w:tcBorders>
+              <w:top w:val="single" w:sz="4" w:space="0" w:color="000000"/>
+              <w:left w:val="single" w:sz="4" w:space="0" w:color="000000"/>
+              <w:bottom w:val="single" w:sz="4" w:space="0" w:color="000000"/>
+              <w:right w:val="single" w:sz="4" w:space="0" w:color="000000"/>
+            </w:tcBorders>
+          </w:tcPr>
+          <w:p>
+            <w:pPr>
+              <w:pStyle w:val="Brdtext"/>
+              <w:rPr>
+                <w:sz w:val="20"/>
+              </w:rPr>
+            </w:pPr>
+            <w:r>
+              <w:t xml:space="preserve">Behöver hanteras av </w:t>
+            </w:r>
+            <w:r>
+              <w:t>remiss</w:t>
+            </w:r>
+            <w:r>
+              <w:t>-förvaltning</w:t>
+            </w:r>
+            <w:r>
+              <w:t>en</w:t>
+            </w:r>
+          </w:p>
+        </w:tc>
+      </w:tr>
+    </w:tbl>
+    <w:p>
+      <w:pPr>
+        <w:pStyle w:val="Brdtext"/>
+      </w:pPr>
     </w:p>
     <w:sectPr>
       <w:headerReference w:type="even" r:id="rId9"/>
@@ -8776,7 +9527,7 @@
               <w:rStyle w:val="Sidnummer"/>
               <w:noProof/>
             </w:rPr>
-            <w:t>10</w:t>
+            <w:t>11</w:t>
           </w:r>
           <w:r>
             <w:rPr>
@@ -8813,7 +9564,7 @@
               <w:rStyle w:val="Sidnummer"/>
               <w:noProof/>
             </w:rPr>
-            <w:t>11</w:t>
+            <w:t>12</w:t>
           </w:r>
           <w:r>
             <w:rPr>
@@ -9030,7 +9781,7 @@
               <w:rPr>
                 <w:noProof/>
               </w:rPr>
-              <w:t>2015-01-21 10:37:00</w:t>
+              <w:t>2015-02-19 10:38:00</w:t>
             </w:r>
           </w:fldSimple>
         </w:p>
@@ -9320,21 +10071,21 @@
         <v:path o:extrusionok="f" gradientshapeok="t" o:connecttype="rect"/>
         <o:lock v:ext="edit" aspectratio="t"/>
       </v:shapetype>
-      <v:shape id="_x0000_i1033" type="#_x0000_t75" style="width:4.2pt;height:13.2pt" o:bullet="t">
+      <v:shape id="_x0000_i1041" type="#_x0000_t75" style="width:4.35pt;height:13.35pt" o:bullet="t">
         <v:imagedata r:id="rId1" o:title="Pil-v2-Word"/>
       </v:shape>
     </w:pict>
   </w:numPicBullet>
   <w:numPicBullet w:numPicBulletId="1">
     <w:pict>
-      <v:shape id="_x0000_i1034" type="#_x0000_t75" style="width:4.2pt;height:12pt" o:bullet="t">
+      <v:shape id="_x0000_i1042" type="#_x0000_t75" style="width:4.35pt;height:12pt" o:bullet="t">
         <v:imagedata r:id="rId2" o:title="Pil-v2-Word"/>
       </v:shape>
     </w:pict>
   </w:numPicBullet>
   <w:numPicBullet w:numPicBulletId="2">
     <w:pict>
-      <v:shape id="_x0000_i1035" type="#_x0000_t75" style="width:4.2pt;height:9pt" o:bullet="t">
+      <v:shape id="_x0000_i1043" type="#_x0000_t75" style="width:4pt;height:9pt" o:bullet="t">
         <v:imagedata r:id="rId3" o:title="Pil-v2-Word"/>
       </v:shape>
     </w:pict>
@@ -14780,7 +15531,7 @@
 </file>
 
 <file path=customXml/itemProps1.xml><?xml version="1.0" encoding="utf-8"?>
-<ds:datastoreItem xmlns:ds="http://schemas.openxmlformats.org/officeDocument/2006/customXml" ds:itemID="{CD91B4B2-422E-462F-A8C3-AD23605151CC}">
+<ds:datastoreItem xmlns:ds="http://schemas.openxmlformats.org/officeDocument/2006/customXml" ds:itemID="{F932726A-362D-46F9-B13F-4E14F6F515BC}">
   <ds:schemaRefs>
     <ds:schemaRef ds:uri="http://schemas.openxmlformats.org/officeDocument/2006/bibliography"/>
   </ds:schemaRefs>

</xml_diff>